<commit_message>
update docs cho phần deploy
</commit_message>
<xml_diff>
--- a/Learn_nestjs(ts)_minhtb.docx
+++ b/Learn_nestjs(ts)_minhtb.docx
@@ -8826,6 +8826,9 @@
         <w:pStyle w:val="ListParagraph"/>
       </w:pPr>
       <w:r>
+        <w:rPr>
+          <w:noProof/>
+        </w:rPr>
         <w:lastRenderedPageBreak/>
         <w:drawing>
           <wp:inline distT="0" distB="0" distL="0" distR="0" wp14:anchorId="0C9BAFA1" wp14:editId="506BF807">
@@ -8886,6 +8889,9 @@
         <w:pStyle w:val="ListParagraph"/>
       </w:pPr>
       <w:r>
+        <w:rPr>
+          <w:noProof/>
+        </w:rPr>
         <w:drawing>
           <wp:inline distT="0" distB="0" distL="0" distR="0" wp14:anchorId="03AFA702" wp14:editId="0B38C0A2">
             <wp:extent cx="5943600" cy="3392170"/>
@@ -8955,6 +8961,9 @@
         <w:pStyle w:val="ListParagraph"/>
       </w:pPr>
       <w:r>
+        <w:rPr>
+          <w:noProof/>
+        </w:rPr>
         <w:drawing>
           <wp:inline distT="0" distB="0" distL="0" distR="0" wp14:anchorId="47773005" wp14:editId="427A1139">
             <wp:extent cx="3667637" cy="2248214"/>
@@ -9007,807 +9016,1665 @@
     </w:p>
     <w:p>
       <w:pPr>
+        <w:shd w:val="clear" w:color="auto" w:fill="1E1E1E"/>
+        <w:spacing w:line="285" w:lineRule="atLeast"/>
+        <w:ind w:left="360"/>
+        <w:rPr>
+          <w:rFonts w:ascii="Consolas" w:eastAsia="Times New Roman" w:hAnsi="Consolas" w:cs="Times New Roman"/>
+          <w:color w:val="D4D4D4"/>
+          <w:sz w:val="21"/>
+          <w:szCs w:val="21"/>
+          <w:lang w:val="en-US"/>
+        </w:rPr>
+      </w:pPr>
+      <w:r>
+        <w:rPr>
+          <w:rFonts w:ascii="Consolas" w:eastAsia="Times New Roman" w:hAnsi="Consolas" w:cs="Times New Roman"/>
+          <w:color w:val="4EC9B0"/>
+          <w:sz w:val="21"/>
+          <w:szCs w:val="21"/>
+          <w:lang w:val="en-US"/>
+        </w:rPr>
+        <w:t>TypeOrmModule</w:t>
+      </w:r>
+      <w:r>
+        <w:rPr>
+          <w:rFonts w:ascii="Consolas" w:eastAsia="Times New Roman" w:hAnsi="Consolas" w:cs="Times New Roman"/>
+          <w:color w:val="D4D4D4"/>
+          <w:sz w:val="21"/>
+          <w:szCs w:val="21"/>
+          <w:lang w:val="en-US"/>
+        </w:rPr>
+        <w:t>.</w:t>
+      </w:r>
+      <w:r>
+        <w:rPr>
+          <w:rFonts w:ascii="Consolas" w:eastAsia="Times New Roman" w:hAnsi="Consolas" w:cs="Times New Roman"/>
+          <w:color w:val="DCDCAA"/>
+          <w:sz w:val="21"/>
+          <w:szCs w:val="21"/>
+          <w:lang w:val="en-US"/>
+        </w:rPr>
+        <w:t>forRootAsync</w:t>
+      </w:r>
+      <w:r>
+        <w:rPr>
+          <w:rFonts w:ascii="Consolas" w:eastAsia="Times New Roman" w:hAnsi="Consolas" w:cs="Times New Roman"/>
+          <w:color w:val="D4D4D4"/>
+          <w:sz w:val="21"/>
+          <w:szCs w:val="21"/>
+          <w:lang w:val="en-US"/>
+        </w:rPr>
+        <w:t>({</w:t>
+      </w:r>
+    </w:p>
+    <w:p>
+      <w:pPr>
+        <w:shd w:val="clear" w:color="auto" w:fill="1E1E1E"/>
+        <w:spacing w:line="285" w:lineRule="atLeast"/>
+        <w:ind w:left="360"/>
+        <w:rPr>
+          <w:rFonts w:ascii="Consolas" w:eastAsia="Times New Roman" w:hAnsi="Consolas" w:cs="Times New Roman"/>
+          <w:color w:val="D4D4D4"/>
+          <w:sz w:val="21"/>
+          <w:szCs w:val="21"/>
+          <w:lang w:val="en-US"/>
+        </w:rPr>
+      </w:pPr>
+      <w:r>
+        <w:rPr>
+          <w:rFonts w:ascii="Consolas" w:eastAsia="Times New Roman" w:hAnsi="Consolas" w:cs="Times New Roman"/>
+          <w:color w:val="D4D4D4"/>
+          <w:sz w:val="21"/>
+          <w:szCs w:val="21"/>
+          <w:lang w:val="en-US"/>
+        </w:rPr>
+        <w:t xml:space="preserve">      </w:t>
+      </w:r>
+      <w:r>
+        <w:rPr>
+          <w:rFonts w:ascii="Consolas" w:eastAsia="Times New Roman" w:hAnsi="Consolas" w:cs="Times New Roman"/>
+          <w:color w:val="9CDCFE"/>
+          <w:sz w:val="21"/>
+          <w:szCs w:val="21"/>
+          <w:lang w:val="en-US"/>
+        </w:rPr>
+        <w:t>imports:</w:t>
+      </w:r>
+      <w:r>
+        <w:rPr>
+          <w:rFonts w:ascii="Consolas" w:eastAsia="Times New Roman" w:hAnsi="Consolas" w:cs="Times New Roman"/>
+          <w:color w:val="D4D4D4"/>
+          <w:sz w:val="21"/>
+          <w:szCs w:val="21"/>
+          <w:lang w:val="en-US"/>
+        </w:rPr>
+        <w:t xml:space="preserve"> [</w:t>
+      </w:r>
+      <w:r>
+        <w:rPr>
+          <w:rFonts w:ascii="Consolas" w:eastAsia="Times New Roman" w:hAnsi="Consolas" w:cs="Times New Roman"/>
+          <w:color w:val="4EC9B0"/>
+          <w:sz w:val="21"/>
+          <w:szCs w:val="21"/>
+          <w:lang w:val="en-US"/>
+        </w:rPr>
+        <w:t>ConfigModule</w:t>
+      </w:r>
+      <w:r>
+        <w:rPr>
+          <w:rFonts w:ascii="Consolas" w:eastAsia="Times New Roman" w:hAnsi="Consolas" w:cs="Times New Roman"/>
+          <w:color w:val="D4D4D4"/>
+          <w:sz w:val="21"/>
+          <w:szCs w:val="21"/>
+          <w:lang w:val="en-US"/>
+        </w:rPr>
+        <w:t>],</w:t>
+      </w:r>
+    </w:p>
+    <w:p>
+      <w:pPr>
+        <w:shd w:val="clear" w:color="auto" w:fill="1E1E1E"/>
+        <w:spacing w:line="285" w:lineRule="atLeast"/>
+        <w:ind w:left="360"/>
+        <w:rPr>
+          <w:rFonts w:ascii="Consolas" w:eastAsia="Times New Roman" w:hAnsi="Consolas" w:cs="Times New Roman"/>
+          <w:color w:val="D4D4D4"/>
+          <w:sz w:val="21"/>
+          <w:szCs w:val="21"/>
+          <w:lang w:val="en-US"/>
+        </w:rPr>
+      </w:pPr>
+      <w:r>
+        <w:rPr>
+          <w:rFonts w:ascii="Consolas" w:eastAsia="Times New Roman" w:hAnsi="Consolas" w:cs="Times New Roman"/>
+          <w:color w:val="D4D4D4"/>
+          <w:sz w:val="21"/>
+          <w:szCs w:val="21"/>
+          <w:lang w:val="en-US"/>
+        </w:rPr>
+        <w:t xml:space="preserve">      </w:t>
+      </w:r>
+      <w:r>
+        <w:rPr>
+          <w:rFonts w:ascii="Consolas" w:eastAsia="Times New Roman" w:hAnsi="Consolas" w:cs="Times New Roman"/>
+          <w:color w:val="9CDCFE"/>
+          <w:sz w:val="21"/>
+          <w:szCs w:val="21"/>
+          <w:lang w:val="en-US"/>
+        </w:rPr>
+        <w:t>inject:</w:t>
+      </w:r>
+      <w:r>
+        <w:rPr>
+          <w:rFonts w:ascii="Consolas" w:eastAsia="Times New Roman" w:hAnsi="Consolas" w:cs="Times New Roman"/>
+          <w:color w:val="D4D4D4"/>
+          <w:sz w:val="21"/>
+          <w:szCs w:val="21"/>
+          <w:lang w:val="en-US"/>
+        </w:rPr>
+        <w:t xml:space="preserve"> [</w:t>
+      </w:r>
+      <w:r>
+        <w:rPr>
+          <w:rFonts w:ascii="Consolas" w:eastAsia="Times New Roman" w:hAnsi="Consolas" w:cs="Times New Roman"/>
+          <w:color w:val="4EC9B0"/>
+          <w:sz w:val="21"/>
+          <w:szCs w:val="21"/>
+          <w:lang w:val="en-US"/>
+        </w:rPr>
+        <w:t>ConfigService</w:t>
+      </w:r>
+      <w:r>
+        <w:rPr>
+          <w:rFonts w:ascii="Consolas" w:eastAsia="Times New Roman" w:hAnsi="Consolas" w:cs="Times New Roman"/>
+          <w:color w:val="D4D4D4"/>
+          <w:sz w:val="21"/>
+          <w:szCs w:val="21"/>
+          <w:lang w:val="en-US"/>
+        </w:rPr>
+        <w:t>],</w:t>
+      </w:r>
+    </w:p>
+    <w:p>
+      <w:pPr>
+        <w:shd w:val="clear" w:color="auto" w:fill="1E1E1E"/>
+        <w:spacing w:line="285" w:lineRule="atLeast"/>
+        <w:ind w:left="360"/>
+        <w:rPr>
+          <w:rFonts w:ascii="Consolas" w:eastAsia="Times New Roman" w:hAnsi="Consolas" w:cs="Times New Roman"/>
+          <w:color w:val="D4D4D4"/>
+          <w:sz w:val="21"/>
+          <w:szCs w:val="21"/>
+          <w:lang w:val="en-US"/>
+        </w:rPr>
+      </w:pPr>
+      <w:r>
+        <w:rPr>
+          <w:rFonts w:ascii="Consolas" w:eastAsia="Times New Roman" w:hAnsi="Consolas" w:cs="Times New Roman"/>
+          <w:color w:val="D4D4D4"/>
+          <w:sz w:val="21"/>
+          <w:szCs w:val="21"/>
+          <w:lang w:val="en-US"/>
+        </w:rPr>
+        <w:t xml:space="preserve">      </w:t>
+      </w:r>
+      <w:r>
+        <w:rPr>
+          <w:rFonts w:ascii="Consolas" w:eastAsia="Times New Roman" w:hAnsi="Consolas" w:cs="Times New Roman"/>
+          <w:color w:val="DCDCAA"/>
+          <w:sz w:val="21"/>
+          <w:szCs w:val="21"/>
+          <w:lang w:val="en-US"/>
+        </w:rPr>
+        <w:t>useFactory</w:t>
+      </w:r>
+      <w:r>
+        <w:rPr>
+          <w:rFonts w:ascii="Consolas" w:eastAsia="Times New Roman" w:hAnsi="Consolas" w:cs="Times New Roman"/>
+          <w:color w:val="9CDCFE"/>
+          <w:sz w:val="21"/>
+          <w:szCs w:val="21"/>
+          <w:lang w:val="en-US"/>
+        </w:rPr>
+        <w:t>:</w:t>
+      </w:r>
+      <w:r>
+        <w:rPr>
+          <w:rFonts w:ascii="Consolas" w:eastAsia="Times New Roman" w:hAnsi="Consolas" w:cs="Times New Roman"/>
+          <w:color w:val="D4D4D4"/>
+          <w:sz w:val="21"/>
+          <w:szCs w:val="21"/>
+          <w:lang w:val="en-US"/>
+        </w:rPr>
+        <w:t xml:space="preserve"> (</w:t>
+      </w:r>
+      <w:r>
+        <w:rPr>
+          <w:rFonts w:ascii="Consolas" w:eastAsia="Times New Roman" w:hAnsi="Consolas" w:cs="Times New Roman"/>
+          <w:color w:val="9CDCFE"/>
+          <w:sz w:val="21"/>
+          <w:szCs w:val="21"/>
+          <w:lang w:val="en-US"/>
+        </w:rPr>
+        <w:t>configServer</w:t>
+      </w:r>
+      <w:r>
+        <w:rPr>
+          <w:rFonts w:ascii="Consolas" w:eastAsia="Times New Roman" w:hAnsi="Consolas" w:cs="Times New Roman"/>
+          <w:color w:val="D4D4D4"/>
+          <w:sz w:val="21"/>
+          <w:szCs w:val="21"/>
+          <w:lang w:val="en-US"/>
+        </w:rPr>
+        <w:t xml:space="preserve">: </w:t>
+      </w:r>
+      <w:r>
+        <w:rPr>
+          <w:rFonts w:ascii="Consolas" w:eastAsia="Times New Roman" w:hAnsi="Consolas" w:cs="Times New Roman"/>
+          <w:color w:val="4EC9B0"/>
+          <w:sz w:val="21"/>
+          <w:szCs w:val="21"/>
+          <w:lang w:val="en-US"/>
+        </w:rPr>
+        <w:t>ConfigService</w:t>
+      </w:r>
+      <w:r>
+        <w:rPr>
+          <w:rFonts w:ascii="Consolas" w:eastAsia="Times New Roman" w:hAnsi="Consolas" w:cs="Times New Roman"/>
+          <w:color w:val="D4D4D4"/>
+          <w:sz w:val="21"/>
+          <w:szCs w:val="21"/>
+          <w:lang w:val="en-US"/>
+        </w:rPr>
+        <w:t xml:space="preserve">) </w:t>
+      </w:r>
+      <w:r>
+        <w:rPr>
+          <w:rFonts w:ascii="Consolas" w:eastAsia="Times New Roman" w:hAnsi="Consolas" w:cs="Times New Roman"/>
+          <w:color w:val="569CD6"/>
+          <w:sz w:val="21"/>
+          <w:szCs w:val="21"/>
+          <w:lang w:val="en-US"/>
+        </w:rPr>
+        <w:t>=&gt;</w:t>
+      </w:r>
+      <w:r>
+        <w:rPr>
+          <w:rFonts w:ascii="Consolas" w:eastAsia="Times New Roman" w:hAnsi="Consolas" w:cs="Times New Roman"/>
+          <w:color w:val="D4D4D4"/>
+          <w:sz w:val="21"/>
+          <w:szCs w:val="21"/>
+          <w:lang w:val="en-US"/>
+        </w:rPr>
+        <w:t xml:space="preserve"> {</w:t>
+      </w:r>
+    </w:p>
+    <w:p>
+      <w:pPr>
+        <w:shd w:val="clear" w:color="auto" w:fill="1E1E1E"/>
+        <w:spacing w:line="285" w:lineRule="atLeast"/>
+        <w:ind w:left="360"/>
+        <w:rPr>
+          <w:rFonts w:ascii="Consolas" w:eastAsia="Times New Roman" w:hAnsi="Consolas" w:cs="Times New Roman"/>
+          <w:color w:val="D4D4D4"/>
+          <w:sz w:val="21"/>
+          <w:szCs w:val="21"/>
+          <w:lang w:val="en-US"/>
+        </w:rPr>
+      </w:pPr>
+      <w:r>
+        <w:rPr>
+          <w:rFonts w:ascii="Consolas" w:eastAsia="Times New Roman" w:hAnsi="Consolas" w:cs="Times New Roman"/>
+          <w:color w:val="D4D4D4"/>
+          <w:sz w:val="21"/>
+          <w:szCs w:val="21"/>
+          <w:lang w:val="en-US"/>
+        </w:rPr>
+        <w:t xml:space="preserve">        </w:t>
+      </w:r>
+      <w:r>
+        <w:rPr>
+          <w:rFonts w:ascii="Consolas" w:eastAsia="Times New Roman" w:hAnsi="Consolas" w:cs="Times New Roman"/>
+          <w:color w:val="569CD6"/>
+          <w:sz w:val="21"/>
+          <w:szCs w:val="21"/>
+          <w:lang w:val="en-US"/>
+        </w:rPr>
+        <w:t>const</w:t>
+      </w:r>
+      <w:r>
+        <w:rPr>
+          <w:rFonts w:ascii="Consolas" w:eastAsia="Times New Roman" w:hAnsi="Consolas" w:cs="Times New Roman"/>
+          <w:color w:val="D4D4D4"/>
+          <w:sz w:val="21"/>
+          <w:szCs w:val="21"/>
+          <w:lang w:val="en-US"/>
+        </w:rPr>
+        <w:t xml:space="preserve"> </w:t>
+      </w:r>
+      <w:r>
+        <w:rPr>
+          <w:rFonts w:ascii="Consolas" w:eastAsia="Times New Roman" w:hAnsi="Consolas" w:cs="Times New Roman"/>
+          <w:color w:val="4FC1FF"/>
+          <w:sz w:val="21"/>
+          <w:szCs w:val="21"/>
+          <w:lang w:val="en-US"/>
+        </w:rPr>
+        <w:t>isProduction</w:t>
+      </w:r>
+      <w:r>
+        <w:rPr>
+          <w:rFonts w:ascii="Consolas" w:eastAsia="Times New Roman" w:hAnsi="Consolas" w:cs="Times New Roman"/>
+          <w:color w:val="D4D4D4"/>
+          <w:sz w:val="21"/>
+          <w:szCs w:val="21"/>
+          <w:lang w:val="en-US"/>
+        </w:rPr>
+        <w:t xml:space="preserve"> = </w:t>
+      </w:r>
+      <w:r>
+        <w:rPr>
+          <w:rFonts w:ascii="Consolas" w:eastAsia="Times New Roman" w:hAnsi="Consolas" w:cs="Times New Roman"/>
+          <w:color w:val="9CDCFE"/>
+          <w:sz w:val="21"/>
+          <w:szCs w:val="21"/>
+          <w:lang w:val="en-US"/>
+        </w:rPr>
+        <w:t>configServer</w:t>
+      </w:r>
+      <w:r>
+        <w:rPr>
+          <w:rFonts w:ascii="Consolas" w:eastAsia="Times New Roman" w:hAnsi="Consolas" w:cs="Times New Roman"/>
+          <w:color w:val="D4D4D4"/>
+          <w:sz w:val="21"/>
+          <w:szCs w:val="21"/>
+          <w:lang w:val="en-US"/>
+        </w:rPr>
+        <w:t>.</w:t>
+      </w:r>
+      <w:r>
+        <w:rPr>
+          <w:rFonts w:ascii="Consolas" w:eastAsia="Times New Roman" w:hAnsi="Consolas" w:cs="Times New Roman"/>
+          <w:color w:val="DCDCAA"/>
+          <w:sz w:val="21"/>
+          <w:szCs w:val="21"/>
+          <w:lang w:val="en-US"/>
+        </w:rPr>
+        <w:t>get</w:t>
+      </w:r>
+      <w:r>
+        <w:rPr>
+          <w:rFonts w:ascii="Consolas" w:eastAsia="Times New Roman" w:hAnsi="Consolas" w:cs="Times New Roman"/>
+          <w:color w:val="D4D4D4"/>
+          <w:sz w:val="21"/>
+          <w:szCs w:val="21"/>
+          <w:lang w:val="en-US"/>
+        </w:rPr>
+        <w:t>(</w:t>
+      </w:r>
+      <w:r>
+        <w:rPr>
+          <w:rFonts w:ascii="Consolas" w:eastAsia="Times New Roman" w:hAnsi="Consolas" w:cs="Times New Roman"/>
+          <w:color w:val="CE9178"/>
+          <w:sz w:val="21"/>
+          <w:szCs w:val="21"/>
+          <w:lang w:val="en-US"/>
+        </w:rPr>
+        <w:t>"MODE"</w:t>
+      </w:r>
+      <w:r>
+        <w:rPr>
+          <w:rFonts w:ascii="Consolas" w:eastAsia="Times New Roman" w:hAnsi="Consolas" w:cs="Times New Roman"/>
+          <w:color w:val="D4D4D4"/>
+          <w:sz w:val="21"/>
+          <w:szCs w:val="21"/>
+          <w:lang w:val="en-US"/>
+        </w:rPr>
+        <w:t xml:space="preserve">) === </w:t>
+      </w:r>
+      <w:r>
+        <w:rPr>
+          <w:rFonts w:ascii="Consolas" w:eastAsia="Times New Roman" w:hAnsi="Consolas" w:cs="Times New Roman"/>
+          <w:color w:val="CE9178"/>
+          <w:sz w:val="21"/>
+          <w:szCs w:val="21"/>
+          <w:lang w:val="en-US"/>
+        </w:rPr>
+        <w:t>"production"</w:t>
+      </w:r>
+      <w:r>
+        <w:rPr>
+          <w:rFonts w:ascii="Consolas" w:eastAsia="Times New Roman" w:hAnsi="Consolas" w:cs="Times New Roman"/>
+          <w:color w:val="D4D4D4"/>
+          <w:sz w:val="21"/>
+          <w:szCs w:val="21"/>
+          <w:lang w:val="en-US"/>
+        </w:rPr>
+        <w:t>;</w:t>
+      </w:r>
+    </w:p>
+    <w:p>
+      <w:pPr>
+        <w:shd w:val="clear" w:color="auto" w:fill="1E1E1E"/>
+        <w:spacing w:line="285" w:lineRule="atLeast"/>
+        <w:ind w:left="360"/>
+        <w:rPr>
+          <w:rFonts w:ascii="Consolas" w:eastAsia="Times New Roman" w:hAnsi="Consolas" w:cs="Times New Roman"/>
+          <w:color w:val="D4D4D4"/>
+          <w:sz w:val="21"/>
+          <w:szCs w:val="21"/>
+          <w:lang w:val="en-US"/>
+        </w:rPr>
+      </w:pPr>
+      <w:r>
+        <w:rPr>
+          <w:rFonts w:ascii="Consolas" w:eastAsia="Times New Roman" w:hAnsi="Consolas" w:cs="Times New Roman"/>
+          <w:color w:val="D4D4D4"/>
+          <w:sz w:val="21"/>
+          <w:szCs w:val="21"/>
+          <w:lang w:val="en-US"/>
+        </w:rPr>
+        <w:t>       </w:t>
+      </w:r>
+    </w:p>
+    <w:p>
+      <w:pPr>
+        <w:shd w:val="clear" w:color="auto" w:fill="1E1E1E"/>
+        <w:spacing w:line="285" w:lineRule="atLeast"/>
+        <w:ind w:left="360"/>
+        <w:rPr>
+          <w:rFonts w:ascii="Consolas" w:eastAsia="Times New Roman" w:hAnsi="Consolas" w:cs="Times New Roman"/>
+          <w:color w:val="D4D4D4"/>
+          <w:sz w:val="21"/>
+          <w:szCs w:val="21"/>
+          <w:lang w:val="en-US"/>
+        </w:rPr>
+      </w:pPr>
+      <w:r>
+        <w:rPr>
+          <w:rFonts w:ascii="Consolas" w:eastAsia="Times New Roman" w:hAnsi="Consolas" w:cs="Times New Roman"/>
+          <w:color w:val="D4D4D4"/>
+          <w:sz w:val="21"/>
+          <w:szCs w:val="21"/>
+          <w:lang w:val="en-US"/>
+        </w:rPr>
+        <w:t xml:space="preserve">        </w:t>
+      </w:r>
+      <w:r>
+        <w:rPr>
+          <w:rFonts w:ascii="Consolas" w:eastAsia="Times New Roman" w:hAnsi="Consolas" w:cs="Times New Roman"/>
+          <w:color w:val="C586C0"/>
+          <w:sz w:val="21"/>
+          <w:szCs w:val="21"/>
+          <w:lang w:val="en-US"/>
+        </w:rPr>
+        <w:t>return</w:t>
+      </w:r>
+      <w:r>
+        <w:rPr>
+          <w:rFonts w:ascii="Consolas" w:eastAsia="Times New Roman" w:hAnsi="Consolas" w:cs="Times New Roman"/>
+          <w:color w:val="D4D4D4"/>
+          <w:sz w:val="21"/>
+          <w:szCs w:val="21"/>
+          <w:lang w:val="en-US"/>
+        </w:rPr>
+        <w:t xml:space="preserve"> {</w:t>
+      </w:r>
+    </w:p>
+    <w:p>
+      <w:pPr>
+        <w:shd w:val="clear" w:color="auto" w:fill="1E1E1E"/>
+        <w:spacing w:line="285" w:lineRule="atLeast"/>
+        <w:ind w:left="360"/>
+        <w:rPr>
+          <w:rFonts w:ascii="Consolas" w:eastAsia="Times New Roman" w:hAnsi="Consolas" w:cs="Times New Roman"/>
+          <w:color w:val="D4D4D4"/>
+          <w:sz w:val="21"/>
+          <w:szCs w:val="21"/>
+          <w:lang w:val="en-US"/>
+        </w:rPr>
+      </w:pPr>
+      <w:r>
+        <w:rPr>
+          <w:rFonts w:ascii="Consolas" w:eastAsia="Times New Roman" w:hAnsi="Consolas" w:cs="Times New Roman"/>
+          <w:color w:val="D4D4D4"/>
+          <w:sz w:val="21"/>
+          <w:szCs w:val="21"/>
+          <w:lang w:val="en-US"/>
+        </w:rPr>
+        <w:t xml:space="preserve">          </w:t>
+      </w:r>
+      <w:r>
+        <w:rPr>
+          <w:rFonts w:ascii="Consolas" w:eastAsia="Times New Roman" w:hAnsi="Consolas" w:cs="Times New Roman"/>
+          <w:color w:val="9CDCFE"/>
+          <w:sz w:val="21"/>
+          <w:szCs w:val="21"/>
+          <w:lang w:val="en-US"/>
+        </w:rPr>
+        <w:t>ssl:</w:t>
+      </w:r>
+      <w:r>
+        <w:rPr>
+          <w:rFonts w:ascii="Consolas" w:eastAsia="Times New Roman" w:hAnsi="Consolas" w:cs="Times New Roman"/>
+          <w:color w:val="D4D4D4"/>
+          <w:sz w:val="21"/>
+          <w:szCs w:val="21"/>
+          <w:lang w:val="en-US"/>
+        </w:rPr>
+        <w:t xml:space="preserve"> </w:t>
+      </w:r>
+      <w:r>
+        <w:rPr>
+          <w:rFonts w:ascii="Consolas" w:eastAsia="Times New Roman" w:hAnsi="Consolas" w:cs="Times New Roman"/>
+          <w:color w:val="4FC1FF"/>
+          <w:sz w:val="21"/>
+          <w:szCs w:val="21"/>
+          <w:lang w:val="en-US"/>
+        </w:rPr>
+        <w:t>isProduction</w:t>
+      </w:r>
+      <w:r>
+        <w:rPr>
+          <w:rFonts w:ascii="Consolas" w:eastAsia="Times New Roman" w:hAnsi="Consolas" w:cs="Times New Roman"/>
+          <w:color w:val="D4D4D4"/>
+          <w:sz w:val="21"/>
+          <w:szCs w:val="21"/>
+          <w:lang w:val="en-US"/>
+        </w:rPr>
+        <w:t>,</w:t>
+      </w:r>
+    </w:p>
+    <w:p>
+      <w:pPr>
+        <w:shd w:val="clear" w:color="auto" w:fill="1E1E1E"/>
+        <w:spacing w:line="285" w:lineRule="atLeast"/>
+        <w:ind w:left="360"/>
+        <w:rPr>
+          <w:rFonts w:ascii="Consolas" w:eastAsia="Times New Roman" w:hAnsi="Consolas" w:cs="Times New Roman"/>
+          <w:color w:val="D4D4D4"/>
+          <w:sz w:val="21"/>
+          <w:szCs w:val="21"/>
+          <w:lang w:val="en-US"/>
+        </w:rPr>
+      </w:pPr>
+      <w:r>
+        <w:rPr>
+          <w:rFonts w:ascii="Consolas" w:eastAsia="Times New Roman" w:hAnsi="Consolas" w:cs="Times New Roman"/>
+          <w:color w:val="D4D4D4"/>
+          <w:sz w:val="21"/>
+          <w:szCs w:val="21"/>
+          <w:lang w:val="en-US"/>
+        </w:rPr>
+        <w:t xml:space="preserve">          </w:t>
+      </w:r>
+      <w:r>
+        <w:rPr>
+          <w:rFonts w:ascii="Consolas" w:eastAsia="Times New Roman" w:hAnsi="Consolas" w:cs="Times New Roman"/>
+          <w:color w:val="9CDCFE"/>
+          <w:sz w:val="21"/>
+          <w:szCs w:val="21"/>
+          <w:lang w:val="en-US"/>
+        </w:rPr>
+        <w:t>extra:</w:t>
+      </w:r>
+      <w:r>
+        <w:rPr>
+          <w:rFonts w:ascii="Consolas" w:eastAsia="Times New Roman" w:hAnsi="Consolas" w:cs="Times New Roman"/>
+          <w:color w:val="D4D4D4"/>
+          <w:sz w:val="21"/>
+          <w:szCs w:val="21"/>
+          <w:lang w:val="en-US"/>
+        </w:rPr>
+        <w:t xml:space="preserve"> {</w:t>
+      </w:r>
+    </w:p>
+    <w:p>
+      <w:pPr>
+        <w:shd w:val="clear" w:color="auto" w:fill="1E1E1E"/>
+        <w:spacing w:line="285" w:lineRule="atLeast"/>
+        <w:ind w:left="360"/>
+        <w:rPr>
+          <w:rFonts w:ascii="Consolas" w:eastAsia="Times New Roman" w:hAnsi="Consolas" w:cs="Times New Roman"/>
+          <w:color w:val="D4D4D4"/>
+          <w:sz w:val="21"/>
+          <w:szCs w:val="21"/>
+          <w:lang w:val="en-US"/>
+        </w:rPr>
+      </w:pPr>
+      <w:r>
+        <w:rPr>
+          <w:rFonts w:ascii="Consolas" w:eastAsia="Times New Roman" w:hAnsi="Consolas" w:cs="Times New Roman"/>
+          <w:color w:val="D4D4D4"/>
+          <w:sz w:val="21"/>
+          <w:szCs w:val="21"/>
+          <w:lang w:val="en-US"/>
+        </w:rPr>
+        <w:t xml:space="preserve">            </w:t>
+      </w:r>
+      <w:r>
+        <w:rPr>
+          <w:rFonts w:ascii="Consolas" w:eastAsia="Times New Roman" w:hAnsi="Consolas" w:cs="Times New Roman"/>
+          <w:color w:val="9CDCFE"/>
+          <w:sz w:val="21"/>
+          <w:szCs w:val="21"/>
+          <w:lang w:val="en-US"/>
+        </w:rPr>
+        <w:t>ssl:</w:t>
+      </w:r>
+      <w:r>
+        <w:rPr>
+          <w:rFonts w:ascii="Consolas" w:eastAsia="Times New Roman" w:hAnsi="Consolas" w:cs="Times New Roman"/>
+          <w:color w:val="D4D4D4"/>
+          <w:sz w:val="21"/>
+          <w:szCs w:val="21"/>
+          <w:lang w:val="en-US"/>
+        </w:rPr>
+        <w:t xml:space="preserve"> </w:t>
+      </w:r>
+      <w:r>
+        <w:rPr>
+          <w:rFonts w:ascii="Consolas" w:eastAsia="Times New Roman" w:hAnsi="Consolas" w:cs="Times New Roman"/>
+          <w:color w:val="4FC1FF"/>
+          <w:sz w:val="21"/>
+          <w:szCs w:val="21"/>
+          <w:lang w:val="en-US"/>
+        </w:rPr>
+        <w:t>isProduction</w:t>
+      </w:r>
+      <w:r>
+        <w:rPr>
+          <w:rFonts w:ascii="Consolas" w:eastAsia="Times New Roman" w:hAnsi="Consolas" w:cs="Times New Roman"/>
+          <w:color w:val="D4D4D4"/>
+          <w:sz w:val="21"/>
+          <w:szCs w:val="21"/>
+          <w:lang w:val="en-US"/>
+        </w:rPr>
+        <w:t xml:space="preserve"> ? { </w:t>
+      </w:r>
+      <w:r>
+        <w:rPr>
+          <w:rFonts w:ascii="Consolas" w:eastAsia="Times New Roman" w:hAnsi="Consolas" w:cs="Times New Roman"/>
+          <w:color w:val="9CDCFE"/>
+          <w:sz w:val="21"/>
+          <w:szCs w:val="21"/>
+          <w:lang w:val="en-US"/>
+        </w:rPr>
+        <w:t>rejectUnathorized:</w:t>
+      </w:r>
+      <w:r>
+        <w:rPr>
+          <w:rFonts w:ascii="Consolas" w:eastAsia="Times New Roman" w:hAnsi="Consolas" w:cs="Times New Roman"/>
+          <w:color w:val="D4D4D4"/>
+          <w:sz w:val="21"/>
+          <w:szCs w:val="21"/>
+          <w:lang w:val="en-US"/>
+        </w:rPr>
+        <w:t xml:space="preserve"> </w:t>
+      </w:r>
+      <w:r>
+        <w:rPr>
+          <w:rFonts w:ascii="Consolas" w:eastAsia="Times New Roman" w:hAnsi="Consolas" w:cs="Times New Roman"/>
+          <w:color w:val="569CD6"/>
+          <w:sz w:val="21"/>
+          <w:szCs w:val="21"/>
+          <w:lang w:val="en-US"/>
+        </w:rPr>
+        <w:t>false</w:t>
+      </w:r>
+      <w:r>
+        <w:rPr>
+          <w:rFonts w:ascii="Consolas" w:eastAsia="Times New Roman" w:hAnsi="Consolas" w:cs="Times New Roman"/>
+          <w:color w:val="D4D4D4"/>
+          <w:sz w:val="21"/>
+          <w:szCs w:val="21"/>
+          <w:lang w:val="en-US"/>
+        </w:rPr>
+        <w:t xml:space="preserve"> } : </w:t>
+      </w:r>
+      <w:r>
+        <w:rPr>
+          <w:rFonts w:ascii="Consolas" w:eastAsia="Times New Roman" w:hAnsi="Consolas" w:cs="Times New Roman"/>
+          <w:color w:val="569CD6"/>
+          <w:sz w:val="21"/>
+          <w:szCs w:val="21"/>
+          <w:lang w:val="en-US"/>
+        </w:rPr>
+        <w:t>null</w:t>
+      </w:r>
+      <w:r>
+        <w:rPr>
+          <w:rFonts w:ascii="Consolas" w:eastAsia="Times New Roman" w:hAnsi="Consolas" w:cs="Times New Roman"/>
+          <w:color w:val="D4D4D4"/>
+          <w:sz w:val="21"/>
+          <w:szCs w:val="21"/>
+          <w:lang w:val="en-US"/>
+        </w:rPr>
+        <w:t>,</w:t>
+      </w:r>
+    </w:p>
+    <w:p>
+      <w:pPr>
+        <w:shd w:val="clear" w:color="auto" w:fill="1E1E1E"/>
+        <w:spacing w:line="285" w:lineRule="atLeast"/>
+        <w:ind w:left="360"/>
+        <w:rPr>
+          <w:rFonts w:ascii="Consolas" w:eastAsia="Times New Roman" w:hAnsi="Consolas" w:cs="Times New Roman"/>
+          <w:color w:val="D4D4D4"/>
+          <w:sz w:val="21"/>
+          <w:szCs w:val="21"/>
+          <w:lang w:val="en-US"/>
+        </w:rPr>
+      </w:pPr>
+      <w:r>
+        <w:rPr>
+          <w:rFonts w:ascii="Consolas" w:eastAsia="Times New Roman" w:hAnsi="Consolas" w:cs="Times New Roman"/>
+          <w:color w:val="D4D4D4"/>
+          <w:sz w:val="21"/>
+          <w:szCs w:val="21"/>
+          <w:lang w:val="en-US"/>
+        </w:rPr>
+        <w:t>          },</w:t>
+      </w:r>
+    </w:p>
+    <w:p>
+      <w:pPr>
+        <w:shd w:val="clear" w:color="auto" w:fill="1E1E1E"/>
+        <w:spacing w:line="285" w:lineRule="atLeast"/>
+        <w:ind w:left="360"/>
+        <w:rPr>
+          <w:rFonts w:ascii="Consolas" w:eastAsia="Times New Roman" w:hAnsi="Consolas" w:cs="Times New Roman"/>
+          <w:color w:val="D4D4D4"/>
+          <w:sz w:val="21"/>
+          <w:szCs w:val="21"/>
+          <w:lang w:val="en-US"/>
+        </w:rPr>
+      </w:pPr>
+      <w:r>
+        <w:rPr>
+          <w:rFonts w:ascii="Consolas" w:eastAsia="Times New Roman" w:hAnsi="Consolas" w:cs="Times New Roman"/>
+          <w:color w:val="D4D4D4"/>
+          <w:sz w:val="21"/>
+          <w:szCs w:val="21"/>
+          <w:lang w:val="en-US"/>
+        </w:rPr>
+        <w:t xml:space="preserve">          </w:t>
+      </w:r>
+      <w:r>
+        <w:rPr>
+          <w:rFonts w:ascii="Consolas" w:eastAsia="Times New Roman" w:hAnsi="Consolas" w:cs="Times New Roman"/>
+          <w:color w:val="9CDCFE"/>
+          <w:sz w:val="21"/>
+          <w:szCs w:val="21"/>
+          <w:lang w:val="en-US"/>
+        </w:rPr>
+        <w:t>type:</w:t>
+      </w:r>
+      <w:r>
+        <w:rPr>
+          <w:rFonts w:ascii="Consolas" w:eastAsia="Times New Roman" w:hAnsi="Consolas" w:cs="Times New Roman"/>
+          <w:color w:val="D4D4D4"/>
+          <w:sz w:val="21"/>
+          <w:szCs w:val="21"/>
+          <w:lang w:val="en-US"/>
+        </w:rPr>
+        <w:t xml:space="preserve"> </w:t>
+      </w:r>
+      <w:r>
+        <w:rPr>
+          <w:rFonts w:ascii="Consolas" w:eastAsia="Times New Roman" w:hAnsi="Consolas" w:cs="Times New Roman"/>
+          <w:color w:val="CE9178"/>
+          <w:sz w:val="21"/>
+          <w:szCs w:val="21"/>
+          <w:lang w:val="en-US"/>
+        </w:rPr>
+        <w:t>"postgres"</w:t>
+      </w:r>
+      <w:r>
+        <w:rPr>
+          <w:rFonts w:ascii="Consolas" w:eastAsia="Times New Roman" w:hAnsi="Consolas" w:cs="Times New Roman"/>
+          <w:color w:val="D4D4D4"/>
+          <w:sz w:val="21"/>
+          <w:szCs w:val="21"/>
+          <w:lang w:val="en-US"/>
+        </w:rPr>
+        <w:t>,</w:t>
+      </w:r>
+    </w:p>
+    <w:p>
+      <w:pPr>
+        <w:shd w:val="clear" w:color="auto" w:fill="1E1E1E"/>
+        <w:spacing w:line="285" w:lineRule="atLeast"/>
+        <w:ind w:left="360"/>
+        <w:rPr>
+          <w:rFonts w:ascii="Consolas" w:eastAsia="Times New Roman" w:hAnsi="Consolas" w:cs="Times New Roman"/>
+          <w:color w:val="D4D4D4"/>
+          <w:sz w:val="21"/>
+          <w:szCs w:val="21"/>
+          <w:lang w:val="en-US"/>
+        </w:rPr>
+      </w:pPr>
+      <w:r>
+        <w:rPr>
+          <w:rFonts w:ascii="Consolas" w:eastAsia="Times New Roman" w:hAnsi="Consolas" w:cs="Times New Roman"/>
+          <w:color w:val="D4D4D4"/>
+          <w:sz w:val="21"/>
+          <w:szCs w:val="21"/>
+          <w:lang w:val="en-US"/>
+        </w:rPr>
+        <w:t xml:space="preserve">          </w:t>
+      </w:r>
+      <w:r>
+        <w:rPr>
+          <w:rFonts w:ascii="Consolas" w:eastAsia="Times New Roman" w:hAnsi="Consolas" w:cs="Times New Roman"/>
+          <w:color w:val="9CDCFE"/>
+          <w:sz w:val="21"/>
+          <w:szCs w:val="21"/>
+          <w:lang w:val="en-US"/>
+        </w:rPr>
+        <w:t>autoLoadEntities:</w:t>
+      </w:r>
+      <w:r>
+        <w:rPr>
+          <w:rFonts w:ascii="Consolas" w:eastAsia="Times New Roman" w:hAnsi="Consolas" w:cs="Times New Roman"/>
+          <w:color w:val="D4D4D4"/>
+          <w:sz w:val="21"/>
+          <w:szCs w:val="21"/>
+          <w:lang w:val="en-US"/>
+        </w:rPr>
+        <w:t xml:space="preserve"> </w:t>
+      </w:r>
+      <w:r>
+        <w:rPr>
+          <w:rFonts w:ascii="Consolas" w:eastAsia="Times New Roman" w:hAnsi="Consolas" w:cs="Times New Roman"/>
+          <w:color w:val="569CD6"/>
+          <w:sz w:val="21"/>
+          <w:szCs w:val="21"/>
+          <w:lang w:val="en-US"/>
+        </w:rPr>
+        <w:t>true</w:t>
+      </w:r>
+      <w:r>
+        <w:rPr>
+          <w:rFonts w:ascii="Consolas" w:eastAsia="Times New Roman" w:hAnsi="Consolas" w:cs="Times New Roman"/>
+          <w:color w:val="D4D4D4"/>
+          <w:sz w:val="21"/>
+          <w:szCs w:val="21"/>
+          <w:lang w:val="en-US"/>
+        </w:rPr>
+        <w:t>,</w:t>
+      </w:r>
+    </w:p>
+    <w:p>
+      <w:pPr>
+        <w:shd w:val="clear" w:color="auto" w:fill="1E1E1E"/>
+        <w:spacing w:line="285" w:lineRule="atLeast"/>
+        <w:ind w:left="360"/>
+        <w:rPr>
+          <w:rFonts w:ascii="Consolas" w:eastAsia="Times New Roman" w:hAnsi="Consolas" w:cs="Times New Roman"/>
+          <w:color w:val="D4D4D4"/>
+          <w:sz w:val="21"/>
+          <w:szCs w:val="21"/>
+          <w:lang w:val="en-US"/>
+        </w:rPr>
+      </w:pPr>
+      <w:r>
+        <w:rPr>
+          <w:rFonts w:ascii="Consolas" w:eastAsia="Times New Roman" w:hAnsi="Consolas" w:cs="Times New Roman"/>
+          <w:color w:val="D4D4D4"/>
+          <w:sz w:val="21"/>
+          <w:szCs w:val="21"/>
+          <w:lang w:val="en-US"/>
+        </w:rPr>
+        <w:t xml:space="preserve">          </w:t>
+      </w:r>
+      <w:r>
+        <w:rPr>
+          <w:rFonts w:ascii="Consolas" w:eastAsia="Times New Roman" w:hAnsi="Consolas" w:cs="Times New Roman"/>
+          <w:color w:val="9CDCFE"/>
+          <w:sz w:val="21"/>
+          <w:szCs w:val="21"/>
+          <w:lang w:val="en-US"/>
+        </w:rPr>
+        <w:t>synchronize:</w:t>
+      </w:r>
+      <w:r>
+        <w:rPr>
+          <w:rFonts w:ascii="Consolas" w:eastAsia="Times New Roman" w:hAnsi="Consolas" w:cs="Times New Roman"/>
+          <w:color w:val="D4D4D4"/>
+          <w:sz w:val="21"/>
+          <w:szCs w:val="21"/>
+          <w:lang w:val="en-US"/>
+        </w:rPr>
+        <w:t xml:space="preserve"> </w:t>
+      </w:r>
+      <w:r>
+        <w:rPr>
+          <w:rFonts w:ascii="Consolas" w:eastAsia="Times New Roman" w:hAnsi="Consolas" w:cs="Times New Roman"/>
+          <w:color w:val="569CD6"/>
+          <w:sz w:val="21"/>
+          <w:szCs w:val="21"/>
+          <w:lang w:val="en-US"/>
+        </w:rPr>
+        <w:t>true</w:t>
+      </w:r>
+      <w:r>
+        <w:rPr>
+          <w:rFonts w:ascii="Consolas" w:eastAsia="Times New Roman" w:hAnsi="Consolas" w:cs="Times New Roman"/>
+          <w:color w:val="D4D4D4"/>
+          <w:sz w:val="21"/>
+          <w:szCs w:val="21"/>
+          <w:lang w:val="en-US"/>
+        </w:rPr>
+        <w:t>,</w:t>
+      </w:r>
+    </w:p>
+    <w:p>
+      <w:pPr>
+        <w:shd w:val="clear" w:color="auto" w:fill="1E1E1E"/>
+        <w:spacing w:line="285" w:lineRule="atLeast"/>
+        <w:ind w:left="360"/>
+        <w:rPr>
+          <w:rFonts w:ascii="Consolas" w:eastAsia="Times New Roman" w:hAnsi="Consolas" w:cs="Times New Roman"/>
+          <w:color w:val="D4D4D4"/>
+          <w:sz w:val="21"/>
+          <w:szCs w:val="21"/>
+          <w:lang w:val="en-US"/>
+        </w:rPr>
+      </w:pPr>
+      <w:r>
+        <w:rPr>
+          <w:rFonts w:ascii="Consolas" w:eastAsia="Times New Roman" w:hAnsi="Consolas" w:cs="Times New Roman"/>
+          <w:color w:val="D4D4D4"/>
+          <w:sz w:val="21"/>
+          <w:szCs w:val="21"/>
+          <w:lang w:val="en-US"/>
+        </w:rPr>
+        <w:t xml:space="preserve">          </w:t>
+      </w:r>
+      <w:r>
+        <w:rPr>
+          <w:rFonts w:ascii="Consolas" w:eastAsia="Times New Roman" w:hAnsi="Consolas" w:cs="Times New Roman"/>
+          <w:color w:val="9CDCFE"/>
+          <w:sz w:val="21"/>
+          <w:szCs w:val="21"/>
+          <w:lang w:val="en-US"/>
+        </w:rPr>
+        <w:t>host:</w:t>
+      </w:r>
+      <w:r>
+        <w:rPr>
+          <w:rFonts w:ascii="Consolas" w:eastAsia="Times New Roman" w:hAnsi="Consolas" w:cs="Times New Roman"/>
+          <w:color w:val="D4D4D4"/>
+          <w:sz w:val="21"/>
+          <w:szCs w:val="21"/>
+          <w:lang w:val="en-US"/>
+        </w:rPr>
+        <w:t xml:space="preserve"> </w:t>
+      </w:r>
+      <w:r>
+        <w:rPr>
+          <w:rFonts w:ascii="Consolas" w:eastAsia="Times New Roman" w:hAnsi="Consolas" w:cs="Times New Roman"/>
+          <w:color w:val="9CDCFE"/>
+          <w:sz w:val="21"/>
+          <w:szCs w:val="21"/>
+          <w:lang w:val="en-US"/>
+        </w:rPr>
+        <w:t>configServer</w:t>
+      </w:r>
+      <w:r>
+        <w:rPr>
+          <w:rFonts w:ascii="Consolas" w:eastAsia="Times New Roman" w:hAnsi="Consolas" w:cs="Times New Roman"/>
+          <w:color w:val="D4D4D4"/>
+          <w:sz w:val="21"/>
+          <w:szCs w:val="21"/>
+          <w:lang w:val="en-US"/>
+        </w:rPr>
+        <w:t>.</w:t>
+      </w:r>
+      <w:r>
+        <w:rPr>
+          <w:rFonts w:ascii="Consolas" w:eastAsia="Times New Roman" w:hAnsi="Consolas" w:cs="Times New Roman"/>
+          <w:color w:val="DCDCAA"/>
+          <w:sz w:val="21"/>
+          <w:szCs w:val="21"/>
+          <w:lang w:val="en-US"/>
+        </w:rPr>
+        <w:t>get</w:t>
+      </w:r>
+      <w:r>
+        <w:rPr>
+          <w:rFonts w:ascii="Consolas" w:eastAsia="Times New Roman" w:hAnsi="Consolas" w:cs="Times New Roman"/>
+          <w:color w:val="D4D4D4"/>
+          <w:sz w:val="21"/>
+          <w:szCs w:val="21"/>
+          <w:lang w:val="en-US"/>
+        </w:rPr>
+        <w:t>(</w:t>
+      </w:r>
+      <w:r>
+        <w:rPr>
+          <w:rFonts w:ascii="Consolas" w:eastAsia="Times New Roman" w:hAnsi="Consolas" w:cs="Times New Roman"/>
+          <w:color w:val="CE9178"/>
+          <w:sz w:val="21"/>
+          <w:szCs w:val="21"/>
+          <w:lang w:val="en-US"/>
+        </w:rPr>
+        <w:t>"DB_HOST"</w:t>
+      </w:r>
+      <w:r>
+        <w:rPr>
+          <w:rFonts w:ascii="Consolas" w:eastAsia="Times New Roman" w:hAnsi="Consolas" w:cs="Times New Roman"/>
+          <w:color w:val="D4D4D4"/>
+          <w:sz w:val="21"/>
+          <w:szCs w:val="21"/>
+          <w:lang w:val="en-US"/>
+        </w:rPr>
+        <w:t>),</w:t>
+      </w:r>
+    </w:p>
+    <w:p>
+      <w:pPr>
+        <w:shd w:val="clear" w:color="auto" w:fill="1E1E1E"/>
+        <w:spacing w:line="285" w:lineRule="atLeast"/>
+        <w:ind w:left="360"/>
+        <w:rPr>
+          <w:rFonts w:ascii="Consolas" w:eastAsia="Times New Roman" w:hAnsi="Consolas" w:cs="Times New Roman"/>
+          <w:color w:val="D4D4D4"/>
+          <w:sz w:val="21"/>
+          <w:szCs w:val="21"/>
+          <w:lang w:val="en-US"/>
+        </w:rPr>
+      </w:pPr>
+      <w:r>
+        <w:rPr>
+          <w:rFonts w:ascii="Consolas" w:eastAsia="Times New Roman" w:hAnsi="Consolas" w:cs="Times New Roman"/>
+          <w:color w:val="D4D4D4"/>
+          <w:sz w:val="21"/>
+          <w:szCs w:val="21"/>
+          <w:lang w:val="en-US"/>
+        </w:rPr>
+        <w:t xml:space="preserve">          </w:t>
+      </w:r>
+      <w:r>
+        <w:rPr>
+          <w:rFonts w:ascii="Consolas" w:eastAsia="Times New Roman" w:hAnsi="Consolas" w:cs="Times New Roman"/>
+          <w:color w:val="9CDCFE"/>
+          <w:sz w:val="21"/>
+          <w:szCs w:val="21"/>
+          <w:lang w:val="en-US"/>
+        </w:rPr>
+        <w:t>port:</w:t>
+      </w:r>
+      <w:r>
+        <w:rPr>
+          <w:rFonts w:ascii="Consolas" w:eastAsia="Times New Roman" w:hAnsi="Consolas" w:cs="Times New Roman"/>
+          <w:color w:val="D4D4D4"/>
+          <w:sz w:val="21"/>
+          <w:szCs w:val="21"/>
+          <w:lang w:val="en-US"/>
+        </w:rPr>
+        <w:t xml:space="preserve"> </w:t>
+      </w:r>
+      <w:r>
+        <w:rPr>
+          <w:rFonts w:ascii="Consolas" w:eastAsia="Times New Roman" w:hAnsi="Consolas" w:cs="Times New Roman"/>
+          <w:color w:val="9CDCFE"/>
+          <w:sz w:val="21"/>
+          <w:szCs w:val="21"/>
+          <w:lang w:val="en-US"/>
+        </w:rPr>
+        <w:t>configServer</w:t>
+      </w:r>
+      <w:r>
+        <w:rPr>
+          <w:rFonts w:ascii="Consolas" w:eastAsia="Times New Roman" w:hAnsi="Consolas" w:cs="Times New Roman"/>
+          <w:color w:val="D4D4D4"/>
+          <w:sz w:val="21"/>
+          <w:szCs w:val="21"/>
+          <w:lang w:val="en-US"/>
+        </w:rPr>
+        <w:t>.</w:t>
+      </w:r>
+      <w:r>
+        <w:rPr>
+          <w:rFonts w:ascii="Consolas" w:eastAsia="Times New Roman" w:hAnsi="Consolas" w:cs="Times New Roman"/>
+          <w:color w:val="DCDCAA"/>
+          <w:sz w:val="21"/>
+          <w:szCs w:val="21"/>
+          <w:lang w:val="en-US"/>
+        </w:rPr>
+        <w:t>get</w:t>
+      </w:r>
+      <w:r>
+        <w:rPr>
+          <w:rFonts w:ascii="Consolas" w:eastAsia="Times New Roman" w:hAnsi="Consolas" w:cs="Times New Roman"/>
+          <w:color w:val="D4D4D4"/>
+          <w:sz w:val="21"/>
+          <w:szCs w:val="21"/>
+          <w:lang w:val="en-US"/>
+        </w:rPr>
+        <w:t>(</w:t>
+      </w:r>
+      <w:r>
+        <w:rPr>
+          <w:rFonts w:ascii="Consolas" w:eastAsia="Times New Roman" w:hAnsi="Consolas" w:cs="Times New Roman"/>
+          <w:color w:val="CE9178"/>
+          <w:sz w:val="21"/>
+          <w:szCs w:val="21"/>
+          <w:lang w:val="en-US"/>
+        </w:rPr>
+        <w:t>"DB_PORT"</w:t>
+      </w:r>
+      <w:r>
+        <w:rPr>
+          <w:rFonts w:ascii="Consolas" w:eastAsia="Times New Roman" w:hAnsi="Consolas" w:cs="Times New Roman"/>
+          <w:color w:val="D4D4D4"/>
+          <w:sz w:val="21"/>
+          <w:szCs w:val="21"/>
+          <w:lang w:val="en-US"/>
+        </w:rPr>
+        <w:t>),</w:t>
+      </w:r>
+    </w:p>
+    <w:p>
+      <w:pPr>
+        <w:shd w:val="clear" w:color="auto" w:fill="1E1E1E"/>
+        <w:spacing w:line="285" w:lineRule="atLeast"/>
+        <w:ind w:left="360"/>
+        <w:rPr>
+          <w:rFonts w:ascii="Consolas" w:eastAsia="Times New Roman" w:hAnsi="Consolas" w:cs="Times New Roman"/>
+          <w:color w:val="D4D4D4"/>
+          <w:sz w:val="21"/>
+          <w:szCs w:val="21"/>
+          <w:lang w:val="en-US"/>
+        </w:rPr>
+      </w:pPr>
+      <w:r>
+        <w:rPr>
+          <w:rFonts w:ascii="Consolas" w:eastAsia="Times New Roman" w:hAnsi="Consolas" w:cs="Times New Roman"/>
+          <w:color w:val="D4D4D4"/>
+          <w:sz w:val="21"/>
+          <w:szCs w:val="21"/>
+          <w:lang w:val="en-US"/>
+        </w:rPr>
+        <w:t xml:space="preserve">          </w:t>
+      </w:r>
+      <w:r>
+        <w:rPr>
+          <w:rFonts w:ascii="Consolas" w:eastAsia="Times New Roman" w:hAnsi="Consolas" w:cs="Times New Roman"/>
+          <w:color w:val="9CDCFE"/>
+          <w:sz w:val="21"/>
+          <w:szCs w:val="21"/>
+          <w:lang w:val="en-US"/>
+        </w:rPr>
+        <w:t>username:</w:t>
+      </w:r>
+      <w:r>
+        <w:rPr>
+          <w:rFonts w:ascii="Consolas" w:eastAsia="Times New Roman" w:hAnsi="Consolas" w:cs="Times New Roman"/>
+          <w:color w:val="D4D4D4"/>
+          <w:sz w:val="21"/>
+          <w:szCs w:val="21"/>
+          <w:lang w:val="en-US"/>
+        </w:rPr>
+        <w:t xml:space="preserve"> </w:t>
+      </w:r>
+      <w:r>
+        <w:rPr>
+          <w:rFonts w:ascii="Consolas" w:eastAsia="Times New Roman" w:hAnsi="Consolas" w:cs="Times New Roman"/>
+          <w:color w:val="9CDCFE"/>
+          <w:sz w:val="21"/>
+          <w:szCs w:val="21"/>
+          <w:lang w:val="en-US"/>
+        </w:rPr>
+        <w:t>configServer</w:t>
+      </w:r>
+      <w:r>
+        <w:rPr>
+          <w:rFonts w:ascii="Consolas" w:eastAsia="Times New Roman" w:hAnsi="Consolas" w:cs="Times New Roman"/>
+          <w:color w:val="D4D4D4"/>
+          <w:sz w:val="21"/>
+          <w:szCs w:val="21"/>
+          <w:lang w:val="en-US"/>
+        </w:rPr>
+        <w:t>.</w:t>
+      </w:r>
+      <w:r>
+        <w:rPr>
+          <w:rFonts w:ascii="Consolas" w:eastAsia="Times New Roman" w:hAnsi="Consolas" w:cs="Times New Roman"/>
+          <w:color w:val="DCDCAA"/>
+          <w:sz w:val="21"/>
+          <w:szCs w:val="21"/>
+          <w:lang w:val="en-US"/>
+        </w:rPr>
+        <w:t>get</w:t>
+      </w:r>
+      <w:r>
+        <w:rPr>
+          <w:rFonts w:ascii="Consolas" w:eastAsia="Times New Roman" w:hAnsi="Consolas" w:cs="Times New Roman"/>
+          <w:color w:val="D4D4D4"/>
+          <w:sz w:val="21"/>
+          <w:szCs w:val="21"/>
+          <w:lang w:val="en-US"/>
+        </w:rPr>
+        <w:t>(</w:t>
+      </w:r>
+      <w:r>
+        <w:rPr>
+          <w:rFonts w:ascii="Consolas" w:eastAsia="Times New Roman" w:hAnsi="Consolas" w:cs="Times New Roman"/>
+          <w:color w:val="CE9178"/>
+          <w:sz w:val="21"/>
+          <w:szCs w:val="21"/>
+          <w:lang w:val="en-US"/>
+        </w:rPr>
+        <w:t>"DB_USERNAME"</w:t>
+      </w:r>
+      <w:r>
+        <w:rPr>
+          <w:rFonts w:ascii="Consolas" w:eastAsia="Times New Roman" w:hAnsi="Consolas" w:cs="Times New Roman"/>
+          <w:color w:val="D4D4D4"/>
+          <w:sz w:val="21"/>
+          <w:szCs w:val="21"/>
+          <w:lang w:val="en-US"/>
+        </w:rPr>
+        <w:t>),</w:t>
+      </w:r>
+    </w:p>
+    <w:p>
+      <w:pPr>
+        <w:shd w:val="clear" w:color="auto" w:fill="1E1E1E"/>
+        <w:spacing w:line="285" w:lineRule="atLeast"/>
+        <w:ind w:left="360"/>
+        <w:rPr>
+          <w:rFonts w:ascii="Consolas" w:eastAsia="Times New Roman" w:hAnsi="Consolas" w:cs="Times New Roman"/>
+          <w:color w:val="D4D4D4"/>
+          <w:sz w:val="21"/>
+          <w:szCs w:val="21"/>
+          <w:lang w:val="en-US"/>
+        </w:rPr>
+      </w:pPr>
+      <w:r>
+        <w:rPr>
+          <w:rFonts w:ascii="Consolas" w:eastAsia="Times New Roman" w:hAnsi="Consolas" w:cs="Times New Roman"/>
+          <w:color w:val="D4D4D4"/>
+          <w:sz w:val="21"/>
+          <w:szCs w:val="21"/>
+          <w:lang w:val="en-US"/>
+        </w:rPr>
+        <w:t xml:space="preserve">          </w:t>
+      </w:r>
+      <w:r>
+        <w:rPr>
+          <w:rFonts w:ascii="Consolas" w:eastAsia="Times New Roman" w:hAnsi="Consolas" w:cs="Times New Roman"/>
+          <w:color w:val="9CDCFE"/>
+          <w:sz w:val="21"/>
+          <w:szCs w:val="21"/>
+          <w:lang w:val="en-US"/>
+        </w:rPr>
+        <w:t>password:</w:t>
+      </w:r>
+      <w:r>
+        <w:rPr>
+          <w:rFonts w:ascii="Consolas" w:eastAsia="Times New Roman" w:hAnsi="Consolas" w:cs="Times New Roman"/>
+          <w:color w:val="D4D4D4"/>
+          <w:sz w:val="21"/>
+          <w:szCs w:val="21"/>
+          <w:lang w:val="en-US"/>
+        </w:rPr>
+        <w:t xml:space="preserve"> </w:t>
+      </w:r>
+      <w:r>
+        <w:rPr>
+          <w:rFonts w:ascii="Consolas" w:eastAsia="Times New Roman" w:hAnsi="Consolas" w:cs="Times New Roman"/>
+          <w:color w:val="9CDCFE"/>
+          <w:sz w:val="21"/>
+          <w:szCs w:val="21"/>
+          <w:lang w:val="en-US"/>
+        </w:rPr>
+        <w:t>configServer</w:t>
+      </w:r>
+      <w:r>
+        <w:rPr>
+          <w:rFonts w:ascii="Consolas" w:eastAsia="Times New Roman" w:hAnsi="Consolas" w:cs="Times New Roman"/>
+          <w:color w:val="D4D4D4"/>
+          <w:sz w:val="21"/>
+          <w:szCs w:val="21"/>
+          <w:lang w:val="en-US"/>
+        </w:rPr>
+        <w:t>.</w:t>
+      </w:r>
+      <w:r>
+        <w:rPr>
+          <w:rFonts w:ascii="Consolas" w:eastAsia="Times New Roman" w:hAnsi="Consolas" w:cs="Times New Roman"/>
+          <w:color w:val="DCDCAA"/>
+          <w:sz w:val="21"/>
+          <w:szCs w:val="21"/>
+          <w:lang w:val="en-US"/>
+        </w:rPr>
+        <w:t>get</w:t>
+      </w:r>
+      <w:r>
+        <w:rPr>
+          <w:rFonts w:ascii="Consolas" w:eastAsia="Times New Roman" w:hAnsi="Consolas" w:cs="Times New Roman"/>
+          <w:color w:val="D4D4D4"/>
+          <w:sz w:val="21"/>
+          <w:szCs w:val="21"/>
+          <w:lang w:val="en-US"/>
+        </w:rPr>
+        <w:t>(</w:t>
+      </w:r>
+      <w:r>
+        <w:rPr>
+          <w:rFonts w:ascii="Consolas" w:eastAsia="Times New Roman" w:hAnsi="Consolas" w:cs="Times New Roman"/>
+          <w:color w:val="CE9178"/>
+          <w:sz w:val="21"/>
+          <w:szCs w:val="21"/>
+          <w:lang w:val="en-US"/>
+        </w:rPr>
+        <w:t>"DB_PASSWORD"</w:t>
+      </w:r>
+      <w:r>
+        <w:rPr>
+          <w:rFonts w:ascii="Consolas" w:eastAsia="Times New Roman" w:hAnsi="Consolas" w:cs="Times New Roman"/>
+          <w:color w:val="D4D4D4"/>
+          <w:sz w:val="21"/>
+          <w:szCs w:val="21"/>
+          <w:lang w:val="en-US"/>
+        </w:rPr>
+        <w:t>),</w:t>
+      </w:r>
+    </w:p>
+    <w:p>
+      <w:pPr>
+        <w:shd w:val="clear" w:color="auto" w:fill="1E1E1E"/>
+        <w:spacing w:line="285" w:lineRule="atLeast"/>
+        <w:ind w:left="360"/>
+        <w:rPr>
+          <w:rFonts w:ascii="Consolas" w:eastAsia="Times New Roman" w:hAnsi="Consolas" w:cs="Times New Roman"/>
+          <w:color w:val="D4D4D4"/>
+          <w:sz w:val="21"/>
+          <w:szCs w:val="21"/>
+          <w:lang w:val="en-US"/>
+        </w:rPr>
+      </w:pPr>
+      <w:r>
+        <w:rPr>
+          <w:rFonts w:ascii="Consolas" w:eastAsia="Times New Roman" w:hAnsi="Consolas" w:cs="Times New Roman"/>
+          <w:color w:val="D4D4D4"/>
+          <w:sz w:val="21"/>
+          <w:szCs w:val="21"/>
+          <w:lang w:val="en-US"/>
+        </w:rPr>
+        <w:t xml:space="preserve">          </w:t>
+      </w:r>
+      <w:r>
+        <w:rPr>
+          <w:rFonts w:ascii="Consolas" w:eastAsia="Times New Roman" w:hAnsi="Consolas" w:cs="Times New Roman"/>
+          <w:color w:val="9CDCFE"/>
+          <w:sz w:val="21"/>
+          <w:szCs w:val="21"/>
+          <w:lang w:val="en-US"/>
+        </w:rPr>
+        <w:t>database:</w:t>
+      </w:r>
+      <w:r>
+        <w:rPr>
+          <w:rFonts w:ascii="Consolas" w:eastAsia="Times New Roman" w:hAnsi="Consolas" w:cs="Times New Roman"/>
+          <w:color w:val="D4D4D4"/>
+          <w:sz w:val="21"/>
+          <w:szCs w:val="21"/>
+          <w:lang w:val="en-US"/>
+        </w:rPr>
+        <w:t xml:space="preserve"> </w:t>
+      </w:r>
+      <w:r>
+        <w:rPr>
+          <w:rFonts w:ascii="Consolas" w:eastAsia="Times New Roman" w:hAnsi="Consolas" w:cs="Times New Roman"/>
+          <w:color w:val="9CDCFE"/>
+          <w:sz w:val="21"/>
+          <w:szCs w:val="21"/>
+          <w:lang w:val="en-US"/>
+        </w:rPr>
+        <w:t>configServer</w:t>
+      </w:r>
+      <w:r>
+        <w:rPr>
+          <w:rFonts w:ascii="Consolas" w:eastAsia="Times New Roman" w:hAnsi="Consolas" w:cs="Times New Roman"/>
+          <w:color w:val="D4D4D4"/>
+          <w:sz w:val="21"/>
+          <w:szCs w:val="21"/>
+          <w:lang w:val="en-US"/>
+        </w:rPr>
+        <w:t>.</w:t>
+      </w:r>
+      <w:r>
+        <w:rPr>
+          <w:rFonts w:ascii="Consolas" w:eastAsia="Times New Roman" w:hAnsi="Consolas" w:cs="Times New Roman"/>
+          <w:color w:val="DCDCAA"/>
+          <w:sz w:val="21"/>
+          <w:szCs w:val="21"/>
+          <w:lang w:val="en-US"/>
+        </w:rPr>
+        <w:t>get</w:t>
+      </w:r>
+      <w:r>
+        <w:rPr>
+          <w:rFonts w:ascii="Consolas" w:eastAsia="Times New Roman" w:hAnsi="Consolas" w:cs="Times New Roman"/>
+          <w:color w:val="D4D4D4"/>
+          <w:sz w:val="21"/>
+          <w:szCs w:val="21"/>
+          <w:lang w:val="en-US"/>
+        </w:rPr>
+        <w:t>(</w:t>
+      </w:r>
+      <w:r>
+        <w:rPr>
+          <w:rFonts w:ascii="Consolas" w:eastAsia="Times New Roman" w:hAnsi="Consolas" w:cs="Times New Roman"/>
+          <w:color w:val="CE9178"/>
+          <w:sz w:val="21"/>
+          <w:szCs w:val="21"/>
+          <w:lang w:val="en-US"/>
+        </w:rPr>
+        <w:t>"DB_DATABASENAME"</w:t>
+      </w:r>
+      <w:r>
+        <w:rPr>
+          <w:rFonts w:ascii="Consolas" w:eastAsia="Times New Roman" w:hAnsi="Consolas" w:cs="Times New Roman"/>
+          <w:color w:val="D4D4D4"/>
+          <w:sz w:val="21"/>
+          <w:szCs w:val="21"/>
+          <w:lang w:val="en-US"/>
+        </w:rPr>
+        <w:t>),</w:t>
+      </w:r>
+    </w:p>
+    <w:p>
+      <w:pPr>
+        <w:shd w:val="clear" w:color="auto" w:fill="1E1E1E"/>
+        <w:spacing w:line="285" w:lineRule="atLeast"/>
+        <w:ind w:left="360"/>
+        <w:rPr>
+          <w:rFonts w:ascii="Consolas" w:eastAsia="Times New Roman" w:hAnsi="Consolas" w:cs="Times New Roman"/>
+          <w:color w:val="D4D4D4"/>
+          <w:sz w:val="21"/>
+          <w:szCs w:val="21"/>
+          <w:lang w:val="en-US"/>
+        </w:rPr>
+      </w:pPr>
+      <w:r>
+        <w:rPr>
+          <w:rFonts w:ascii="Consolas" w:eastAsia="Times New Roman" w:hAnsi="Consolas" w:cs="Times New Roman"/>
+          <w:color w:val="D4D4D4"/>
+          <w:sz w:val="21"/>
+          <w:szCs w:val="21"/>
+          <w:lang w:val="en-US"/>
+        </w:rPr>
+        <w:t>        }</w:t>
+      </w:r>
+    </w:p>
+    <w:p>
+      <w:pPr>
+        <w:shd w:val="clear" w:color="auto" w:fill="1E1E1E"/>
+        <w:spacing w:line="285" w:lineRule="atLeast"/>
+        <w:ind w:left="360"/>
+        <w:rPr>
+          <w:rFonts w:ascii="Consolas" w:eastAsia="Times New Roman" w:hAnsi="Consolas" w:cs="Times New Roman"/>
+          <w:color w:val="D4D4D4"/>
+          <w:sz w:val="21"/>
+          <w:szCs w:val="21"/>
+          <w:lang w:val="en-US"/>
+        </w:rPr>
+      </w:pPr>
+      <w:r>
+        <w:rPr>
+          <w:rFonts w:ascii="Consolas" w:eastAsia="Times New Roman" w:hAnsi="Consolas" w:cs="Times New Roman"/>
+          <w:color w:val="D4D4D4"/>
+          <w:sz w:val="21"/>
+          <w:szCs w:val="21"/>
+          <w:lang w:val="en-US"/>
+        </w:rPr>
+        <w:t>      }</w:t>
+      </w:r>
+    </w:p>
+    <w:p>
+      <w:pPr>
+        <w:shd w:val="clear" w:color="auto" w:fill="1E1E1E"/>
+        <w:spacing w:line="285" w:lineRule="atLeast"/>
+        <w:ind w:left="360"/>
+        <w:rPr>
+          <w:rFonts w:ascii="Consolas" w:eastAsia="Times New Roman" w:hAnsi="Consolas" w:cs="Times New Roman"/>
+          <w:color w:val="D4D4D4"/>
+          <w:sz w:val="21"/>
+          <w:szCs w:val="21"/>
+          <w:lang w:val="en-US"/>
+        </w:rPr>
+      </w:pPr>
+      <w:r>
+        <w:rPr>
+          <w:rFonts w:ascii="Consolas" w:eastAsia="Times New Roman" w:hAnsi="Consolas" w:cs="Times New Roman"/>
+          <w:color w:val="D4D4D4"/>
+          <w:sz w:val="21"/>
+          <w:szCs w:val="21"/>
+          <w:lang w:val="en-US"/>
+        </w:rPr>
+        <w:t>    })</w:t>
+      </w:r>
+    </w:p>
+    <w:p>
+      <w:pPr>
+        <w:pStyle w:val="ListParagraph"/>
+      </w:pPr>
+    </w:p>
+    <w:p>
+      <w:pPr>
+        <w:pStyle w:val="ListParagraph"/>
+      </w:pPr>
+    </w:p>
+    <w:p>
+      <w:pPr>
         <w:pStyle w:val="ListParagraph"/>
         <w:numPr>
           <w:ilvl w:val="0"/>
           <w:numId w:val="15"/>
         </w:numPr>
-        <w:shd w:val="clear" w:color="auto" w:fill="1E1E1E"/>
-        <w:spacing w:line="285" w:lineRule="atLeast"/>
-        <w:rPr>
-          <w:rFonts w:ascii="Consolas" w:eastAsia="Times New Roman" w:hAnsi="Consolas" w:cs="Times New Roman"/>
-          <w:color w:val="D4D4D4"/>
-          <w:sz w:val="21"/>
-          <w:szCs w:val="21"/>
-          <w:lang w:val="en-US"/>
-        </w:rPr>
-      </w:pPr>
-      <w:r>
-        <w:rPr>
-          <w:rFonts w:ascii="Consolas" w:eastAsia="Times New Roman" w:hAnsi="Consolas" w:cs="Times New Roman"/>
-          <w:color w:val="4EC9B0"/>
-          <w:sz w:val="21"/>
-          <w:szCs w:val="21"/>
-          <w:lang w:val="en-US"/>
-        </w:rPr>
-        <w:t>TypeOrmModule</w:t>
-      </w:r>
-      <w:r>
-        <w:rPr>
-          <w:rFonts w:ascii="Consolas" w:eastAsia="Times New Roman" w:hAnsi="Consolas" w:cs="Times New Roman"/>
-          <w:color w:val="D4D4D4"/>
-          <w:sz w:val="21"/>
-          <w:szCs w:val="21"/>
-          <w:lang w:val="en-US"/>
-        </w:rPr>
-        <w:t>.</w:t>
-      </w:r>
-      <w:r>
-        <w:rPr>
-          <w:rFonts w:ascii="Consolas" w:eastAsia="Times New Roman" w:hAnsi="Consolas" w:cs="Times New Roman"/>
-          <w:color w:val="DCDCAA"/>
-          <w:sz w:val="21"/>
-          <w:szCs w:val="21"/>
-          <w:lang w:val="en-US"/>
-        </w:rPr>
-        <w:t>forRootAsync</w:t>
-      </w:r>
-      <w:r>
-        <w:rPr>
-          <w:rFonts w:ascii="Consolas" w:eastAsia="Times New Roman" w:hAnsi="Consolas" w:cs="Times New Roman"/>
-          <w:color w:val="D4D4D4"/>
-          <w:sz w:val="21"/>
-          <w:szCs w:val="21"/>
-          <w:lang w:val="en-US"/>
-        </w:rPr>
-        <w:t>({</w:t>
-      </w:r>
-    </w:p>
-    <w:p>
-      <w:pPr>
-        <w:pStyle w:val="ListParagraph"/>
-        <w:numPr>
-          <w:ilvl w:val="0"/>
-          <w:numId w:val="15"/>
-        </w:numPr>
-        <w:shd w:val="clear" w:color="auto" w:fill="1E1E1E"/>
-        <w:spacing w:line="285" w:lineRule="atLeast"/>
-        <w:rPr>
-          <w:rFonts w:ascii="Consolas" w:eastAsia="Times New Roman" w:hAnsi="Consolas" w:cs="Times New Roman"/>
-          <w:color w:val="D4D4D4"/>
-          <w:sz w:val="21"/>
-          <w:szCs w:val="21"/>
-          <w:lang w:val="en-US"/>
-        </w:rPr>
-      </w:pPr>
-      <w:r>
-        <w:rPr>
-          <w:rFonts w:ascii="Consolas" w:eastAsia="Times New Roman" w:hAnsi="Consolas" w:cs="Times New Roman"/>
-          <w:color w:val="D4D4D4"/>
-          <w:sz w:val="21"/>
-          <w:szCs w:val="21"/>
-          <w:lang w:val="en-US"/>
-        </w:rPr>
-        <w:t xml:space="preserve">      </w:t>
-      </w:r>
-      <w:r>
-        <w:rPr>
-          <w:rFonts w:ascii="Consolas" w:eastAsia="Times New Roman" w:hAnsi="Consolas" w:cs="Times New Roman"/>
-          <w:color w:val="9CDCFE"/>
-          <w:sz w:val="21"/>
-          <w:szCs w:val="21"/>
-          <w:lang w:val="en-US"/>
-        </w:rPr>
-        <w:t>imports:</w:t>
-      </w:r>
-      <w:r>
-        <w:rPr>
-          <w:rFonts w:ascii="Consolas" w:eastAsia="Times New Roman" w:hAnsi="Consolas" w:cs="Times New Roman"/>
-          <w:color w:val="D4D4D4"/>
-          <w:sz w:val="21"/>
-          <w:szCs w:val="21"/>
-          <w:lang w:val="en-US"/>
-        </w:rPr>
-        <w:t xml:space="preserve"> [</w:t>
-      </w:r>
-      <w:r>
-        <w:rPr>
-          <w:rFonts w:ascii="Consolas" w:eastAsia="Times New Roman" w:hAnsi="Consolas" w:cs="Times New Roman"/>
-          <w:color w:val="4EC9B0"/>
-          <w:sz w:val="21"/>
-          <w:szCs w:val="21"/>
-          <w:lang w:val="en-US"/>
-        </w:rPr>
-        <w:t>ConfigModule</w:t>
-      </w:r>
-      <w:r>
-        <w:rPr>
-          <w:rFonts w:ascii="Consolas" w:eastAsia="Times New Roman" w:hAnsi="Consolas" w:cs="Times New Roman"/>
-          <w:color w:val="D4D4D4"/>
-          <w:sz w:val="21"/>
-          <w:szCs w:val="21"/>
-          <w:lang w:val="en-US"/>
-        </w:rPr>
-        <w:t>],</w:t>
-      </w:r>
-    </w:p>
-    <w:p>
-      <w:pPr>
-        <w:pStyle w:val="ListParagraph"/>
-        <w:numPr>
-          <w:ilvl w:val="0"/>
-          <w:numId w:val="15"/>
-        </w:numPr>
-        <w:shd w:val="clear" w:color="auto" w:fill="1E1E1E"/>
-        <w:spacing w:line="285" w:lineRule="atLeast"/>
-        <w:rPr>
-          <w:rFonts w:ascii="Consolas" w:eastAsia="Times New Roman" w:hAnsi="Consolas" w:cs="Times New Roman"/>
-          <w:color w:val="D4D4D4"/>
-          <w:sz w:val="21"/>
-          <w:szCs w:val="21"/>
-          <w:lang w:val="en-US"/>
-        </w:rPr>
-      </w:pPr>
-      <w:r>
-        <w:rPr>
-          <w:rFonts w:ascii="Consolas" w:eastAsia="Times New Roman" w:hAnsi="Consolas" w:cs="Times New Roman"/>
-          <w:color w:val="D4D4D4"/>
-          <w:sz w:val="21"/>
-          <w:szCs w:val="21"/>
-          <w:lang w:val="en-US"/>
-        </w:rPr>
-        <w:t xml:space="preserve">      </w:t>
-      </w:r>
-      <w:r>
-        <w:rPr>
-          <w:rFonts w:ascii="Consolas" w:eastAsia="Times New Roman" w:hAnsi="Consolas" w:cs="Times New Roman"/>
-          <w:color w:val="9CDCFE"/>
-          <w:sz w:val="21"/>
-          <w:szCs w:val="21"/>
-          <w:lang w:val="en-US"/>
-        </w:rPr>
-        <w:t>inject:</w:t>
-      </w:r>
-      <w:r>
-        <w:rPr>
-          <w:rFonts w:ascii="Consolas" w:eastAsia="Times New Roman" w:hAnsi="Consolas" w:cs="Times New Roman"/>
-          <w:color w:val="D4D4D4"/>
-          <w:sz w:val="21"/>
-          <w:szCs w:val="21"/>
-          <w:lang w:val="en-US"/>
-        </w:rPr>
-        <w:t xml:space="preserve"> [</w:t>
-      </w:r>
-      <w:r>
-        <w:rPr>
-          <w:rFonts w:ascii="Consolas" w:eastAsia="Times New Roman" w:hAnsi="Consolas" w:cs="Times New Roman"/>
-          <w:color w:val="4EC9B0"/>
-          <w:sz w:val="21"/>
-          <w:szCs w:val="21"/>
-          <w:lang w:val="en-US"/>
-        </w:rPr>
-        <w:t>ConfigService</w:t>
-      </w:r>
-      <w:r>
-        <w:rPr>
-          <w:rFonts w:ascii="Consolas" w:eastAsia="Times New Roman" w:hAnsi="Consolas" w:cs="Times New Roman"/>
-          <w:color w:val="D4D4D4"/>
-          <w:sz w:val="21"/>
-          <w:szCs w:val="21"/>
-          <w:lang w:val="en-US"/>
-        </w:rPr>
-        <w:t>],</w:t>
-      </w:r>
-    </w:p>
-    <w:p>
-      <w:pPr>
-        <w:pStyle w:val="ListParagraph"/>
-        <w:numPr>
-          <w:ilvl w:val="0"/>
-          <w:numId w:val="15"/>
-        </w:numPr>
-        <w:shd w:val="clear" w:color="auto" w:fill="1E1E1E"/>
-        <w:spacing w:line="285" w:lineRule="atLeast"/>
-        <w:rPr>
-          <w:rFonts w:ascii="Consolas" w:eastAsia="Times New Roman" w:hAnsi="Consolas" w:cs="Times New Roman"/>
-          <w:color w:val="D4D4D4"/>
-          <w:sz w:val="21"/>
-          <w:szCs w:val="21"/>
-          <w:lang w:val="en-US"/>
-        </w:rPr>
-      </w:pPr>
-      <w:r>
-        <w:rPr>
-          <w:rFonts w:ascii="Consolas" w:eastAsia="Times New Roman" w:hAnsi="Consolas" w:cs="Times New Roman"/>
-          <w:color w:val="D4D4D4"/>
-          <w:sz w:val="21"/>
-          <w:szCs w:val="21"/>
-          <w:lang w:val="en-US"/>
-        </w:rPr>
-        <w:t xml:space="preserve">      </w:t>
-      </w:r>
-      <w:r>
-        <w:rPr>
-          <w:rFonts w:ascii="Consolas" w:eastAsia="Times New Roman" w:hAnsi="Consolas" w:cs="Times New Roman"/>
-          <w:color w:val="DCDCAA"/>
-          <w:sz w:val="21"/>
-          <w:szCs w:val="21"/>
-          <w:lang w:val="en-US"/>
-        </w:rPr>
-        <w:t>useFactory</w:t>
-      </w:r>
-      <w:r>
-        <w:rPr>
-          <w:rFonts w:ascii="Consolas" w:eastAsia="Times New Roman" w:hAnsi="Consolas" w:cs="Times New Roman"/>
-          <w:color w:val="9CDCFE"/>
-          <w:sz w:val="21"/>
-          <w:szCs w:val="21"/>
-          <w:lang w:val="en-US"/>
-        </w:rPr>
-        <w:t>:</w:t>
-      </w:r>
-      <w:r>
-        <w:rPr>
-          <w:rFonts w:ascii="Consolas" w:eastAsia="Times New Roman" w:hAnsi="Consolas" w:cs="Times New Roman"/>
-          <w:color w:val="D4D4D4"/>
-          <w:sz w:val="21"/>
-          <w:szCs w:val="21"/>
-          <w:lang w:val="en-US"/>
-        </w:rPr>
-        <w:t xml:space="preserve"> (</w:t>
-      </w:r>
-      <w:r>
-        <w:rPr>
-          <w:rFonts w:ascii="Consolas" w:eastAsia="Times New Roman" w:hAnsi="Consolas" w:cs="Times New Roman"/>
-          <w:color w:val="9CDCFE"/>
-          <w:sz w:val="21"/>
-          <w:szCs w:val="21"/>
-          <w:lang w:val="en-US"/>
-        </w:rPr>
-        <w:t>configServer</w:t>
-      </w:r>
-      <w:r>
-        <w:rPr>
-          <w:rFonts w:ascii="Consolas" w:eastAsia="Times New Roman" w:hAnsi="Consolas" w:cs="Times New Roman"/>
-          <w:color w:val="D4D4D4"/>
-          <w:sz w:val="21"/>
-          <w:szCs w:val="21"/>
-          <w:lang w:val="en-US"/>
-        </w:rPr>
-        <w:t xml:space="preserve">: </w:t>
-      </w:r>
-      <w:r>
-        <w:rPr>
-          <w:rFonts w:ascii="Consolas" w:eastAsia="Times New Roman" w:hAnsi="Consolas" w:cs="Times New Roman"/>
-          <w:color w:val="4EC9B0"/>
-          <w:sz w:val="21"/>
-          <w:szCs w:val="21"/>
-          <w:lang w:val="en-US"/>
-        </w:rPr>
-        <w:t>ConfigService</w:t>
-      </w:r>
-      <w:r>
-        <w:rPr>
-          <w:rFonts w:ascii="Consolas" w:eastAsia="Times New Roman" w:hAnsi="Consolas" w:cs="Times New Roman"/>
-          <w:color w:val="D4D4D4"/>
-          <w:sz w:val="21"/>
-          <w:szCs w:val="21"/>
-          <w:lang w:val="en-US"/>
-        </w:rPr>
-        <w:t xml:space="preserve">) </w:t>
-      </w:r>
-      <w:r>
-        <w:rPr>
-          <w:rFonts w:ascii="Consolas" w:eastAsia="Times New Roman" w:hAnsi="Consolas" w:cs="Times New Roman"/>
-          <w:color w:val="569CD6"/>
-          <w:sz w:val="21"/>
-          <w:szCs w:val="21"/>
-          <w:lang w:val="en-US"/>
-        </w:rPr>
-        <w:t>=&gt;</w:t>
-      </w:r>
-      <w:r>
-        <w:rPr>
-          <w:rFonts w:ascii="Consolas" w:eastAsia="Times New Roman" w:hAnsi="Consolas" w:cs="Times New Roman"/>
-          <w:color w:val="D4D4D4"/>
-          <w:sz w:val="21"/>
-          <w:szCs w:val="21"/>
-          <w:lang w:val="en-US"/>
-        </w:rPr>
-        <w:t xml:space="preserve"> {</w:t>
-      </w:r>
-    </w:p>
-    <w:p>
-      <w:pPr>
-        <w:pStyle w:val="ListParagraph"/>
-        <w:numPr>
-          <w:ilvl w:val="0"/>
-          <w:numId w:val="15"/>
-        </w:numPr>
-        <w:shd w:val="clear" w:color="auto" w:fill="1E1E1E"/>
-        <w:spacing w:line="285" w:lineRule="atLeast"/>
-        <w:rPr>
-          <w:rFonts w:ascii="Consolas" w:eastAsia="Times New Roman" w:hAnsi="Consolas" w:cs="Times New Roman"/>
-          <w:color w:val="D4D4D4"/>
-          <w:sz w:val="21"/>
-          <w:szCs w:val="21"/>
-          <w:lang w:val="en-US"/>
-        </w:rPr>
-      </w:pPr>
-      <w:r>
-        <w:rPr>
-          <w:rFonts w:ascii="Consolas" w:eastAsia="Times New Roman" w:hAnsi="Consolas" w:cs="Times New Roman"/>
-          <w:color w:val="D4D4D4"/>
-          <w:sz w:val="21"/>
-          <w:szCs w:val="21"/>
-          <w:lang w:val="en-US"/>
-        </w:rPr>
-        <w:t xml:space="preserve">        </w:t>
-      </w:r>
-      <w:r>
-        <w:rPr>
-          <w:rFonts w:ascii="Consolas" w:eastAsia="Times New Roman" w:hAnsi="Consolas" w:cs="Times New Roman"/>
-          <w:color w:val="569CD6"/>
-          <w:sz w:val="21"/>
-          <w:szCs w:val="21"/>
-          <w:lang w:val="en-US"/>
-        </w:rPr>
-        <w:t>const</w:t>
-      </w:r>
-      <w:r>
-        <w:rPr>
-          <w:rFonts w:ascii="Consolas" w:eastAsia="Times New Roman" w:hAnsi="Consolas" w:cs="Times New Roman"/>
-          <w:color w:val="D4D4D4"/>
-          <w:sz w:val="21"/>
-          <w:szCs w:val="21"/>
-          <w:lang w:val="en-US"/>
+      </w:pPr>
+      <w:r>
+        <w:t>Các bước khác xem thêm video udemy.</w:t>
+      </w:r>
+    </w:p>
+    <w:p>
+      <w:pPr>
+        <w:ind w:left="360"/>
+      </w:pPr>
+    </w:p>
+    <w:p>
+      <w:pPr>
+        <w:ind w:left="360"/>
+        <w:rPr>
+          <w:b/>
+          <w:bCs/>
+        </w:rPr>
+      </w:pPr>
+    </w:p>
+    <w:p>
+      <w:pPr>
+        <w:rPr>
+          <w:b/>
+          <w:bCs/>
+          <w:color w:val="FF0000"/>
+        </w:rPr>
+      </w:pPr>
+      <w:r>
+        <w:rPr>
+          <w:b/>
+          <w:bCs/>
+          <w:color w:val="FF0000"/>
+        </w:rPr>
+        <w:t xml:space="preserve">Lưu ý: </w:t>
+      </w:r>
+      <w:r>
+        <w:rPr>
+          <w:b/>
+          <w:bCs/>
+          <w:color w:val="FF0000"/>
         </w:rPr>
         <w:t xml:space="preserve"> </w:t>
       </w:r>
       <w:r>
         <w:rPr>
-          <w:rFonts w:ascii="Consolas" w:eastAsia="Times New Roman" w:hAnsi="Consolas" w:cs="Times New Roman"/>
-          <w:color w:val="4FC1FF"/>
-          <w:sz w:val="21"/>
-          <w:szCs w:val="21"/>
-          <w:lang w:val="en-US"/>
-        </w:rPr>
-        <w:t>isProduction</w:t>
-      </w:r>
-      <w:r>
-        <w:rPr>
-          <w:rFonts w:ascii="Consolas" w:eastAsia="Times New Roman" w:hAnsi="Consolas" w:cs="Times New Roman"/>
-          <w:color w:val="D4D4D4"/>
-          <w:sz w:val="21"/>
-          <w:szCs w:val="21"/>
-          <w:lang w:val="en-US"/>
-        </w:rPr>
-        <w:t xml:space="preserve"> = </w:t>
-      </w:r>
-      <w:r>
-        <w:rPr>
-          <w:rFonts w:ascii="Consolas" w:eastAsia="Times New Roman" w:hAnsi="Consolas" w:cs="Times New Roman"/>
-          <w:color w:val="9CDCFE"/>
-          <w:sz w:val="21"/>
-          <w:szCs w:val="21"/>
-          <w:lang w:val="en-US"/>
-        </w:rPr>
-        <w:t>configServer</w:t>
-      </w:r>
-      <w:r>
-        <w:rPr>
-          <w:rFonts w:ascii="Consolas" w:eastAsia="Times New Roman" w:hAnsi="Consolas" w:cs="Times New Roman"/>
-          <w:color w:val="D4D4D4"/>
-          <w:sz w:val="21"/>
-          <w:szCs w:val="21"/>
-          <w:lang w:val="en-US"/>
-        </w:rPr>
-        <w:t>.</w:t>
-      </w:r>
-      <w:r>
-        <w:rPr>
-          <w:rFonts w:ascii="Consolas" w:eastAsia="Times New Roman" w:hAnsi="Consolas" w:cs="Times New Roman"/>
-          <w:color w:val="DCDCAA"/>
-          <w:sz w:val="21"/>
-          <w:szCs w:val="21"/>
-          <w:lang w:val="en-US"/>
-        </w:rPr>
-        <w:t>get</w:t>
-      </w:r>
-      <w:r>
-        <w:rPr>
-          <w:rFonts w:ascii="Consolas" w:eastAsia="Times New Roman" w:hAnsi="Consolas" w:cs="Times New Roman"/>
-          <w:color w:val="D4D4D4"/>
-          <w:sz w:val="21"/>
-          <w:szCs w:val="21"/>
-          <w:lang w:val="en-US"/>
-        </w:rPr>
-        <w:t>(</w:t>
-      </w:r>
-      <w:r>
-        <w:rPr>
-          <w:rFonts w:ascii="Consolas" w:eastAsia="Times New Roman" w:hAnsi="Consolas" w:cs="Times New Roman"/>
-          <w:color w:val="CE9178"/>
-          <w:sz w:val="21"/>
-          <w:szCs w:val="21"/>
-          <w:lang w:val="en-US"/>
-        </w:rPr>
-        <w:t>"MODE"</w:t>
-      </w:r>
-      <w:r>
-        <w:rPr>
-          <w:rFonts w:ascii="Consolas" w:eastAsia="Times New Roman" w:hAnsi="Consolas" w:cs="Times New Roman"/>
-          <w:color w:val="D4D4D4"/>
-          <w:sz w:val="21"/>
-          <w:szCs w:val="21"/>
-          <w:lang w:val="en-US"/>
-        </w:rPr>
-        <w:t xml:space="preserve">) === </w:t>
-      </w:r>
-      <w:r>
-        <w:rPr>
-          <w:rFonts w:ascii="Consolas" w:eastAsia="Times New Roman" w:hAnsi="Consolas" w:cs="Times New Roman"/>
-          <w:color w:val="CE9178"/>
-          <w:sz w:val="21"/>
-          <w:szCs w:val="21"/>
-          <w:lang w:val="en-US"/>
-        </w:rPr>
-        <w:t>"production"</w:t>
-      </w:r>
-      <w:r>
-        <w:rPr>
-          <w:rFonts w:ascii="Consolas" w:eastAsia="Times New Roman" w:hAnsi="Consolas" w:cs="Times New Roman"/>
-          <w:color w:val="D4D4D4"/>
-          <w:sz w:val="21"/>
-          <w:szCs w:val="21"/>
-          <w:lang w:val="en-US"/>
-        </w:rPr>
-        <w:t>;</w:t>
-      </w:r>
-    </w:p>
-    <w:p>
-      <w:pPr>
-        <w:pStyle w:val="ListParagraph"/>
-        <w:numPr>
-          <w:ilvl w:val="0"/>
-          <w:numId w:val="15"/>
-        </w:numPr>
-        <w:shd w:val="clear" w:color="auto" w:fill="1E1E1E"/>
-        <w:spacing w:line="285" w:lineRule="atLeast"/>
-        <w:rPr>
-          <w:rFonts w:ascii="Consolas" w:eastAsia="Times New Roman" w:hAnsi="Consolas" w:cs="Times New Roman"/>
-          <w:color w:val="D4D4D4"/>
-          <w:sz w:val="21"/>
-          <w:szCs w:val="21"/>
-          <w:lang w:val="en-US"/>
-        </w:rPr>
-      </w:pPr>
-      <w:r>
-        <w:rPr>
-          <w:rFonts w:ascii="Consolas" w:eastAsia="Times New Roman" w:hAnsi="Consolas" w:cs="Times New Roman"/>
-          <w:color w:val="D4D4D4"/>
-          <w:sz w:val="21"/>
-          <w:szCs w:val="21"/>
-          <w:lang w:val="en-US"/>
-        </w:rPr>
-        <w:t>       </w:t>
-      </w:r>
-    </w:p>
-    <w:p>
-      <w:pPr>
-        <w:pStyle w:val="ListParagraph"/>
-        <w:numPr>
-          <w:ilvl w:val="0"/>
-          <w:numId w:val="15"/>
-        </w:numPr>
-        <w:shd w:val="clear" w:color="auto" w:fill="1E1E1E"/>
-        <w:spacing w:line="285" w:lineRule="atLeast"/>
-        <w:rPr>
-          <w:rFonts w:ascii="Consolas" w:eastAsia="Times New Roman" w:hAnsi="Consolas" w:cs="Times New Roman"/>
-          <w:color w:val="D4D4D4"/>
-          <w:sz w:val="21"/>
-          <w:szCs w:val="21"/>
-          <w:lang w:val="en-US"/>
-        </w:rPr>
-      </w:pPr>
-      <w:r>
-        <w:rPr>
-          <w:rFonts w:ascii="Consolas" w:eastAsia="Times New Roman" w:hAnsi="Consolas" w:cs="Times New Roman"/>
-          <w:color w:val="D4D4D4"/>
-          <w:sz w:val="21"/>
-          <w:szCs w:val="21"/>
-          <w:lang w:val="en-US"/>
-        </w:rPr>
-        <w:t xml:space="preserve">        </w:t>
-      </w:r>
-      <w:r>
-        <w:rPr>
-          <w:rFonts w:ascii="Consolas" w:eastAsia="Times New Roman" w:hAnsi="Consolas" w:cs="Times New Roman"/>
-          <w:color w:val="C586C0"/>
-          <w:sz w:val="21"/>
-          <w:szCs w:val="21"/>
-          <w:lang w:val="en-US"/>
-        </w:rPr>
-        <w:t>return</w:t>
-      </w:r>
-      <w:r>
-        <w:rPr>
-          <w:rFonts w:ascii="Consolas" w:eastAsia="Times New Roman" w:hAnsi="Consolas" w:cs="Times New Roman"/>
-          <w:color w:val="D4D4D4"/>
-          <w:sz w:val="21"/>
-          <w:szCs w:val="21"/>
-          <w:lang w:val="en-US"/>
-        </w:rPr>
-        <w:t xml:space="preserve"> {</w:t>
-      </w:r>
-    </w:p>
-    <w:p>
-      <w:pPr>
-        <w:pStyle w:val="ListParagraph"/>
-        <w:numPr>
-          <w:ilvl w:val="0"/>
-          <w:numId w:val="15"/>
-        </w:numPr>
-        <w:shd w:val="clear" w:color="auto" w:fill="1E1E1E"/>
-        <w:spacing w:line="285" w:lineRule="atLeast"/>
-        <w:rPr>
-          <w:rFonts w:ascii="Consolas" w:eastAsia="Times New Roman" w:hAnsi="Consolas" w:cs="Times New Roman"/>
-          <w:color w:val="D4D4D4"/>
-          <w:sz w:val="21"/>
-          <w:szCs w:val="21"/>
-          <w:lang w:val="en-US"/>
-        </w:rPr>
-      </w:pPr>
-      <w:r>
-        <w:rPr>
-          <w:rFonts w:ascii="Consolas" w:eastAsia="Times New Roman" w:hAnsi="Consolas" w:cs="Times New Roman"/>
-          <w:color w:val="D4D4D4"/>
-          <w:sz w:val="21"/>
-          <w:szCs w:val="21"/>
-          <w:lang w:val="en-US"/>
-        </w:rPr>
-        <w:t xml:space="preserve">          </w:t>
-      </w:r>
-      <w:r>
-        <w:rPr>
-          <w:rFonts w:ascii="Consolas" w:eastAsia="Times New Roman" w:hAnsi="Consolas" w:cs="Times New Roman"/>
-          <w:color w:val="9CDCFE"/>
-          <w:sz w:val="21"/>
-          <w:szCs w:val="21"/>
-          <w:lang w:val="en-US"/>
-        </w:rPr>
-        <w:t>ssl:</w:t>
-      </w:r>
-      <w:r>
-        <w:rPr>
-          <w:rFonts w:ascii="Consolas" w:eastAsia="Times New Roman" w:hAnsi="Consolas" w:cs="Times New Roman"/>
-          <w:color w:val="D4D4D4"/>
-          <w:sz w:val="21"/>
-          <w:szCs w:val="21"/>
-          <w:lang w:val="en-US"/>
-        </w:rPr>
-        <w:t xml:space="preserve"> </w:t>
-      </w:r>
-      <w:r>
-        <w:rPr>
-          <w:rFonts w:ascii="Consolas" w:eastAsia="Times New Roman" w:hAnsi="Consolas" w:cs="Times New Roman"/>
-          <w:color w:val="4FC1FF"/>
-          <w:sz w:val="21"/>
-          <w:szCs w:val="21"/>
-          <w:lang w:val="en-US"/>
-        </w:rPr>
-        <w:t>isProduction</w:t>
-      </w:r>
-      <w:r>
-        <w:rPr>
-          <w:rFonts w:ascii="Consolas" w:eastAsia="Times New Roman" w:hAnsi="Consolas" w:cs="Times New Roman"/>
-          <w:color w:val="D4D4D4"/>
-          <w:sz w:val="21"/>
-          <w:szCs w:val="21"/>
-          <w:lang w:val="en-US"/>
-        </w:rPr>
-        <w:t>,</w:t>
-      </w:r>
-    </w:p>
-    <w:p>
-      <w:pPr>
-        <w:pStyle w:val="ListParagraph"/>
-        <w:numPr>
-          <w:ilvl w:val="0"/>
-          <w:numId w:val="15"/>
-        </w:numPr>
-        <w:shd w:val="clear" w:color="auto" w:fill="1E1E1E"/>
-        <w:spacing w:line="285" w:lineRule="atLeast"/>
-        <w:rPr>
-          <w:rFonts w:ascii="Consolas" w:eastAsia="Times New Roman" w:hAnsi="Consolas" w:cs="Times New Roman"/>
-          <w:color w:val="D4D4D4"/>
-          <w:sz w:val="21"/>
-          <w:szCs w:val="21"/>
-          <w:lang w:val="en-US"/>
-        </w:rPr>
-      </w:pPr>
-      <w:r>
-        <w:rPr>
-          <w:rFonts w:ascii="Consolas" w:eastAsia="Times New Roman" w:hAnsi="Consolas" w:cs="Times New Roman"/>
-          <w:color w:val="D4D4D4"/>
-          <w:sz w:val="21"/>
-          <w:szCs w:val="21"/>
-          <w:lang w:val="en-US"/>
-        </w:rPr>
-        <w:t xml:space="preserve">          </w:t>
-      </w:r>
-      <w:r>
-        <w:rPr>
-          <w:rFonts w:ascii="Consolas" w:eastAsia="Times New Roman" w:hAnsi="Consolas" w:cs="Times New Roman"/>
-          <w:color w:val="9CDCFE"/>
-          <w:sz w:val="21"/>
-          <w:szCs w:val="21"/>
-          <w:lang w:val="en-US"/>
-        </w:rPr>
-        <w:t>extra:</w:t>
-      </w:r>
-      <w:r>
-        <w:rPr>
-          <w:rFonts w:ascii="Consolas" w:eastAsia="Times New Roman" w:hAnsi="Consolas" w:cs="Times New Roman"/>
-          <w:color w:val="D4D4D4"/>
-          <w:sz w:val="21"/>
-          <w:szCs w:val="21"/>
-          <w:lang w:val="en-US"/>
-        </w:rPr>
-        <w:t xml:space="preserve"> {</w:t>
-      </w:r>
-    </w:p>
-    <w:p>
-      <w:pPr>
-        <w:pStyle w:val="ListParagraph"/>
-        <w:numPr>
-          <w:ilvl w:val="0"/>
-          <w:numId w:val="15"/>
-        </w:numPr>
-        <w:shd w:val="clear" w:color="auto" w:fill="1E1E1E"/>
-        <w:spacing w:line="285" w:lineRule="atLeast"/>
-        <w:rPr>
-          <w:rFonts w:ascii="Consolas" w:eastAsia="Times New Roman" w:hAnsi="Consolas" w:cs="Times New Roman"/>
-          <w:color w:val="D4D4D4"/>
-          <w:sz w:val="21"/>
-          <w:szCs w:val="21"/>
-          <w:lang w:val="en-US"/>
-        </w:rPr>
-      </w:pPr>
-      <w:r>
-        <w:rPr>
-          <w:rFonts w:ascii="Consolas" w:eastAsia="Times New Roman" w:hAnsi="Consolas" w:cs="Times New Roman"/>
-          <w:color w:val="D4D4D4"/>
-          <w:sz w:val="21"/>
-          <w:szCs w:val="21"/>
-          <w:lang w:val="en-US"/>
-        </w:rPr>
-        <w:t xml:space="preserve">            </w:t>
-      </w:r>
-      <w:r>
-        <w:rPr>
-          <w:rFonts w:ascii="Consolas" w:eastAsia="Times New Roman" w:hAnsi="Consolas" w:cs="Times New Roman"/>
-          <w:color w:val="9CDCFE"/>
-          <w:sz w:val="21"/>
-          <w:szCs w:val="21"/>
-          <w:lang w:val="en-US"/>
-        </w:rPr>
-        <w:t>ssl:</w:t>
-      </w:r>
-      <w:r>
-        <w:rPr>
-          <w:rFonts w:ascii="Consolas" w:eastAsia="Times New Roman" w:hAnsi="Consolas" w:cs="Times New Roman"/>
-          <w:color w:val="D4D4D4"/>
-          <w:sz w:val="21"/>
-          <w:szCs w:val="21"/>
-          <w:lang w:val="en-US"/>
-        </w:rPr>
-        <w:t xml:space="preserve"> </w:t>
-      </w:r>
-      <w:r>
-        <w:rPr>
-          <w:rFonts w:ascii="Consolas" w:eastAsia="Times New Roman" w:hAnsi="Consolas" w:cs="Times New Roman"/>
-          <w:color w:val="4FC1FF"/>
-          <w:sz w:val="21"/>
-          <w:szCs w:val="21"/>
-          <w:lang w:val="en-US"/>
-        </w:rPr>
-        <w:t>isProduction</w:t>
-      </w:r>
-      <w:r>
-        <w:rPr>
-          <w:rFonts w:ascii="Consolas" w:eastAsia="Times New Roman" w:hAnsi="Consolas" w:cs="Times New Roman"/>
-          <w:color w:val="D4D4D4"/>
-          <w:sz w:val="21"/>
-          <w:szCs w:val="21"/>
-          <w:lang w:val="en-US"/>
-        </w:rPr>
-        <w:t xml:space="preserve"> ? { </w:t>
-      </w:r>
-      <w:r>
-        <w:rPr>
-          <w:rFonts w:ascii="Consolas" w:eastAsia="Times New Roman" w:hAnsi="Consolas" w:cs="Times New Roman"/>
-          <w:color w:val="9CDCFE"/>
-          <w:sz w:val="21"/>
-          <w:szCs w:val="21"/>
-          <w:lang w:val="en-US"/>
-        </w:rPr>
-        <w:t>rejectUnathorized:</w:t>
-      </w:r>
-      <w:r>
-        <w:rPr>
-          <w:rFonts w:ascii="Consolas" w:eastAsia="Times New Roman" w:hAnsi="Consolas" w:cs="Times New Roman"/>
-          <w:color w:val="D4D4D4"/>
-          <w:sz w:val="21"/>
-          <w:szCs w:val="21"/>
-          <w:lang w:val="en-US"/>
-        </w:rPr>
-        <w:t xml:space="preserve"> </w:t>
-      </w:r>
-      <w:r>
-        <w:rPr>
-          <w:rFonts w:ascii="Consolas" w:eastAsia="Times New Roman" w:hAnsi="Consolas" w:cs="Times New Roman"/>
-          <w:color w:val="569CD6"/>
-          <w:sz w:val="21"/>
-          <w:szCs w:val="21"/>
-          <w:lang w:val="en-US"/>
-        </w:rPr>
-        <w:t>false</w:t>
-      </w:r>
-      <w:r>
-        <w:rPr>
-          <w:rFonts w:ascii="Consolas" w:eastAsia="Times New Roman" w:hAnsi="Consolas" w:cs="Times New Roman"/>
-          <w:color w:val="D4D4D4"/>
-          <w:sz w:val="21"/>
-          <w:szCs w:val="21"/>
-          <w:lang w:val="en-US"/>
-        </w:rPr>
-        <w:t xml:space="preserve"> } : </w:t>
-      </w:r>
-      <w:r>
-        <w:rPr>
-          <w:rFonts w:ascii="Consolas" w:eastAsia="Times New Roman" w:hAnsi="Consolas" w:cs="Times New Roman"/>
-          <w:color w:val="569CD6"/>
-          <w:sz w:val="21"/>
-          <w:szCs w:val="21"/>
-          <w:lang w:val="en-US"/>
-        </w:rPr>
-        <w:t>null</w:t>
-      </w:r>
-      <w:r>
-        <w:rPr>
-          <w:rFonts w:ascii="Consolas" w:eastAsia="Times New Roman" w:hAnsi="Consolas" w:cs="Times New Roman"/>
-          <w:color w:val="D4D4D4"/>
-          <w:sz w:val="21"/>
-          <w:szCs w:val="21"/>
-          <w:lang w:val="en-US"/>
-        </w:rPr>
-        <w:t>,</w:t>
-      </w:r>
-    </w:p>
-    <w:p>
-      <w:pPr>
-        <w:pStyle w:val="ListParagraph"/>
-        <w:numPr>
-          <w:ilvl w:val="0"/>
-          <w:numId w:val="15"/>
-        </w:numPr>
-        <w:shd w:val="clear" w:color="auto" w:fill="1E1E1E"/>
-        <w:spacing w:line="285" w:lineRule="atLeast"/>
-        <w:rPr>
-          <w:rFonts w:ascii="Consolas" w:eastAsia="Times New Roman" w:hAnsi="Consolas" w:cs="Times New Roman"/>
-          <w:color w:val="D4D4D4"/>
-          <w:sz w:val="21"/>
-          <w:szCs w:val="21"/>
-          <w:lang w:val="en-US"/>
-        </w:rPr>
-      </w:pPr>
-      <w:r>
-        <w:rPr>
-          <w:rFonts w:ascii="Consolas" w:eastAsia="Times New Roman" w:hAnsi="Consolas" w:cs="Times New Roman"/>
-          <w:color w:val="D4D4D4"/>
-          <w:sz w:val="21"/>
-          <w:szCs w:val="21"/>
+          <w:lang w:val="en-US"/>
+        </w:rPr>
+        <w:t>rejectUnathorized</w:t>
+      </w:r>
+      <w:r>
+        <w:rPr>
+          <w:lang w:val="en-US"/>
+        </w:rPr>
+        <w:t xml:space="preserve"> set bằng false để không cần cấu hình ssl</w:t>
+      </w:r>
+    </w:p>
+    <w:p>
+      <w:pPr>
+        <w:rPr>
+          <w:rFonts w:ascii="Courier New" w:hAnsi="Courier New" w:cs="Courier New"/>
+          <w:lang w:val="en-US"/>
+        </w:rPr>
+      </w:pPr>
+      <w:r>
+        <w:rPr>
+          <w:rFonts w:ascii="Courier New" w:hAnsi="Courier New" w:cs="Courier New"/>
+          <w:lang w:val="en-US"/>
+        </w:rPr>
+        <w:t>extra: {</w:t>
+      </w:r>
+    </w:p>
+    <w:p>
+      <w:pPr>
+        <w:rPr>
+          <w:rFonts w:ascii="Courier New" w:hAnsi="Courier New" w:cs="Courier New"/>
+          <w:lang w:val="en-US"/>
+        </w:rPr>
+      </w:pPr>
+      <w:r>
+        <w:rPr>
+          <w:rFonts w:ascii="Courier New" w:hAnsi="Courier New" w:cs="Courier New"/>
+          <w:lang w:val="en-US"/>
+        </w:rPr>
+        <w:t>            ssl: isProduction ? { rejectUnathorized: false } : null,</w:t>
+      </w:r>
+    </w:p>
+    <w:p>
+      <w:pPr>
+        <w:rPr>
+          <w:rFonts w:ascii="Courier New" w:hAnsi="Courier New" w:cs="Courier New"/>
+          <w:lang w:val="en-US"/>
+        </w:rPr>
+      </w:pPr>
+      <w:r>
+        <w:rPr>
+          <w:rFonts w:ascii="Courier New" w:hAnsi="Courier New" w:cs="Courier New"/>
           <w:lang w:val="en-US"/>
         </w:rPr>
         <w:t>          },</w:t>
@@ -9815,856 +10682,41 @@
     </w:p>
     <w:p>
       <w:pPr>
-        <w:pStyle w:val="ListParagraph"/>
-        <w:numPr>
-          <w:ilvl w:val="0"/>
-          <w:numId w:val="15"/>
-        </w:numPr>
-        <w:shd w:val="clear" w:color="auto" w:fill="1E1E1E"/>
-        <w:spacing w:line="285" w:lineRule="atLeast"/>
-        <w:rPr>
-          <w:rFonts w:ascii="Consolas" w:eastAsia="Times New Roman" w:hAnsi="Consolas" w:cs="Times New Roman"/>
-          <w:color w:val="D4D4D4"/>
-          <w:sz w:val="21"/>
-          <w:szCs w:val="21"/>
-          <w:lang w:val="en-US"/>
-        </w:rPr>
-      </w:pPr>
-      <w:r>
-        <w:rPr>
-          <w:rFonts w:ascii="Consolas" w:eastAsia="Times New Roman" w:hAnsi="Consolas" w:cs="Times New Roman"/>
-          <w:color w:val="D4D4D4"/>
-          <w:sz w:val="21"/>
-          <w:szCs w:val="21"/>
-          <w:lang w:val="en-US"/>
-        </w:rPr>
-        <w:t xml:space="preserve">          </w:t>
-      </w:r>
-      <w:r>
-        <w:rPr>
-          <w:rFonts w:ascii="Consolas" w:eastAsia="Times New Roman" w:hAnsi="Consolas" w:cs="Times New Roman"/>
-          <w:color w:val="9CDCFE"/>
-          <w:sz w:val="21"/>
-          <w:szCs w:val="21"/>
-          <w:lang w:val="en-US"/>
-        </w:rPr>
-        <w:t>type:</w:t>
-      </w:r>
-      <w:r>
-        <w:rPr>
-          <w:rFonts w:ascii="Consolas" w:eastAsia="Times New Roman" w:hAnsi="Consolas" w:cs="Times New Roman"/>
-          <w:color w:val="D4D4D4"/>
-          <w:sz w:val="21"/>
-          <w:szCs w:val="21"/>
-          <w:lang w:val="en-US"/>
-        </w:rPr>
-        <w:t xml:space="preserve"> </w:t>
-      </w:r>
-      <w:r>
-        <w:rPr>
-          <w:rFonts w:ascii="Consolas" w:eastAsia="Times New Roman" w:hAnsi="Consolas" w:cs="Times New Roman"/>
-          <w:color w:val="CE9178"/>
-          <w:sz w:val="21"/>
-          <w:szCs w:val="21"/>
-          <w:lang w:val="en-US"/>
-        </w:rPr>
-        <w:t>"postgres"</w:t>
-      </w:r>
-      <w:r>
-        <w:rPr>
-          <w:rFonts w:ascii="Consolas" w:eastAsia="Times New Roman" w:hAnsi="Consolas" w:cs="Times New Roman"/>
-          <w:color w:val="D4D4D4"/>
-          <w:sz w:val="21"/>
-          <w:szCs w:val="21"/>
-          <w:lang w:val="en-US"/>
-        </w:rPr>
-        <w:t>,</w:t>
-      </w:r>
-    </w:p>
-    <w:p>
-      <w:pPr>
-        <w:pStyle w:val="ListParagraph"/>
-        <w:numPr>
-          <w:ilvl w:val="0"/>
-          <w:numId w:val="15"/>
-        </w:numPr>
-        <w:shd w:val="clear" w:color="auto" w:fill="1E1E1E"/>
-        <w:spacing w:line="285" w:lineRule="atLeast"/>
-        <w:rPr>
-          <w:rFonts w:ascii="Consolas" w:eastAsia="Times New Roman" w:hAnsi="Consolas" w:cs="Times New Roman"/>
-          <w:color w:val="D4D4D4"/>
-          <w:sz w:val="21"/>
-          <w:szCs w:val="21"/>
-          <w:lang w:val="en-US"/>
-        </w:rPr>
-      </w:pPr>
-      <w:r>
-        <w:rPr>
-          <w:rFonts w:ascii="Consolas" w:eastAsia="Times New Roman" w:hAnsi="Consolas" w:cs="Times New Roman"/>
-          <w:color w:val="D4D4D4"/>
-          <w:sz w:val="21"/>
-          <w:szCs w:val="21"/>
-          <w:lang w:val="en-US"/>
-        </w:rPr>
-        <w:t xml:space="preserve">          </w:t>
-      </w:r>
-      <w:r>
-        <w:rPr>
-          <w:rFonts w:ascii="Consolas" w:eastAsia="Times New Roman" w:hAnsi="Consolas" w:cs="Times New Roman"/>
-          <w:color w:val="9CDCFE"/>
-          <w:sz w:val="21"/>
-          <w:szCs w:val="21"/>
-          <w:lang w:val="en-US"/>
-        </w:rPr>
-        <w:t>autoLoadEntities:</w:t>
-      </w:r>
-      <w:r>
-        <w:rPr>
-          <w:rFonts w:ascii="Consolas" w:eastAsia="Times New Roman" w:hAnsi="Consolas" w:cs="Times New Roman"/>
-          <w:color w:val="D4D4D4"/>
-          <w:sz w:val="21"/>
-          <w:szCs w:val="21"/>
-          <w:lang w:val="en-US"/>
-        </w:rPr>
-        <w:t xml:space="preserve"> </w:t>
-      </w:r>
-      <w:r>
-        <w:rPr>
-          <w:rFonts w:ascii="Consolas" w:eastAsia="Times New Roman" w:hAnsi="Consolas" w:cs="Times New Roman"/>
-          <w:color w:val="569CD6"/>
-          <w:sz w:val="21"/>
-          <w:szCs w:val="21"/>
-          <w:lang w:val="en-US"/>
-        </w:rPr>
-        <w:t>true</w:t>
-      </w:r>
-      <w:r>
-        <w:rPr>
-          <w:rFonts w:ascii="Consolas" w:eastAsia="Times New Roman" w:hAnsi="Consolas" w:cs="Times New Roman"/>
-          <w:color w:val="D4D4D4"/>
-          <w:sz w:val="21"/>
-          <w:szCs w:val="21"/>
-          <w:lang w:val="en-US"/>
-        </w:rPr>
-        <w:t>,</w:t>
-      </w:r>
-    </w:p>
-    <w:p>
-      <w:pPr>
-        <w:pStyle w:val="ListParagraph"/>
-        <w:numPr>
-          <w:ilvl w:val="0"/>
-          <w:numId w:val="15"/>
-        </w:numPr>
-        <w:shd w:val="clear" w:color="auto" w:fill="1E1E1E"/>
-        <w:spacing w:line="285" w:lineRule="atLeast"/>
-        <w:rPr>
-          <w:rFonts w:ascii="Consolas" w:eastAsia="Times New Roman" w:hAnsi="Consolas" w:cs="Times New Roman"/>
-          <w:color w:val="D4D4D4"/>
-          <w:sz w:val="21"/>
-          <w:szCs w:val="21"/>
-          <w:lang w:val="en-US"/>
-        </w:rPr>
-      </w:pPr>
-      <w:r>
-        <w:rPr>
-          <w:rFonts w:ascii="Consolas" w:eastAsia="Times New Roman" w:hAnsi="Consolas" w:cs="Times New Roman"/>
-          <w:color w:val="D4D4D4"/>
-          <w:sz w:val="21"/>
-          <w:szCs w:val="21"/>
-          <w:lang w:val="en-US"/>
-        </w:rPr>
-        <w:t xml:space="preserve">          </w:t>
-      </w:r>
-      <w:r>
-        <w:rPr>
-          <w:rFonts w:ascii="Consolas" w:eastAsia="Times New Roman" w:hAnsi="Consolas" w:cs="Times New Roman"/>
-          <w:color w:val="9CDCFE"/>
-          <w:sz w:val="21"/>
-          <w:szCs w:val="21"/>
-          <w:lang w:val="en-US"/>
-        </w:rPr>
-        <w:t>synchronize:</w:t>
-      </w:r>
-      <w:r>
-        <w:rPr>
-          <w:rFonts w:ascii="Consolas" w:eastAsia="Times New Roman" w:hAnsi="Consolas" w:cs="Times New Roman"/>
-          <w:color w:val="D4D4D4"/>
-          <w:sz w:val="21"/>
-          <w:szCs w:val="21"/>
-          <w:lang w:val="en-US"/>
-        </w:rPr>
-        <w:t xml:space="preserve"> </w:t>
-      </w:r>
-      <w:r>
-        <w:rPr>
-          <w:rFonts w:ascii="Consolas" w:eastAsia="Times New Roman" w:hAnsi="Consolas" w:cs="Times New Roman"/>
-          <w:color w:val="569CD6"/>
-          <w:sz w:val="21"/>
-          <w:szCs w:val="21"/>
-          <w:lang w:val="en-US"/>
-        </w:rPr>
-        <w:t>true</w:t>
-      </w:r>
-      <w:r>
-        <w:rPr>
-          <w:rFonts w:ascii="Consolas" w:eastAsia="Times New Roman" w:hAnsi="Consolas" w:cs="Times New Roman"/>
-          <w:color w:val="D4D4D4"/>
-          <w:sz w:val="21"/>
-          <w:szCs w:val="21"/>
-          <w:lang w:val="en-US"/>
-        </w:rPr>
-        <w:t>,</w:t>
-      </w:r>
-    </w:p>
-    <w:p>
-      <w:pPr>
-        <w:pStyle w:val="ListParagraph"/>
-        <w:numPr>
-          <w:ilvl w:val="0"/>
-          <w:numId w:val="15"/>
-        </w:numPr>
-        <w:shd w:val="clear" w:color="auto" w:fill="1E1E1E"/>
-        <w:spacing w:line="285" w:lineRule="atLeast"/>
-        <w:rPr>
-          <w:rFonts w:ascii="Consolas" w:eastAsia="Times New Roman" w:hAnsi="Consolas" w:cs="Times New Roman"/>
-          <w:color w:val="D4D4D4"/>
-          <w:sz w:val="21"/>
-          <w:szCs w:val="21"/>
-          <w:lang w:val="en-US"/>
-        </w:rPr>
-      </w:pPr>
-      <w:r>
-        <w:rPr>
-          <w:rFonts w:ascii="Consolas" w:eastAsia="Times New Roman" w:hAnsi="Consolas" w:cs="Times New Roman"/>
-          <w:color w:val="D4D4D4"/>
-          <w:sz w:val="21"/>
-          <w:szCs w:val="21"/>
-          <w:lang w:val="en-US"/>
-        </w:rPr>
-        <w:t xml:space="preserve">          </w:t>
-      </w:r>
-      <w:r>
-        <w:rPr>
-          <w:rFonts w:ascii="Consolas" w:eastAsia="Times New Roman" w:hAnsi="Consolas" w:cs="Times New Roman"/>
-          <w:color w:val="9CDCFE"/>
-          <w:sz w:val="21"/>
-          <w:szCs w:val="21"/>
-          <w:lang w:val="en-US"/>
-        </w:rPr>
-        <w:t>host:</w:t>
-      </w:r>
-      <w:r>
-        <w:rPr>
-          <w:rFonts w:ascii="Consolas" w:eastAsia="Times New Roman" w:hAnsi="Consolas" w:cs="Times New Roman"/>
-          <w:color w:val="D4D4D4"/>
-          <w:sz w:val="21"/>
-          <w:szCs w:val="21"/>
-          <w:lang w:val="en-US"/>
-        </w:rPr>
-        <w:t xml:space="preserve"> </w:t>
-      </w:r>
-      <w:r>
-        <w:rPr>
-          <w:rFonts w:ascii="Consolas" w:eastAsia="Times New Roman" w:hAnsi="Consolas" w:cs="Times New Roman"/>
-          <w:color w:val="9CDCFE"/>
-          <w:sz w:val="21"/>
-          <w:szCs w:val="21"/>
-          <w:lang w:val="en-US"/>
-        </w:rPr>
-        <w:t>configServer</w:t>
-      </w:r>
-      <w:r>
-        <w:rPr>
-          <w:rFonts w:ascii="Consolas" w:eastAsia="Times New Roman" w:hAnsi="Consolas" w:cs="Times New Roman"/>
-          <w:color w:val="D4D4D4"/>
-          <w:sz w:val="21"/>
-          <w:szCs w:val="21"/>
-          <w:lang w:val="en-US"/>
-        </w:rPr>
-        <w:t>.</w:t>
-      </w:r>
-      <w:r>
-        <w:rPr>
-          <w:rFonts w:ascii="Consolas" w:eastAsia="Times New Roman" w:hAnsi="Consolas" w:cs="Times New Roman"/>
-          <w:color w:val="DCDCAA"/>
-          <w:sz w:val="21"/>
-          <w:szCs w:val="21"/>
-          <w:lang w:val="en-US"/>
-        </w:rPr>
-        <w:t>get</w:t>
-      </w:r>
-      <w:r>
-        <w:rPr>
-          <w:rFonts w:ascii="Consolas" w:eastAsia="Times New Roman" w:hAnsi="Consolas" w:cs="Times New Roman"/>
-          <w:color w:val="D4D4D4"/>
-          <w:sz w:val="21"/>
-          <w:szCs w:val="21"/>
-          <w:lang w:val="en-US"/>
-        </w:rPr>
-        <w:t>(</w:t>
-      </w:r>
-      <w:r>
-        <w:rPr>
-          <w:rFonts w:ascii="Consolas" w:eastAsia="Times New Roman" w:hAnsi="Consolas" w:cs="Times New Roman"/>
-          <w:color w:val="CE9178"/>
-          <w:sz w:val="21"/>
-          <w:szCs w:val="21"/>
-          <w:lang w:val="en-US"/>
-        </w:rPr>
-        <w:t>"DB_HOST"</w:t>
-      </w:r>
-      <w:r>
-        <w:rPr>
-          <w:rFonts w:ascii="Consolas" w:eastAsia="Times New Roman" w:hAnsi="Consolas" w:cs="Times New Roman"/>
-          <w:color w:val="D4D4D4"/>
-          <w:sz w:val="21"/>
-          <w:szCs w:val="21"/>
-          <w:lang w:val="en-US"/>
-        </w:rPr>
-        <w:t>),</w:t>
-      </w:r>
-    </w:p>
-    <w:p>
-      <w:pPr>
-        <w:pStyle w:val="ListParagraph"/>
-        <w:numPr>
-          <w:ilvl w:val="0"/>
-          <w:numId w:val="15"/>
-        </w:numPr>
-        <w:shd w:val="clear" w:color="auto" w:fill="1E1E1E"/>
-        <w:spacing w:line="285" w:lineRule="atLeast"/>
-        <w:rPr>
-          <w:rFonts w:ascii="Consolas" w:eastAsia="Times New Roman" w:hAnsi="Consolas" w:cs="Times New Roman"/>
-          <w:color w:val="D4D4D4"/>
-          <w:sz w:val="21"/>
-          <w:szCs w:val="21"/>
-          <w:lang w:val="en-US"/>
-        </w:rPr>
-      </w:pPr>
-      <w:r>
-        <w:rPr>
-          <w:rFonts w:ascii="Consolas" w:eastAsia="Times New Roman" w:hAnsi="Consolas" w:cs="Times New Roman"/>
-          <w:color w:val="D4D4D4"/>
-          <w:sz w:val="21"/>
-          <w:szCs w:val="21"/>
-          <w:lang w:val="en-US"/>
-        </w:rPr>
-        <w:t xml:space="preserve">          </w:t>
-      </w:r>
-      <w:r>
-        <w:rPr>
-          <w:rFonts w:ascii="Consolas" w:eastAsia="Times New Roman" w:hAnsi="Consolas" w:cs="Times New Roman"/>
-          <w:color w:val="9CDCFE"/>
-          <w:sz w:val="21"/>
-          <w:szCs w:val="21"/>
-          <w:lang w:val="en-US"/>
-        </w:rPr>
-        <w:t>port:</w:t>
-      </w:r>
-      <w:r>
-        <w:rPr>
-          <w:rFonts w:ascii="Consolas" w:eastAsia="Times New Roman" w:hAnsi="Consolas" w:cs="Times New Roman"/>
-          <w:color w:val="D4D4D4"/>
-          <w:sz w:val="21"/>
-          <w:szCs w:val="21"/>
-          <w:lang w:val="en-US"/>
-        </w:rPr>
-        <w:t xml:space="preserve"> </w:t>
-      </w:r>
-      <w:r>
-        <w:rPr>
-          <w:rFonts w:ascii="Consolas" w:eastAsia="Times New Roman" w:hAnsi="Consolas" w:cs="Times New Roman"/>
-          <w:color w:val="9CDCFE"/>
-          <w:sz w:val="21"/>
-          <w:szCs w:val="21"/>
-          <w:lang w:val="en-US"/>
-        </w:rPr>
-        <w:t>configServer</w:t>
-      </w:r>
-      <w:r>
-        <w:rPr>
-          <w:rFonts w:ascii="Consolas" w:eastAsia="Times New Roman" w:hAnsi="Consolas" w:cs="Times New Roman"/>
-          <w:color w:val="D4D4D4"/>
-          <w:sz w:val="21"/>
-          <w:szCs w:val="21"/>
-          <w:lang w:val="en-US"/>
-        </w:rPr>
-        <w:t>.</w:t>
-      </w:r>
-      <w:r>
-        <w:rPr>
-          <w:rFonts w:ascii="Consolas" w:eastAsia="Times New Roman" w:hAnsi="Consolas" w:cs="Times New Roman"/>
-          <w:color w:val="DCDCAA"/>
-          <w:sz w:val="21"/>
-          <w:szCs w:val="21"/>
-          <w:lang w:val="en-US"/>
-        </w:rPr>
-        <w:t>get</w:t>
-      </w:r>
-      <w:r>
-        <w:rPr>
-          <w:rFonts w:ascii="Consolas" w:eastAsia="Times New Roman" w:hAnsi="Consolas" w:cs="Times New Roman"/>
-          <w:color w:val="D4D4D4"/>
-          <w:sz w:val="21"/>
-          <w:szCs w:val="21"/>
-          <w:lang w:val="en-US"/>
-        </w:rPr>
-        <w:t>(</w:t>
-      </w:r>
-      <w:r>
-        <w:rPr>
-          <w:rFonts w:ascii="Consolas" w:eastAsia="Times New Roman" w:hAnsi="Consolas" w:cs="Times New Roman"/>
-          <w:color w:val="CE9178"/>
-          <w:sz w:val="21"/>
-          <w:szCs w:val="21"/>
-          <w:lang w:val="en-US"/>
-        </w:rPr>
-        <w:t>"DB_PORT"</w:t>
-      </w:r>
-      <w:r>
-        <w:rPr>
-          <w:rFonts w:ascii="Consolas" w:eastAsia="Times New Roman" w:hAnsi="Consolas" w:cs="Times New Roman"/>
-          <w:color w:val="D4D4D4"/>
-          <w:sz w:val="21"/>
-          <w:szCs w:val="21"/>
-          <w:lang w:val="en-US"/>
-        </w:rPr>
-        <w:t>),</w:t>
-      </w:r>
-    </w:p>
-    <w:p>
-      <w:pPr>
-        <w:pStyle w:val="ListParagraph"/>
-        <w:numPr>
-          <w:ilvl w:val="0"/>
-          <w:numId w:val="15"/>
-        </w:numPr>
-        <w:shd w:val="clear" w:color="auto" w:fill="1E1E1E"/>
-        <w:spacing w:line="285" w:lineRule="atLeast"/>
-        <w:rPr>
-          <w:rFonts w:ascii="Consolas" w:eastAsia="Times New Roman" w:hAnsi="Consolas" w:cs="Times New Roman"/>
-          <w:color w:val="D4D4D4"/>
-          <w:sz w:val="21"/>
-          <w:szCs w:val="21"/>
-          <w:lang w:val="en-US"/>
-        </w:rPr>
-      </w:pPr>
-      <w:r>
-        <w:rPr>
-          <w:rFonts w:ascii="Consolas" w:eastAsia="Times New Roman" w:hAnsi="Consolas" w:cs="Times New Roman"/>
-          <w:color w:val="D4D4D4"/>
-          <w:sz w:val="21"/>
-          <w:szCs w:val="21"/>
-          <w:lang w:val="en-US"/>
-        </w:rPr>
-        <w:t xml:space="preserve">          </w:t>
-      </w:r>
-      <w:r>
-        <w:rPr>
-          <w:rFonts w:ascii="Consolas" w:eastAsia="Times New Roman" w:hAnsi="Consolas" w:cs="Times New Roman"/>
-          <w:color w:val="9CDCFE"/>
-          <w:sz w:val="21"/>
-          <w:szCs w:val="21"/>
-          <w:lang w:val="en-US"/>
-        </w:rPr>
-        <w:t>username:</w:t>
-      </w:r>
-      <w:r>
-        <w:rPr>
-          <w:rFonts w:ascii="Consolas" w:eastAsia="Times New Roman" w:hAnsi="Consolas" w:cs="Times New Roman"/>
-          <w:color w:val="D4D4D4"/>
-          <w:sz w:val="21"/>
-          <w:szCs w:val="21"/>
-          <w:lang w:val="en-US"/>
-        </w:rPr>
-        <w:t xml:space="preserve"> </w:t>
-      </w:r>
-      <w:r>
-        <w:rPr>
-          <w:rFonts w:ascii="Consolas" w:eastAsia="Times New Roman" w:hAnsi="Consolas" w:cs="Times New Roman"/>
-          <w:color w:val="9CDCFE"/>
-          <w:sz w:val="21"/>
-          <w:szCs w:val="21"/>
-          <w:lang w:val="en-US"/>
-        </w:rPr>
-        <w:t>configServer</w:t>
-      </w:r>
-      <w:r>
-        <w:rPr>
-          <w:rFonts w:ascii="Consolas" w:eastAsia="Times New Roman" w:hAnsi="Consolas" w:cs="Times New Roman"/>
-          <w:color w:val="D4D4D4"/>
-          <w:sz w:val="21"/>
-          <w:szCs w:val="21"/>
-          <w:lang w:val="en-US"/>
-        </w:rPr>
-        <w:t>.</w:t>
-      </w:r>
-      <w:r>
-        <w:rPr>
-          <w:rFonts w:ascii="Consolas" w:eastAsia="Times New Roman" w:hAnsi="Consolas" w:cs="Times New Roman"/>
-          <w:color w:val="DCDCAA"/>
-          <w:sz w:val="21"/>
-          <w:szCs w:val="21"/>
-          <w:lang w:val="en-US"/>
-        </w:rPr>
-        <w:t>get</w:t>
-      </w:r>
-      <w:r>
-        <w:rPr>
-          <w:rFonts w:ascii="Consolas" w:eastAsia="Times New Roman" w:hAnsi="Consolas" w:cs="Times New Roman"/>
-          <w:color w:val="D4D4D4"/>
-          <w:sz w:val="21"/>
-          <w:szCs w:val="21"/>
-          <w:lang w:val="en-US"/>
-        </w:rPr>
-        <w:t>(</w:t>
-      </w:r>
-      <w:r>
-        <w:rPr>
-          <w:rFonts w:ascii="Consolas" w:eastAsia="Times New Roman" w:hAnsi="Consolas" w:cs="Times New Roman"/>
-          <w:color w:val="CE9178"/>
-          <w:sz w:val="21"/>
-          <w:szCs w:val="21"/>
-          <w:lang w:val="en-US"/>
-        </w:rPr>
-        <w:t>"DB_USERNAME"</w:t>
-      </w:r>
-      <w:r>
-        <w:rPr>
-          <w:rFonts w:ascii="Consolas" w:eastAsia="Times New Roman" w:hAnsi="Consolas" w:cs="Times New Roman"/>
-          <w:color w:val="D4D4D4"/>
-          <w:sz w:val="21"/>
-          <w:szCs w:val="21"/>
-          <w:lang w:val="en-US"/>
-        </w:rPr>
-        <w:t>),</w:t>
-      </w:r>
-    </w:p>
-    <w:p>
-      <w:pPr>
-        <w:pStyle w:val="ListParagraph"/>
-        <w:numPr>
-          <w:ilvl w:val="0"/>
-          <w:numId w:val="15"/>
-        </w:numPr>
-        <w:shd w:val="clear" w:color="auto" w:fill="1E1E1E"/>
-        <w:spacing w:line="285" w:lineRule="atLeast"/>
-        <w:rPr>
-          <w:rFonts w:ascii="Consolas" w:eastAsia="Times New Roman" w:hAnsi="Consolas" w:cs="Times New Roman"/>
-          <w:color w:val="D4D4D4"/>
-          <w:sz w:val="21"/>
-          <w:szCs w:val="21"/>
-          <w:lang w:val="en-US"/>
-        </w:rPr>
-      </w:pPr>
-      <w:r>
-        <w:rPr>
-          <w:rFonts w:ascii="Consolas" w:eastAsia="Times New Roman" w:hAnsi="Consolas" w:cs="Times New Roman"/>
-          <w:color w:val="D4D4D4"/>
-          <w:sz w:val="21"/>
-          <w:szCs w:val="21"/>
-          <w:lang w:val="en-US"/>
-        </w:rPr>
-        <w:t xml:space="preserve">          </w:t>
-      </w:r>
-      <w:r>
-        <w:rPr>
-          <w:rFonts w:ascii="Consolas" w:eastAsia="Times New Roman" w:hAnsi="Consolas" w:cs="Times New Roman"/>
-          <w:color w:val="9CDCFE"/>
-          <w:sz w:val="21"/>
-          <w:szCs w:val="21"/>
-          <w:lang w:val="en-US"/>
-        </w:rPr>
-        <w:t>password:</w:t>
-      </w:r>
-      <w:r>
-        <w:rPr>
-          <w:rFonts w:ascii="Consolas" w:eastAsia="Times New Roman" w:hAnsi="Consolas" w:cs="Times New Roman"/>
-          <w:color w:val="D4D4D4"/>
-          <w:sz w:val="21"/>
-          <w:szCs w:val="21"/>
-          <w:lang w:val="en-US"/>
-        </w:rPr>
-        <w:t xml:space="preserve"> </w:t>
-      </w:r>
-      <w:r>
-        <w:rPr>
-          <w:rFonts w:ascii="Consolas" w:eastAsia="Times New Roman" w:hAnsi="Consolas" w:cs="Times New Roman"/>
-          <w:color w:val="9CDCFE"/>
-          <w:sz w:val="21"/>
-          <w:szCs w:val="21"/>
-          <w:lang w:val="en-US"/>
-        </w:rPr>
-        <w:t>configServer</w:t>
-      </w:r>
-      <w:r>
-        <w:rPr>
-          <w:rFonts w:ascii="Consolas" w:eastAsia="Times New Roman" w:hAnsi="Consolas" w:cs="Times New Roman"/>
-          <w:color w:val="D4D4D4"/>
-          <w:sz w:val="21"/>
-          <w:szCs w:val="21"/>
-          <w:lang w:val="en-US"/>
-        </w:rPr>
-        <w:t>.</w:t>
-      </w:r>
-      <w:r>
-        <w:rPr>
-          <w:rFonts w:ascii="Consolas" w:eastAsia="Times New Roman" w:hAnsi="Consolas" w:cs="Times New Roman"/>
-          <w:color w:val="DCDCAA"/>
-          <w:sz w:val="21"/>
-          <w:szCs w:val="21"/>
-          <w:lang w:val="en-US"/>
-        </w:rPr>
-        <w:t>get</w:t>
-      </w:r>
-      <w:r>
-        <w:rPr>
-          <w:rFonts w:ascii="Consolas" w:eastAsia="Times New Roman" w:hAnsi="Consolas" w:cs="Times New Roman"/>
-          <w:color w:val="D4D4D4"/>
-          <w:sz w:val="21"/>
-          <w:szCs w:val="21"/>
-          <w:lang w:val="en-US"/>
-        </w:rPr>
-        <w:t>(</w:t>
-      </w:r>
-      <w:r>
-        <w:rPr>
-          <w:rFonts w:ascii="Consolas" w:eastAsia="Times New Roman" w:hAnsi="Consolas" w:cs="Times New Roman"/>
-          <w:color w:val="CE9178"/>
-          <w:sz w:val="21"/>
-          <w:szCs w:val="21"/>
-          <w:lang w:val="en-US"/>
-        </w:rPr>
-        <w:t>"DB_PASSWORD"</w:t>
-      </w:r>
-      <w:r>
-        <w:rPr>
-          <w:rFonts w:ascii="Consolas" w:eastAsia="Times New Roman" w:hAnsi="Consolas" w:cs="Times New Roman"/>
-          <w:color w:val="D4D4D4"/>
-          <w:sz w:val="21"/>
-          <w:szCs w:val="21"/>
-          <w:lang w:val="en-US"/>
-        </w:rPr>
-        <w:t>),</w:t>
-      </w:r>
-    </w:p>
-    <w:p>
-      <w:pPr>
-        <w:pStyle w:val="ListParagraph"/>
-        <w:numPr>
-          <w:ilvl w:val="0"/>
-          <w:numId w:val="15"/>
-        </w:numPr>
-        <w:shd w:val="clear" w:color="auto" w:fill="1E1E1E"/>
-        <w:spacing w:line="285" w:lineRule="atLeast"/>
-        <w:rPr>
-          <w:rFonts w:ascii="Consolas" w:eastAsia="Times New Roman" w:hAnsi="Consolas" w:cs="Times New Roman"/>
-          <w:color w:val="D4D4D4"/>
-          <w:sz w:val="21"/>
-          <w:szCs w:val="21"/>
-          <w:lang w:val="en-US"/>
-        </w:rPr>
-      </w:pPr>
-      <w:r>
-        <w:rPr>
-          <w:rFonts w:ascii="Consolas" w:eastAsia="Times New Roman" w:hAnsi="Consolas" w:cs="Times New Roman"/>
-          <w:color w:val="D4D4D4"/>
-          <w:sz w:val="21"/>
-          <w:szCs w:val="21"/>
-          <w:lang w:val="en-US"/>
-        </w:rPr>
-        <w:t xml:space="preserve">          </w:t>
-      </w:r>
-      <w:r>
-        <w:rPr>
-          <w:rFonts w:ascii="Consolas" w:eastAsia="Times New Roman" w:hAnsi="Consolas" w:cs="Times New Roman"/>
-          <w:color w:val="9CDCFE"/>
-          <w:sz w:val="21"/>
-          <w:szCs w:val="21"/>
-          <w:lang w:val="en-US"/>
-        </w:rPr>
-        <w:t>database:</w:t>
-      </w:r>
-      <w:r>
-        <w:rPr>
-          <w:rFonts w:ascii="Consolas" w:eastAsia="Times New Roman" w:hAnsi="Consolas" w:cs="Times New Roman"/>
-          <w:color w:val="D4D4D4"/>
-          <w:sz w:val="21"/>
-          <w:szCs w:val="21"/>
-          <w:lang w:val="en-US"/>
-        </w:rPr>
-        <w:t xml:space="preserve"> </w:t>
-      </w:r>
-      <w:r>
-        <w:rPr>
-          <w:rFonts w:ascii="Consolas" w:eastAsia="Times New Roman" w:hAnsi="Consolas" w:cs="Times New Roman"/>
-          <w:color w:val="9CDCFE"/>
-          <w:sz w:val="21"/>
-          <w:szCs w:val="21"/>
-          <w:lang w:val="en-US"/>
-        </w:rPr>
-        <w:t>configServer</w:t>
-      </w:r>
-      <w:r>
-        <w:rPr>
-          <w:rFonts w:ascii="Consolas" w:eastAsia="Times New Roman" w:hAnsi="Consolas" w:cs="Times New Roman"/>
-          <w:color w:val="D4D4D4"/>
-          <w:sz w:val="21"/>
-          <w:szCs w:val="21"/>
-          <w:lang w:val="en-US"/>
-        </w:rPr>
-        <w:t>.</w:t>
-      </w:r>
-      <w:r>
-        <w:rPr>
-          <w:rFonts w:ascii="Consolas" w:eastAsia="Times New Roman" w:hAnsi="Consolas" w:cs="Times New Roman"/>
-          <w:color w:val="DCDCAA"/>
-          <w:sz w:val="21"/>
-          <w:szCs w:val="21"/>
-          <w:lang w:val="en-US"/>
-        </w:rPr>
-        <w:t>get</w:t>
-      </w:r>
-      <w:r>
-        <w:rPr>
-          <w:rFonts w:ascii="Consolas" w:eastAsia="Times New Roman" w:hAnsi="Consolas" w:cs="Times New Roman"/>
-          <w:color w:val="D4D4D4"/>
-          <w:sz w:val="21"/>
-          <w:szCs w:val="21"/>
-          <w:lang w:val="en-US"/>
-        </w:rPr>
-        <w:t>(</w:t>
-      </w:r>
-      <w:r>
-        <w:rPr>
-          <w:rFonts w:ascii="Consolas" w:eastAsia="Times New Roman" w:hAnsi="Consolas" w:cs="Times New Roman"/>
-          <w:color w:val="CE9178"/>
-          <w:sz w:val="21"/>
-          <w:szCs w:val="21"/>
-          <w:lang w:val="en-US"/>
-        </w:rPr>
-        <w:t>"DB_DATABASENAME"</w:t>
-      </w:r>
-      <w:r>
-        <w:rPr>
-          <w:rFonts w:ascii="Consolas" w:eastAsia="Times New Roman" w:hAnsi="Consolas" w:cs="Times New Roman"/>
-          <w:color w:val="D4D4D4"/>
-          <w:sz w:val="21"/>
-          <w:szCs w:val="21"/>
-          <w:lang w:val="en-US"/>
-        </w:rPr>
-        <w:t>),</w:t>
-      </w:r>
-    </w:p>
-    <w:p>
-      <w:pPr>
-        <w:pStyle w:val="ListParagraph"/>
-        <w:numPr>
-          <w:ilvl w:val="0"/>
-          <w:numId w:val="15"/>
-        </w:numPr>
-        <w:shd w:val="clear" w:color="auto" w:fill="1E1E1E"/>
-        <w:spacing w:line="285" w:lineRule="atLeast"/>
-        <w:rPr>
-          <w:rFonts w:ascii="Consolas" w:eastAsia="Times New Roman" w:hAnsi="Consolas" w:cs="Times New Roman"/>
-          <w:color w:val="D4D4D4"/>
-          <w:sz w:val="21"/>
-          <w:szCs w:val="21"/>
-          <w:lang w:val="en-US"/>
-        </w:rPr>
-      </w:pPr>
-      <w:r>
-        <w:rPr>
-          <w:rFonts w:ascii="Consolas" w:eastAsia="Times New Roman" w:hAnsi="Consolas" w:cs="Times New Roman"/>
-          <w:color w:val="D4D4D4"/>
-          <w:sz w:val="21"/>
-          <w:szCs w:val="21"/>
-          <w:lang w:val="en-US"/>
-        </w:rPr>
-        <w:t>        }</w:t>
-      </w:r>
-    </w:p>
-    <w:p>
-      <w:pPr>
-        <w:pStyle w:val="ListParagraph"/>
-        <w:numPr>
-          <w:ilvl w:val="0"/>
-          <w:numId w:val="15"/>
-        </w:numPr>
-        <w:shd w:val="clear" w:color="auto" w:fill="1E1E1E"/>
-        <w:spacing w:line="285" w:lineRule="atLeast"/>
-        <w:rPr>
-          <w:rFonts w:ascii="Consolas" w:eastAsia="Times New Roman" w:hAnsi="Consolas" w:cs="Times New Roman"/>
-          <w:color w:val="D4D4D4"/>
-          <w:sz w:val="21"/>
-          <w:szCs w:val="21"/>
-          <w:lang w:val="en-US"/>
-        </w:rPr>
-      </w:pPr>
-      <w:r>
-        <w:rPr>
-          <w:rFonts w:ascii="Consolas" w:eastAsia="Times New Roman" w:hAnsi="Consolas" w:cs="Times New Roman"/>
-          <w:color w:val="D4D4D4"/>
-          <w:sz w:val="21"/>
-          <w:szCs w:val="21"/>
-          <w:lang w:val="en-US"/>
-        </w:rPr>
-        <w:t>      }</w:t>
-      </w:r>
-    </w:p>
-    <w:p>
-      <w:pPr>
-        <w:pStyle w:val="ListParagraph"/>
-        <w:numPr>
-          <w:ilvl w:val="0"/>
-          <w:numId w:val="15"/>
-        </w:numPr>
-        <w:shd w:val="clear" w:color="auto" w:fill="1E1E1E"/>
-        <w:spacing w:line="285" w:lineRule="atLeast"/>
-        <w:rPr>
-          <w:rFonts w:ascii="Consolas" w:eastAsia="Times New Roman" w:hAnsi="Consolas" w:cs="Times New Roman"/>
-          <w:color w:val="D4D4D4"/>
-          <w:sz w:val="21"/>
-          <w:szCs w:val="21"/>
-          <w:lang w:val="en-US"/>
-        </w:rPr>
-      </w:pPr>
-      <w:r>
-        <w:rPr>
-          <w:rFonts w:ascii="Consolas" w:eastAsia="Times New Roman" w:hAnsi="Consolas" w:cs="Times New Roman"/>
-          <w:color w:val="D4D4D4"/>
-          <w:sz w:val="21"/>
-          <w:szCs w:val="21"/>
-          <w:lang w:val="en-US"/>
-        </w:rPr>
-        <w:t>    })</w:t>
-      </w:r>
-    </w:p>
-    <w:p>
-      <w:pPr>
-        <w:pStyle w:val="ListParagraph"/>
-      </w:pPr>
-    </w:p>
-    <w:p>
-      <w:pPr>
-        <w:pStyle w:val="ListParagraph"/>
-      </w:pPr>
-    </w:p>
-    <w:p>
-      <w:pPr>
-        <w:pStyle w:val="ListParagraph"/>
-      </w:pPr>
-    </w:p>
-    <w:p/>
-    <w:p>
-      <w:pPr>
-        <w:pStyle w:val="ListParagraph"/>
-      </w:pPr>
-    </w:p>
-    <w:p>
-      <w:pPr>
-        <w:pStyle w:val="ListParagraph"/>
+        <w:rPr>
+          <w:lang w:val="en-US"/>
+        </w:rPr>
+      </w:pPr>
+    </w:p>
+    <w:p>
+      <w:pPr>
+        <w:rPr>
+          <w:lang w:val="en-US"/>
+        </w:rPr>
+      </w:pPr>
+    </w:p>
+    <w:p>
+      <w:pPr>
+        <w:pStyle w:val="Heading2"/>
+        <w:rPr>
+          <w:lang w:val="en-US"/>
+        </w:rPr>
+      </w:pPr>
+      <w:r>
+        <w:rPr>
+          <w:lang w:val="en-US"/>
+        </w:rPr>
+        <w:t>2.12 Unit test</w:t>
+      </w:r>
+    </w:p>
+    <w:p>
+      <w:pPr>
+        <w:rPr>
+          <w:lang w:val="en-US"/>
+        </w:rPr>
+      </w:pPr>
+    </w:p>
+    <w:p>
+      <w:pPr>
         <w:rPr>
           <w:lang w:val="en-US"/>
         </w:rPr>
@@ -10689,6 +10741,7 @@
           <w:bCs/>
           <w:color w:val="4F81BD" w:themeColor="accent1"/>
         </w:rPr>
+        <w:lastRenderedPageBreak/>
         <w:t>Docker</w:t>
       </w:r>
     </w:p>
@@ -10725,7 +10778,6 @@
           <w:bCs/>
           <w:color w:val="4F81BD" w:themeColor="accent1"/>
         </w:rPr>
-        <w:lastRenderedPageBreak/>
         <w:t>TypeORM</w:t>
       </w:r>
     </w:p>
@@ -11462,7 +11514,7 @@
   <w:abstractNum w:abstractNumId="6" w15:restartNumberingAfterBreak="0">
     <w:nsid w:val="2A581E0C"/>
     <w:multiLevelType w:val="hybridMultilevel"/>
-    <w:tmpl w:val="8A1AA038"/>
+    <w:tmpl w:val="AD40F7C0"/>
     <w:lvl w:ilvl="0" w:tplc="0409000F">
       <w:start w:val="1"/>
       <w:numFmt w:val="decimal"/>
@@ -12955,7 +13007,6 @@
   <w:style w:type="character" w:default="1" w:styleId="DefaultParagraphFont">
     <w:name w:val="Default Paragraph Font"/>
     <w:uiPriority w:val="1"/>
-    <w:semiHidden/>
     <w:unhideWhenUsed/>
   </w:style>
   <w:style w:type="table" w:default="1" w:styleId="TableNormal">

</xml_diff>

<commit_message>
Cập nhật file docs + fix lỗi sai token secret jwt
</commit_message>
<xml_diff>
--- a/Learn_nestjs(ts)_minhtb.docx
+++ b/Learn_nestjs(ts)_minhtb.docx
@@ -602,7 +602,100 @@
       </w:r>
     </w:p>
     <w:p/>
-    <w:p/>
+    <w:p>
+      <w:pPr>
+        <w:pStyle w:val="Heading2"/>
+        <w:numPr>
+          <w:ilvl w:val="1"/>
+          <w:numId w:val="3"/>
+        </w:numPr>
+        <w:rPr>
+          <w:lang w:val="en-US"/>
+        </w:rPr>
+      </w:pPr>
+      <w:r>
+        <w:rPr>
+          <w:lang w:val="en-US"/>
+        </w:rPr>
+        <w:t>Decorators </w:t>
+      </w:r>
+    </w:p>
+    <w:p>
+      <w:pPr>
+        <w:rPr>
+          <w:lang w:val="en-US"/>
+        </w:rPr>
+      </w:pPr>
+      <w:r>
+        <w:rPr>
+          <w:lang w:val="en-US"/>
+        </w:rPr>
+        <w:t xml:space="preserve">Hiểu đơn giản là các hàm js, có thể wrap một hàm bằng 1 hàm khác, hoạt động giống như HOC trong reactjs. </w:t>
+      </w:r>
+    </w:p>
+    <w:p>
+      <w:pPr>
+        <w:rPr>
+          <w:lang w:val="en-US"/>
+        </w:rPr>
+      </w:pPr>
+      <w:r>
+        <w:rPr>
+          <w:lang w:val="en-US"/>
+        </w:rPr>
+        <w:t>Decorator cách khai báo hơi đặc biệt, có thể được đính kèm 1 số metadata khi khai báo. Sử dụng từ khóa</w:t>
+      </w:r>
+      <w:r>
+        <w:rPr>
+          <w:b/>
+          <w:bCs/>
+          <w:lang w:val="en-US"/>
+        </w:rPr>
+        <w:t xml:space="preserve"> @expression</w:t>
+      </w:r>
+      <w:r>
+        <w:rPr>
+          <w:b/>
+          <w:bCs/>
+          <w:lang w:val="en-US"/>
+        </w:rPr>
+        <w:t xml:space="preserve"> </w:t>
+      </w:r>
+      <w:r>
+        <w:rPr>
+          <w:lang w:val="en-US"/>
+        </w:rPr>
+        <w:t xml:space="preserve"> trong đó expression là 1 function sẽ được gọi</w:t>
+      </w:r>
+    </w:p>
+    <w:p>
+      <w:pPr>
+        <w:rPr>
+          <w:lang w:val="en-US"/>
+        </w:rPr>
+      </w:pPr>
+      <w:r>
+        <w:rPr>
+          <w:lang w:val="en-US"/>
+        </w:rPr>
+        <w:t>Ví dụ trong nestjs: 1 số decorator như @controller</w:t>
+      </w:r>
+      <w:r>
+        <w:rPr>
+          <w:lang w:val="en-US"/>
+        </w:rPr>
+        <w:t xml:space="preserve">, @ modules </w:t>
+      </w:r>
+    </w:p>
+    <w:p>
+      <w:pPr>
+        <w:pStyle w:val="Heading2"/>
+        <w:numPr>
+          <w:ilvl w:val="1"/>
+          <w:numId w:val="3"/>
+        </w:numPr>
+      </w:pPr>
+    </w:p>
     <w:p>
       <w:pPr>
         <w:pStyle w:val="Heading1"/>
@@ -706,8 +799,2273 @@
         </w:numPr>
       </w:pPr>
       <w:r>
+        <w:lastRenderedPageBreak/>
         <w:t>Section 1: Introduction to NestJS &amp; Pre-requisites</w:t>
       </w:r>
+    </w:p>
+    <w:p>
+      <w:pPr>
+        <w:pStyle w:val="Heading3"/>
+        <w:numPr>
+          <w:ilvl w:val="2"/>
+          <w:numId w:val="3"/>
+        </w:numPr>
+      </w:pPr>
+      <w:r>
+        <w:t>Cài đặt.</w:t>
+      </w:r>
+    </w:p>
+    <w:p>
+      <w:r>
+        <w:t>Cần đảm bảo Nodejs &gt;= 10.13.0</w:t>
+      </w:r>
+    </w:p>
+    <w:p>
+      <w:r>
+        <w:t>Chạy lệnh sau:</w:t>
+      </w:r>
+    </w:p>
+    <w:p/>
+    <w:p>
+      <w:r>
+        <w:t>npm i -g @nestjs/cli hoặc yarn global add @nestjs/cli</w:t>
+      </w:r>
+    </w:p>
+    <w:p>
+      <w:r>
+        <w:t>nest new project-name  (với prokect-name là lên project muốn khởi tạo)</w:t>
+      </w:r>
+    </w:p>
+    <w:p/>
+    <w:p>
+      <w:r>
+        <w:t>Khởi chạy ứng dụng</w:t>
+      </w:r>
+      <w:r>
+        <w:t xml:space="preserve">:  </w:t>
+      </w:r>
+      <w:r>
+        <w:rPr>
+          <w:rFonts w:ascii="Courier New" w:hAnsi="Courier New" w:cs="Courier New"/>
+        </w:rPr>
+        <w:t>n</w:t>
+      </w:r>
+      <w:r>
+        <w:rPr>
+          <w:rFonts w:ascii="Courier New" w:hAnsi="Courier New" w:cs="Courier New"/>
+        </w:rPr>
+        <w:t>pm start</w:t>
+      </w:r>
+      <w:r>
+        <w:t xml:space="preserve"> hoặc </w:t>
+      </w:r>
+      <w:r>
+        <w:rPr>
+          <w:rFonts w:ascii="Courier New" w:hAnsi="Courier New" w:cs="Courier New"/>
+        </w:rPr>
+        <w:t>yarn start</w:t>
+      </w:r>
+    </w:p>
+    <w:p/>
+    <w:p>
+      <w:r>
+        <w:t>Mở trình duyệt truy cập : http://localhost:3000</w:t>
+      </w:r>
+    </w:p>
+    <w:p>
+      <w:pPr>
+        <w:pStyle w:val="Heading3"/>
+        <w:numPr>
+          <w:ilvl w:val="2"/>
+          <w:numId w:val="3"/>
+        </w:numPr>
+      </w:pPr>
+      <w:r>
+        <w:t>Các thành phần cơ bản</w:t>
+      </w:r>
+    </w:p>
+    <w:p>
+      <w:pPr>
+        <w:rPr>
+          <w:rFonts w:ascii="Courier New" w:hAnsi="Courier New" w:cs="Courier New"/>
+          <w:lang w:val="en-US"/>
+        </w:rPr>
+      </w:pPr>
+      <w:r>
+        <w:t>Cấu trúc chính</w:t>
+      </w:r>
+      <w:r>
+        <w:t xml:space="preserve"> project</w:t>
+      </w:r>
+      <w:r>
+        <w:t>:</w:t>
+      </w:r>
+      <w:r>
+        <w:rPr>
+          <w:rFonts w:ascii="Courier New" w:hAnsi="Courier New" w:cs="Courier New"/>
+        </w:rPr>
+        <w:t xml:space="preserve"> main.ts =&gt; app.module.ts =&gt; app.controller.ts và app.service.ts</w:t>
+      </w:r>
+    </w:p>
+    <w:p/>
+    <w:p>
+      <w:pPr>
+        <w:pStyle w:val="ListParagraph"/>
+        <w:numPr>
+          <w:ilvl w:val="0"/>
+          <w:numId w:val="16"/>
+        </w:numPr>
+      </w:pPr>
+      <w:r>
+        <w:rPr>
+          <w:b/>
+          <w:bCs/>
+        </w:rPr>
+        <w:t>Main.ts</w:t>
+      </w:r>
+      <w:r>
+        <w:t xml:space="preserve">: </w:t>
+      </w:r>
+      <w:r>
+        <w:rPr>
+          <w:b/>
+          <w:bCs/>
+        </w:rPr>
+        <w:t>entry-point</w:t>
+      </w:r>
+      <w:r>
+        <w:t xml:space="preserve">  của ứng dụng, là nơi khởi tạo ứng dụng</w:t>
+      </w:r>
+    </w:p>
+    <w:p>
+      <w:pPr>
+        <w:pStyle w:val="ListParagraph"/>
+        <w:numPr>
+          <w:ilvl w:val="0"/>
+          <w:numId w:val="16"/>
+        </w:numPr>
+        <w:rPr>
+          <w:b/>
+          <w:bCs/>
+        </w:rPr>
+      </w:pPr>
+      <w:r>
+        <w:rPr>
+          <w:b/>
+          <w:bCs/>
+        </w:rPr>
+        <w:t xml:space="preserve">App.module.ts: </w:t>
+      </w:r>
+      <w:r>
+        <w:t xml:space="preserve">Module </w:t>
+      </w:r>
+      <w:r>
+        <w:t xml:space="preserve">gốc của ứng dụng, được khởi tạo ở </w:t>
+      </w:r>
+      <w:r>
+        <w:rPr>
+          <w:rFonts w:ascii="Courier New" w:hAnsi="Courier New" w:cs="Courier New"/>
+        </w:rPr>
+        <w:t>main.ts</w:t>
+      </w:r>
+    </w:p>
+    <w:p>
+      <w:pPr>
+        <w:pStyle w:val="ListParagraph"/>
+        <w:numPr>
+          <w:ilvl w:val="0"/>
+          <w:numId w:val="16"/>
+        </w:numPr>
+      </w:pPr>
+      <w:r>
+        <w:rPr>
+          <w:b/>
+          <w:bCs/>
+        </w:rPr>
+        <w:t xml:space="preserve">App.controller.ts: </w:t>
+      </w:r>
+      <w:r>
+        <w:t>Controllers chịu trách nhiệm xử lý các request đến và response lại client</w:t>
+      </w:r>
+      <w:r>
+        <w:t>, định nghĩa router (tức là url api) trong controller luôn.</w:t>
+      </w:r>
+    </w:p>
+    <w:p>
+      <w:pPr>
+        <w:pStyle w:val="ListParagraph"/>
+      </w:pPr>
+      <w:r>
+        <w:drawing>
+          <wp:inline distT="0" distB="0" distL="0" distR="0" wp14:anchorId="49F9D808" wp14:editId="41C7349A">
+            <wp:extent cx="5943600" cy="2659380"/>
+            <wp:effectExtent l="0" t="0" r="0" b="7620"/>
+            <wp:docPr id="6" name="Picture 6"/>
+            <wp:cNvGraphicFramePr>
+              <a:graphicFrameLocks xmlns:a="http://schemas.openxmlformats.org/drawingml/2006/main" noChangeAspect="1"/>
+            </wp:cNvGraphicFramePr>
+            <a:graphic xmlns:a="http://schemas.openxmlformats.org/drawingml/2006/main">
+              <a:graphicData uri="http://schemas.openxmlformats.org/drawingml/2006/picture">
+                <pic:pic xmlns:pic="http://schemas.openxmlformats.org/drawingml/2006/picture">
+                  <pic:nvPicPr>
+                    <pic:cNvPr id="1" name=""/>
+                    <pic:cNvPicPr/>
+                  </pic:nvPicPr>
+                  <pic:blipFill>
+                    <a:blip r:embed="rId7"/>
+                    <a:stretch>
+                      <a:fillRect/>
+                    </a:stretch>
+                  </pic:blipFill>
+                  <pic:spPr>
+                    <a:xfrm>
+                      <a:off x="0" y="0"/>
+                      <a:ext cx="5943600" cy="2659380"/>
+                    </a:xfrm>
+                    <a:prstGeom prst="rect">
+                      <a:avLst/>
+                    </a:prstGeom>
+                  </pic:spPr>
+                </pic:pic>
+              </a:graphicData>
+            </a:graphic>
+          </wp:inline>
+        </w:drawing>
+      </w:r>
+    </w:p>
+    <w:p>
+      <w:pPr>
+        <w:pStyle w:val="ListParagraph"/>
+        <w:rPr>
+          <w:lang w:val="en-US"/>
+        </w:rPr>
+      </w:pPr>
+      <w:r>
+        <w:t xml:space="preserve">Các phương thức Get, Post, Put, Patch và các phương thức hỗ trợ lấy thông tin ở trong body, params, query đều nằm trong gói </w:t>
+      </w:r>
+      <w:r>
+        <w:rPr>
+          <w:b/>
+          <w:bCs/>
+          <w:lang w:val="en-US"/>
+        </w:rPr>
+        <w:t>@nestjs/common</w:t>
+      </w:r>
+      <w:r>
+        <w:rPr>
+          <w:b/>
+          <w:bCs/>
+          <w:lang w:val="en-US"/>
+        </w:rPr>
+        <w:t xml:space="preserve"> </w:t>
+      </w:r>
+      <w:r>
+        <w:rPr>
+          <w:lang w:val="en-US"/>
+        </w:rPr>
+        <w:t>(link tham khảo chi tiết:</w:t>
+      </w:r>
+      <w:r>
+        <w:t xml:space="preserve"> </w:t>
+      </w:r>
+      <w:hyperlink r:id="rId8" w:history="1">
+        <w:r>
+          <w:rPr>
+            <w:rStyle w:val="Hyperlink"/>
+            <w:lang w:val="en-US"/>
+          </w:rPr>
+          <w:t>https://docs.nestjs.com/controllers</w:t>
+        </w:r>
+      </w:hyperlink>
+      <w:r>
+        <w:rPr>
+          <w:lang w:val="en-US"/>
+        </w:rPr>
+        <w:t xml:space="preserve"> </w:t>
+      </w:r>
+      <w:r>
+        <w:rPr>
+          <w:lang w:val="en-US"/>
+        </w:rPr>
+        <w:t>)</w:t>
+      </w:r>
+    </w:p>
+    <w:p>
+      <w:pPr>
+        <w:pStyle w:val="ListParagraph"/>
+      </w:pPr>
+    </w:p>
+    <w:p>
+      <w:pPr>
+        <w:pStyle w:val="ListParagraph"/>
+        <w:numPr>
+          <w:ilvl w:val="0"/>
+          <w:numId w:val="16"/>
+        </w:numPr>
+      </w:pPr>
+      <w:r>
+        <w:rPr>
+          <w:b/>
+          <w:bCs/>
+        </w:rPr>
+        <w:t>App</w:t>
+      </w:r>
+      <w:r>
+        <w:rPr>
+          <w:b/>
+          <w:bCs/>
+        </w:rPr>
+        <w:t>.service.ts:</w:t>
+      </w:r>
+      <w:r>
+        <w:rPr>
+          <w:b/>
+          <w:bCs/>
+        </w:rPr>
+        <w:t xml:space="preserve"> </w:t>
+      </w:r>
+      <w:r>
+        <w:t>L</w:t>
+      </w:r>
+      <w:r>
+        <w:t>à các class service c</w:t>
+      </w:r>
+      <w:r>
+        <w:t>ó thể để x</w:t>
+      </w:r>
+      <w:r>
+        <w:t>ử lý các tác vụ</w:t>
+      </w:r>
+      <w:r>
+        <w:t xml:space="preserve"> lớn, phức tạp</w:t>
+      </w:r>
+      <w:r>
+        <w:t xml:space="preserve"> tương ứng ở controller.</w:t>
+      </w:r>
+      <w:r>
+        <w:t xml:space="preserve"> </w:t>
+      </w:r>
+    </w:p>
+    <w:p>
+      <w:pPr>
+        <w:pStyle w:val="ListParagraph"/>
+      </w:pPr>
+      <w:r>
+        <w:lastRenderedPageBreak/>
+        <w:t xml:space="preserve">Ngoài ra trong nestjs có khái niệm </w:t>
+      </w:r>
+      <w:r>
+        <w:rPr>
+          <w:b/>
+          <w:bCs/>
+        </w:rPr>
+        <w:t>provider</w:t>
+      </w:r>
+      <w:r>
+        <w:rPr>
+          <w:b/>
+          <w:bCs/>
+        </w:rPr>
+        <w:t xml:space="preserve">: </w:t>
+      </w:r>
+      <w:r>
+        <w:t xml:space="preserve">đại diện cho các class services như trên hoặc  các class khác được xem là </w:t>
+      </w:r>
+      <w:r>
+        <w:rPr>
+          <w:b/>
+          <w:bCs/>
+        </w:rPr>
+        <w:t>provider</w:t>
+      </w:r>
+      <w:r>
+        <w:rPr>
+          <w:b/>
+          <w:bCs/>
+        </w:rPr>
+        <w:t xml:space="preserve">: </w:t>
+      </w:r>
+      <w:r>
+        <w:t>factory, repository,…</w:t>
+      </w:r>
+    </w:p>
+    <w:p>
+      <w:pPr>
+        <w:pStyle w:val="ListParagraph"/>
+      </w:pPr>
+    </w:p>
+    <w:p>
+      <w:pPr>
+        <w:pStyle w:val="ListParagraph"/>
+        <w:rPr>
+          <w:b/>
+          <w:bCs/>
+        </w:rPr>
+      </w:pPr>
+      <w:r>
+        <w:t xml:space="preserve">Ở ví dụ này.. các provider services </w:t>
+      </w:r>
+      <w:r>
+        <w:t xml:space="preserve">sẽ được sử dụng ở controller thông qua </w:t>
+      </w:r>
+      <w:r>
+        <w:rPr>
+          <w:b/>
+          <w:bCs/>
+        </w:rPr>
+        <w:t>Dependency Injection</w:t>
+      </w:r>
+      <w:r>
+        <w:rPr>
+          <w:b/>
+          <w:bCs/>
+        </w:rPr>
+        <w:t xml:space="preserve"> (DI).</w:t>
+      </w:r>
+    </w:p>
+    <w:p>
+      <w:pPr>
+        <w:pStyle w:val="ListParagraph"/>
+      </w:pPr>
+    </w:p>
+    <w:p>
+      <w:pPr>
+        <w:ind w:left="720"/>
+        <w:rPr>
+          <w:b/>
+          <w:bCs/>
+        </w:rPr>
+      </w:pPr>
+      <w:r>
+        <w:t xml:space="preserve">Do đó, trong </w:t>
+      </w:r>
+      <w:r>
+        <w:rPr>
+          <w:rFonts w:ascii="Courier New" w:hAnsi="Courier New" w:cs="Courier New"/>
+        </w:rPr>
+        <w:t>app.services.ts</w:t>
+      </w:r>
+      <w:r>
+        <w:rPr>
+          <w:rFonts w:ascii="Courier New" w:hAnsi="Courier New" w:cs="Courier New"/>
+        </w:rPr>
+        <w:t xml:space="preserve"> </w:t>
+      </w:r>
+      <w:r>
+        <w:t xml:space="preserve">định nghĩa class đấy là 1 dependency thông qua decorator </w:t>
+      </w:r>
+      <w:r>
+        <w:rPr>
+          <w:rFonts w:ascii="Courier New" w:hAnsi="Courier New" w:cs="Courier New"/>
+        </w:rPr>
+        <w:t>@Injectable()</w:t>
+      </w:r>
+      <w:r>
+        <w:t xml:space="preserve">  </w:t>
+      </w:r>
+      <w:r>
+        <w:t>trong gói</w:t>
+      </w:r>
+      <w:r>
+        <w:rPr>
+          <w:b/>
+          <w:bCs/>
+        </w:rPr>
+        <w:t xml:space="preserve"> </w:t>
+      </w:r>
+      <w:r>
+        <w:rPr>
+          <w:b/>
+          <w:bCs/>
+        </w:rPr>
+        <w:t>@nestjs/common</w:t>
+      </w:r>
+      <w:r>
+        <w:rPr>
+          <w:b/>
+          <w:bCs/>
+        </w:rPr>
+        <w:t>.</w:t>
+      </w:r>
+    </w:p>
+    <w:p>
+      <w:pPr>
+        <w:shd w:val="clear" w:color="auto" w:fill="1E1E1E"/>
+        <w:spacing w:line="285" w:lineRule="atLeast"/>
+        <w:ind w:firstLine="720"/>
+        <w:rPr>
+          <w:rFonts w:ascii="Consolas" w:eastAsia="Times New Roman" w:hAnsi="Consolas" w:cs="Times New Roman"/>
+          <w:color w:val="D4D4D4"/>
+          <w:sz w:val="21"/>
+          <w:szCs w:val="21"/>
+          <w:lang w:val="en-US"/>
+        </w:rPr>
+      </w:pPr>
+      <w:r>
+        <w:rPr>
+          <w:rFonts w:ascii="Consolas" w:eastAsia="Times New Roman" w:hAnsi="Consolas" w:cs="Times New Roman"/>
+          <w:color w:val="C586C0"/>
+          <w:sz w:val="21"/>
+          <w:szCs w:val="21"/>
+          <w:lang w:val="en-US"/>
+        </w:rPr>
+        <w:t>import</w:t>
+      </w:r>
+      <w:r>
+        <w:rPr>
+          <w:rFonts w:ascii="Consolas" w:eastAsia="Times New Roman" w:hAnsi="Consolas" w:cs="Times New Roman"/>
+          <w:color w:val="D4D4D4"/>
+          <w:sz w:val="21"/>
+          <w:szCs w:val="21"/>
+          <w:lang w:val="en-US"/>
+        </w:rPr>
+        <w:t xml:space="preserve"> { </w:t>
+      </w:r>
+      <w:r>
+        <w:rPr>
+          <w:rFonts w:ascii="Consolas" w:eastAsia="Times New Roman" w:hAnsi="Consolas" w:cs="Times New Roman"/>
+          <w:color w:val="9CDCFE"/>
+          <w:sz w:val="21"/>
+          <w:szCs w:val="21"/>
+          <w:lang w:val="en-US"/>
+        </w:rPr>
+        <w:t>Injectable</w:t>
+      </w:r>
+      <w:r>
+        <w:rPr>
+          <w:rFonts w:ascii="Consolas" w:eastAsia="Times New Roman" w:hAnsi="Consolas" w:cs="Times New Roman"/>
+          <w:color w:val="D4D4D4"/>
+          <w:sz w:val="21"/>
+          <w:szCs w:val="21"/>
+          <w:lang w:val="en-US"/>
+        </w:rPr>
+        <w:t xml:space="preserve"> } </w:t>
+      </w:r>
+      <w:r>
+        <w:rPr>
+          <w:rFonts w:ascii="Consolas" w:eastAsia="Times New Roman" w:hAnsi="Consolas" w:cs="Times New Roman"/>
+          <w:color w:val="C586C0"/>
+          <w:sz w:val="21"/>
+          <w:szCs w:val="21"/>
+          <w:lang w:val="en-US"/>
+        </w:rPr>
+        <w:t>from</w:t>
+      </w:r>
+      <w:r>
+        <w:rPr>
+          <w:rFonts w:ascii="Consolas" w:eastAsia="Times New Roman" w:hAnsi="Consolas" w:cs="Times New Roman"/>
+          <w:color w:val="D4D4D4"/>
+          <w:sz w:val="21"/>
+          <w:szCs w:val="21"/>
+          <w:lang w:val="en-US"/>
+        </w:rPr>
+        <w:t xml:space="preserve"> </w:t>
+      </w:r>
+      <w:r>
+        <w:rPr>
+          <w:rFonts w:ascii="Consolas" w:eastAsia="Times New Roman" w:hAnsi="Consolas" w:cs="Times New Roman"/>
+          <w:color w:val="CE9178"/>
+          <w:sz w:val="21"/>
+          <w:szCs w:val="21"/>
+          <w:lang w:val="en-US"/>
+        </w:rPr>
+        <w:t>'@nestjs/common'</w:t>
+      </w:r>
+      <w:r>
+        <w:rPr>
+          <w:rFonts w:ascii="Consolas" w:eastAsia="Times New Roman" w:hAnsi="Consolas" w:cs="Times New Roman"/>
+          <w:color w:val="D4D4D4"/>
+          <w:sz w:val="21"/>
+          <w:szCs w:val="21"/>
+          <w:lang w:val="en-US"/>
+        </w:rPr>
+        <w:t>;</w:t>
+      </w:r>
+    </w:p>
+    <w:p>
+      <w:pPr>
+        <w:shd w:val="clear" w:color="auto" w:fill="1E1E1E"/>
+        <w:spacing w:line="285" w:lineRule="atLeast"/>
+        <w:ind w:firstLine="720"/>
+        <w:rPr>
+          <w:rFonts w:ascii="Consolas" w:eastAsia="Times New Roman" w:hAnsi="Consolas" w:cs="Times New Roman"/>
+          <w:color w:val="D4D4D4"/>
+          <w:sz w:val="21"/>
+          <w:szCs w:val="21"/>
+          <w:lang w:val="en-US"/>
+        </w:rPr>
+      </w:pPr>
+    </w:p>
+    <w:p>
+      <w:pPr>
+        <w:shd w:val="clear" w:color="auto" w:fill="1E1E1E"/>
+        <w:spacing w:line="285" w:lineRule="atLeast"/>
+        <w:ind w:firstLine="720"/>
+        <w:rPr>
+          <w:rFonts w:ascii="Consolas" w:eastAsia="Times New Roman" w:hAnsi="Consolas" w:cs="Times New Roman"/>
+          <w:color w:val="D4D4D4"/>
+          <w:sz w:val="21"/>
+          <w:szCs w:val="21"/>
+          <w:lang w:val="en-US"/>
+        </w:rPr>
+      </w:pPr>
+      <w:r>
+        <w:rPr>
+          <w:rFonts w:ascii="Consolas" w:eastAsia="Times New Roman" w:hAnsi="Consolas" w:cs="Times New Roman"/>
+          <w:color w:val="D4D4D4"/>
+          <w:sz w:val="21"/>
+          <w:szCs w:val="21"/>
+          <w:lang w:val="en-US"/>
+        </w:rPr>
+        <w:t>@</w:t>
+      </w:r>
+      <w:r>
+        <w:rPr>
+          <w:rFonts w:ascii="Consolas" w:eastAsia="Times New Roman" w:hAnsi="Consolas" w:cs="Times New Roman"/>
+          <w:color w:val="DCDCAA"/>
+          <w:sz w:val="21"/>
+          <w:szCs w:val="21"/>
+          <w:lang w:val="en-US"/>
+        </w:rPr>
+        <w:t>Injectable</w:t>
+      </w:r>
+      <w:r>
+        <w:rPr>
+          <w:rFonts w:ascii="Consolas" w:eastAsia="Times New Roman" w:hAnsi="Consolas" w:cs="Times New Roman"/>
+          <w:color w:val="D4D4D4"/>
+          <w:sz w:val="21"/>
+          <w:szCs w:val="21"/>
+          <w:lang w:val="en-US"/>
+        </w:rPr>
+        <w:t>()</w:t>
+      </w:r>
+    </w:p>
+    <w:p>
+      <w:pPr>
+        <w:shd w:val="clear" w:color="auto" w:fill="1E1E1E"/>
+        <w:spacing w:line="285" w:lineRule="atLeast"/>
+        <w:ind w:firstLine="720"/>
+        <w:rPr>
+          <w:rFonts w:ascii="Consolas" w:eastAsia="Times New Roman" w:hAnsi="Consolas" w:cs="Times New Roman"/>
+          <w:color w:val="D4D4D4"/>
+          <w:sz w:val="21"/>
+          <w:szCs w:val="21"/>
+          <w:lang w:val="en-US"/>
+        </w:rPr>
+      </w:pPr>
+      <w:r>
+        <w:rPr>
+          <w:rFonts w:ascii="Consolas" w:eastAsia="Times New Roman" w:hAnsi="Consolas" w:cs="Times New Roman"/>
+          <w:color w:val="C586C0"/>
+          <w:sz w:val="21"/>
+          <w:szCs w:val="21"/>
+          <w:lang w:val="en-US"/>
+        </w:rPr>
+        <w:t>export</w:t>
+      </w:r>
+      <w:r>
+        <w:rPr>
+          <w:rFonts w:ascii="Consolas" w:eastAsia="Times New Roman" w:hAnsi="Consolas" w:cs="Times New Roman"/>
+          <w:color w:val="D4D4D4"/>
+          <w:sz w:val="21"/>
+          <w:szCs w:val="21"/>
+          <w:lang w:val="en-US"/>
+        </w:rPr>
+        <w:t xml:space="preserve"> </w:t>
+      </w:r>
+      <w:r>
+        <w:rPr>
+          <w:rFonts w:ascii="Consolas" w:eastAsia="Times New Roman" w:hAnsi="Consolas" w:cs="Times New Roman"/>
+          <w:color w:val="569CD6"/>
+          <w:sz w:val="21"/>
+          <w:szCs w:val="21"/>
+          <w:lang w:val="en-US"/>
+        </w:rPr>
+        <w:t>class</w:t>
+      </w:r>
+      <w:r>
+        <w:rPr>
+          <w:rFonts w:ascii="Consolas" w:eastAsia="Times New Roman" w:hAnsi="Consolas" w:cs="Times New Roman"/>
+          <w:color w:val="D4D4D4"/>
+          <w:sz w:val="21"/>
+          <w:szCs w:val="21"/>
+          <w:lang w:val="en-US"/>
+        </w:rPr>
+        <w:t xml:space="preserve"> </w:t>
+      </w:r>
+      <w:r>
+        <w:rPr>
+          <w:rFonts w:ascii="Consolas" w:eastAsia="Times New Roman" w:hAnsi="Consolas" w:cs="Times New Roman"/>
+          <w:color w:val="4EC9B0"/>
+          <w:sz w:val="21"/>
+          <w:szCs w:val="21"/>
+          <w:lang w:val="en-US"/>
+        </w:rPr>
+        <w:t>AuthService</w:t>
+      </w:r>
+      <w:r>
+        <w:rPr>
+          <w:rFonts w:ascii="Consolas" w:eastAsia="Times New Roman" w:hAnsi="Consolas" w:cs="Times New Roman"/>
+          <w:color w:val="D4D4D4"/>
+          <w:sz w:val="21"/>
+          <w:szCs w:val="21"/>
+          <w:lang w:val="en-US"/>
+        </w:rPr>
+        <w:t xml:space="preserve"> {</w:t>
+      </w:r>
+    </w:p>
+    <w:p>
+      <w:pPr>
+        <w:shd w:val="clear" w:color="auto" w:fill="1E1E1E"/>
+        <w:spacing w:line="285" w:lineRule="atLeast"/>
+        <w:rPr>
+          <w:rFonts w:ascii="Consolas" w:eastAsia="Times New Roman" w:hAnsi="Consolas" w:cs="Times New Roman"/>
+          <w:color w:val="D4D4D4"/>
+          <w:sz w:val="21"/>
+          <w:szCs w:val="21"/>
+          <w:lang w:val="en-US"/>
+        </w:rPr>
+      </w:pPr>
+      <w:r>
+        <w:rPr>
+          <w:rFonts w:ascii="Consolas" w:eastAsia="Times New Roman" w:hAnsi="Consolas" w:cs="Times New Roman"/>
+          <w:color w:val="D4D4D4"/>
+          <w:sz w:val="21"/>
+          <w:szCs w:val="21"/>
+          <w:lang w:val="en-US"/>
+        </w:rPr>
+        <w:t xml:space="preserve">    </w:t>
+      </w:r>
+      <w:r>
+        <w:rPr>
+          <w:rFonts w:ascii="Consolas" w:eastAsia="Times New Roman" w:hAnsi="Consolas" w:cs="Times New Roman"/>
+          <w:color w:val="D4D4D4"/>
+          <w:sz w:val="21"/>
+          <w:szCs w:val="21"/>
+          <w:lang w:val="en-US"/>
+        </w:rPr>
+        <w:tab/>
+      </w:r>
+      <w:r>
+        <w:rPr>
+          <w:rFonts w:ascii="Consolas" w:eastAsia="Times New Roman" w:hAnsi="Consolas" w:cs="Times New Roman"/>
+          <w:color w:val="D4D4D4"/>
+          <w:sz w:val="21"/>
+          <w:szCs w:val="21"/>
+          <w:lang w:val="en-US"/>
+        </w:rPr>
+        <w:tab/>
+      </w:r>
+      <w:r>
+        <w:rPr>
+          <w:rFonts w:ascii="Consolas" w:eastAsia="Times New Roman" w:hAnsi="Consolas" w:cs="Times New Roman"/>
+          <w:color w:val="6A9955"/>
+          <w:sz w:val="21"/>
+          <w:szCs w:val="21"/>
+          <w:lang w:val="en-US"/>
+        </w:rPr>
+        <w:t>//</w:t>
+      </w:r>
+    </w:p>
+    <w:p>
+      <w:pPr>
+        <w:shd w:val="clear" w:color="auto" w:fill="1E1E1E"/>
+        <w:spacing w:line="285" w:lineRule="atLeast"/>
+        <w:ind w:firstLine="720"/>
+        <w:rPr>
+          <w:rFonts w:ascii="Consolas" w:eastAsia="Times New Roman" w:hAnsi="Consolas" w:cs="Times New Roman"/>
+          <w:color w:val="D4D4D4"/>
+          <w:sz w:val="21"/>
+          <w:szCs w:val="21"/>
+          <w:lang w:val="en-US"/>
+        </w:rPr>
+      </w:pPr>
+      <w:r>
+        <w:rPr>
+          <w:rFonts w:ascii="Consolas" w:eastAsia="Times New Roman" w:hAnsi="Consolas" w:cs="Times New Roman"/>
+          <w:color w:val="D4D4D4"/>
+          <w:sz w:val="21"/>
+          <w:szCs w:val="21"/>
+          <w:lang w:val="en-US"/>
+        </w:rPr>
+        <w:t>}</w:t>
+      </w:r>
+    </w:p>
+    <w:p>
+      <w:pPr>
+        <w:ind w:left="720"/>
+        <w:rPr>
+          <w:b/>
+          <w:bCs/>
+        </w:rPr>
+      </w:pPr>
+    </w:p>
+    <w:p>
+      <w:pPr>
+        <w:ind w:left="720"/>
+      </w:pPr>
+      <w:r>
+        <w:t>Ngoài ra, </w:t>
+      </w:r>
+      <w:r>
+        <w:rPr>
+          <w:b/>
+          <w:bCs/>
+        </w:rPr>
+        <w:t>AppService</w:t>
+      </w:r>
+      <w:r>
+        <w:t> được inject vào </w:t>
+      </w:r>
+      <w:r>
+        <w:rPr>
+          <w:b/>
+          <w:bCs/>
+        </w:rPr>
+        <w:t>AppController</w:t>
+      </w:r>
+      <w:r>
+        <w:t> thông qua </w:t>
+      </w:r>
+      <w:r>
+        <w:rPr>
+          <w:b/>
+          <w:bCs/>
+        </w:rPr>
+        <w:t>constructor</w:t>
+      </w:r>
+      <w:r>
+        <w:t xml:space="preserve"> </w:t>
+      </w:r>
+    </w:p>
+    <w:p/>
+    <w:p>
+      <w:r>
+        <w:tab/>
+      </w:r>
+      <w:r>
+        <w:t>S</w:t>
+      </w:r>
+      <w:r>
+        <w:t xml:space="preserve">ử dụng </w:t>
+      </w:r>
+      <w:r>
+        <w:rPr>
+          <w:b/>
+          <w:bCs/>
+        </w:rPr>
+        <w:t>Acess Modifỉer</w:t>
+      </w:r>
+      <w:r>
+        <w:rPr>
+          <w:b/>
+          <w:bCs/>
+        </w:rPr>
+        <w:t xml:space="preserve">(public, private, protected) </w:t>
+      </w:r>
+      <w:r>
+        <w:t>trong constructor sẽ vừa khai</w:t>
+      </w:r>
+    </w:p>
+    <w:p>
+      <w:r>
+        <w:tab/>
+      </w:r>
+      <w:r>
+        <w:t>b</w:t>
+      </w:r>
+      <w:r>
+        <w:t>áo và khởi tạo thuộc tính trong class cùng lúc.</w:t>
+      </w:r>
+    </w:p>
+    <w:p>
+      <w:pPr>
+        <w:shd w:val="clear" w:color="auto" w:fill="1E1E1E"/>
+        <w:spacing w:line="285" w:lineRule="atLeast"/>
+        <w:ind w:firstLine="720"/>
+        <w:rPr>
+          <w:rFonts w:ascii="Consolas" w:eastAsia="Times New Roman" w:hAnsi="Consolas" w:cs="Times New Roman"/>
+          <w:color w:val="D4D4D4"/>
+          <w:sz w:val="21"/>
+          <w:szCs w:val="21"/>
+          <w:lang w:val="en-US"/>
+        </w:rPr>
+      </w:pPr>
+      <w:r>
+        <w:rPr>
+          <w:rFonts w:ascii="Consolas" w:eastAsia="Times New Roman" w:hAnsi="Consolas" w:cs="Times New Roman"/>
+          <w:color w:val="D4D4D4"/>
+          <w:sz w:val="21"/>
+          <w:szCs w:val="21"/>
+          <w:lang w:val="en-US"/>
+        </w:rPr>
+        <w:t>@</w:t>
+      </w:r>
+      <w:r>
+        <w:rPr>
+          <w:rFonts w:ascii="Consolas" w:eastAsia="Times New Roman" w:hAnsi="Consolas" w:cs="Times New Roman"/>
+          <w:color w:val="DCDCAA"/>
+          <w:sz w:val="21"/>
+          <w:szCs w:val="21"/>
+          <w:lang w:val="en-US"/>
+        </w:rPr>
+        <w:t>Injectable</w:t>
+      </w:r>
+      <w:r>
+        <w:rPr>
+          <w:rFonts w:ascii="Consolas" w:eastAsia="Times New Roman" w:hAnsi="Consolas" w:cs="Times New Roman"/>
+          <w:color w:val="D4D4D4"/>
+          <w:sz w:val="21"/>
+          <w:szCs w:val="21"/>
+          <w:lang w:val="en-US"/>
+        </w:rPr>
+        <w:t>()</w:t>
+      </w:r>
+    </w:p>
+    <w:p>
+      <w:pPr>
+        <w:shd w:val="clear" w:color="auto" w:fill="1E1E1E"/>
+        <w:spacing w:line="285" w:lineRule="atLeast"/>
+        <w:ind w:firstLine="720"/>
+        <w:rPr>
+          <w:rFonts w:ascii="Consolas" w:eastAsia="Times New Roman" w:hAnsi="Consolas" w:cs="Times New Roman"/>
+          <w:color w:val="D4D4D4"/>
+          <w:sz w:val="21"/>
+          <w:szCs w:val="21"/>
+          <w:lang w:val="en-US"/>
+        </w:rPr>
+      </w:pPr>
+      <w:r>
+        <w:rPr>
+          <w:rFonts w:ascii="Consolas" w:eastAsia="Times New Roman" w:hAnsi="Consolas" w:cs="Times New Roman"/>
+          <w:color w:val="C586C0"/>
+          <w:sz w:val="21"/>
+          <w:szCs w:val="21"/>
+          <w:lang w:val="en-US"/>
+        </w:rPr>
+        <w:t>export</w:t>
+      </w:r>
+      <w:r>
+        <w:rPr>
+          <w:rFonts w:ascii="Consolas" w:eastAsia="Times New Roman" w:hAnsi="Consolas" w:cs="Times New Roman"/>
+          <w:color w:val="D4D4D4"/>
+          <w:sz w:val="21"/>
+          <w:szCs w:val="21"/>
+          <w:lang w:val="en-US"/>
+        </w:rPr>
+        <w:t xml:space="preserve"> </w:t>
+      </w:r>
+      <w:r>
+        <w:rPr>
+          <w:rFonts w:ascii="Consolas" w:eastAsia="Times New Roman" w:hAnsi="Consolas" w:cs="Times New Roman"/>
+          <w:color w:val="569CD6"/>
+          <w:sz w:val="21"/>
+          <w:szCs w:val="21"/>
+          <w:lang w:val="en-US"/>
+        </w:rPr>
+        <w:t>class</w:t>
+      </w:r>
+      <w:r>
+        <w:rPr>
+          <w:rFonts w:ascii="Consolas" w:eastAsia="Times New Roman" w:hAnsi="Consolas" w:cs="Times New Roman"/>
+          <w:color w:val="D4D4D4"/>
+          <w:sz w:val="21"/>
+          <w:szCs w:val="21"/>
+          <w:lang w:val="en-US"/>
+        </w:rPr>
+        <w:t xml:space="preserve"> </w:t>
+      </w:r>
+      <w:r>
+        <w:rPr>
+          <w:rFonts w:ascii="Consolas" w:eastAsia="Times New Roman" w:hAnsi="Consolas" w:cs="Times New Roman"/>
+          <w:color w:val="4EC9B0"/>
+          <w:sz w:val="21"/>
+          <w:szCs w:val="21"/>
+          <w:lang w:val="en-US"/>
+        </w:rPr>
+        <w:t>AuthService</w:t>
+      </w:r>
+      <w:r>
+        <w:rPr>
+          <w:rFonts w:ascii="Consolas" w:eastAsia="Times New Roman" w:hAnsi="Consolas" w:cs="Times New Roman"/>
+          <w:color w:val="D4D4D4"/>
+          <w:sz w:val="21"/>
+          <w:szCs w:val="21"/>
+          <w:lang w:val="en-US"/>
+        </w:rPr>
+        <w:t xml:space="preserve"> {</w:t>
+      </w:r>
+    </w:p>
+    <w:p>
+      <w:pPr>
+        <w:shd w:val="clear" w:color="auto" w:fill="1E1E1E"/>
+        <w:spacing w:line="285" w:lineRule="atLeast"/>
+        <w:rPr>
+          <w:rFonts w:ascii="Consolas" w:eastAsia="Times New Roman" w:hAnsi="Consolas" w:cs="Times New Roman"/>
+          <w:color w:val="D4D4D4"/>
+          <w:sz w:val="21"/>
+          <w:szCs w:val="21"/>
+          <w:lang w:val="en-US"/>
+        </w:rPr>
+      </w:pPr>
+      <w:r>
+        <w:rPr>
+          <w:rFonts w:ascii="Consolas" w:eastAsia="Times New Roman" w:hAnsi="Consolas" w:cs="Times New Roman"/>
+          <w:color w:val="D4D4D4"/>
+          <w:sz w:val="21"/>
+          <w:szCs w:val="21"/>
+          <w:lang w:val="en-US"/>
+        </w:rPr>
+        <w:t xml:space="preserve">    </w:t>
+      </w:r>
+      <w:r>
+        <w:rPr>
+          <w:rFonts w:ascii="Consolas" w:eastAsia="Times New Roman" w:hAnsi="Consolas" w:cs="Times New Roman"/>
+          <w:color w:val="D4D4D4"/>
+          <w:sz w:val="21"/>
+          <w:szCs w:val="21"/>
+          <w:lang w:val="en-US"/>
+        </w:rPr>
+        <w:tab/>
+      </w:r>
+      <w:r>
+        <w:rPr>
+          <w:rFonts w:ascii="Consolas" w:eastAsia="Times New Roman" w:hAnsi="Consolas" w:cs="Times New Roman"/>
+          <w:color w:val="D4D4D4"/>
+          <w:sz w:val="21"/>
+          <w:szCs w:val="21"/>
+          <w:lang w:val="en-US"/>
+        </w:rPr>
+        <w:tab/>
+      </w:r>
+      <w:r>
+        <w:rPr>
+          <w:rFonts w:ascii="Consolas" w:eastAsia="Times New Roman" w:hAnsi="Consolas" w:cs="Times New Roman"/>
+          <w:color w:val="569CD6"/>
+          <w:sz w:val="21"/>
+          <w:szCs w:val="21"/>
+          <w:lang w:val="en-US"/>
+        </w:rPr>
+        <w:t>constructor</w:t>
+      </w:r>
+      <w:r>
+        <w:rPr>
+          <w:rFonts w:ascii="Consolas" w:eastAsia="Times New Roman" w:hAnsi="Consolas" w:cs="Times New Roman"/>
+          <w:color w:val="D4D4D4"/>
+          <w:sz w:val="21"/>
+          <w:szCs w:val="21"/>
+          <w:lang w:val="en-US"/>
+        </w:rPr>
+        <w:t xml:space="preserve"> (</w:t>
+      </w:r>
+      <w:r>
+        <w:rPr>
+          <w:rFonts w:ascii="Consolas" w:eastAsia="Times New Roman" w:hAnsi="Consolas" w:cs="Times New Roman"/>
+          <w:color w:val="569CD6"/>
+          <w:sz w:val="21"/>
+          <w:szCs w:val="21"/>
+          <w:lang w:val="en-US"/>
+        </w:rPr>
+        <w:t>private</w:t>
+      </w:r>
+      <w:r>
+        <w:rPr>
+          <w:rFonts w:ascii="Consolas" w:eastAsia="Times New Roman" w:hAnsi="Consolas" w:cs="Times New Roman"/>
+          <w:color w:val="D4D4D4"/>
+          <w:sz w:val="21"/>
+          <w:szCs w:val="21"/>
+          <w:lang w:val="en-US"/>
+        </w:rPr>
+        <w:t xml:space="preserve"> </w:t>
+      </w:r>
+      <w:r>
+        <w:rPr>
+          <w:rFonts w:ascii="Consolas" w:eastAsia="Times New Roman" w:hAnsi="Consolas" w:cs="Times New Roman"/>
+          <w:color w:val="9CDCFE"/>
+          <w:sz w:val="21"/>
+          <w:szCs w:val="21"/>
+          <w:lang w:val="en-US"/>
+        </w:rPr>
+        <w:t>jwtService</w:t>
+      </w:r>
+      <w:r>
+        <w:rPr>
+          <w:rFonts w:ascii="Consolas" w:eastAsia="Times New Roman" w:hAnsi="Consolas" w:cs="Times New Roman"/>
+          <w:color w:val="D4D4D4"/>
+          <w:sz w:val="21"/>
+          <w:szCs w:val="21"/>
+          <w:lang w:val="en-US"/>
+        </w:rPr>
+        <w:t xml:space="preserve">: </w:t>
+      </w:r>
+      <w:r>
+        <w:rPr>
+          <w:rFonts w:ascii="Consolas" w:eastAsia="Times New Roman" w:hAnsi="Consolas" w:cs="Times New Roman"/>
+          <w:color w:val="4EC9B0"/>
+          <w:sz w:val="21"/>
+          <w:szCs w:val="21"/>
+          <w:lang w:val="en-US"/>
+        </w:rPr>
+        <w:t>JwtService</w:t>
+      </w:r>
+      <w:r>
+        <w:rPr>
+          <w:rFonts w:ascii="Consolas" w:eastAsia="Times New Roman" w:hAnsi="Consolas" w:cs="Times New Roman"/>
+          <w:color w:val="D4D4D4"/>
+          <w:sz w:val="21"/>
+          <w:szCs w:val="21"/>
+          <w:lang w:val="en-US"/>
+        </w:rPr>
+        <w:t>) { }</w:t>
+      </w:r>
+    </w:p>
+    <w:p>
+      <w:pPr>
+        <w:shd w:val="clear" w:color="auto" w:fill="1E1E1E"/>
+        <w:spacing w:line="285" w:lineRule="atLeast"/>
+        <w:ind w:firstLine="720"/>
+        <w:rPr>
+          <w:rFonts w:ascii="Consolas" w:eastAsia="Times New Roman" w:hAnsi="Consolas" w:cs="Times New Roman"/>
+          <w:color w:val="D4D4D4"/>
+          <w:sz w:val="21"/>
+          <w:szCs w:val="21"/>
+          <w:lang w:val="en-US"/>
+        </w:rPr>
+      </w:pPr>
+      <w:r>
+        <w:rPr>
+          <w:rFonts w:ascii="Consolas" w:eastAsia="Times New Roman" w:hAnsi="Consolas" w:cs="Times New Roman"/>
+          <w:color w:val="D4D4D4"/>
+          <w:sz w:val="21"/>
+          <w:szCs w:val="21"/>
+          <w:lang w:val="en-US"/>
+        </w:rPr>
+        <w:t>}</w:t>
+      </w:r>
+    </w:p>
+    <w:p/>
+    <w:p>
+      <w:r>
+        <w:tab/>
+      </w:r>
+    </w:p>
+    <w:p>
+      <w:pPr>
+        <w:ind w:left="720"/>
+      </w:pPr>
+    </w:p>
+    <w:p>
+      <w:r>
+        <w:t>Để tạo 1 module, controller, service có thể dùng lệnh sau đây để tạo nhanh:</w:t>
+      </w:r>
+    </w:p>
+    <w:p/>
+    <w:p>
+      <w:pPr>
+        <w:pStyle w:val="ListParagraph"/>
+        <w:numPr>
+          <w:ilvl w:val="0"/>
+          <w:numId w:val="17"/>
+        </w:numPr>
+        <w:rPr>
+          <w:b/>
+          <w:bCs/>
+        </w:rPr>
+      </w:pPr>
+      <w:r>
+        <w:rPr>
+          <w:b/>
+          <w:bCs/>
+        </w:rPr>
+        <w:t xml:space="preserve">Module: </w:t>
+      </w:r>
+      <w:r>
+        <w:rPr>
+          <w:b/>
+          <w:bCs/>
+        </w:rPr>
+        <w:t xml:space="preserve"> </w:t>
+      </w:r>
+      <w:r>
+        <w:rPr>
+          <w:rFonts w:ascii="Courier New" w:hAnsi="Courier New" w:cs="Courier New"/>
+        </w:rPr>
+        <w:t>nest g module module-name</w:t>
+      </w:r>
+      <w:r>
+        <w:t xml:space="preserve"> (Với module-name là tên module)</w:t>
+      </w:r>
+    </w:p>
+    <w:p>
+      <w:pPr>
+        <w:pStyle w:val="ListParagraph"/>
+        <w:numPr>
+          <w:ilvl w:val="0"/>
+          <w:numId w:val="17"/>
+        </w:numPr>
+        <w:rPr>
+          <w:b/>
+          <w:bCs/>
+        </w:rPr>
+      </w:pPr>
+      <w:r>
+        <w:rPr>
+          <w:b/>
+          <w:bCs/>
+        </w:rPr>
+        <w:t xml:space="preserve">Controller: </w:t>
+      </w:r>
+      <w:r>
+        <w:rPr>
+          <w:rFonts w:ascii="Courier New" w:hAnsi="Courier New" w:cs="Courier New"/>
+        </w:rPr>
+        <w:t>nest g controller controller-name</w:t>
+      </w:r>
+      <w:r>
+        <w:t xml:space="preserve"> (với controller-name là tên controller);</w:t>
+      </w:r>
+    </w:p>
+    <w:p>
+      <w:pPr>
+        <w:pStyle w:val="ListParagraph"/>
+        <w:numPr>
+          <w:ilvl w:val="0"/>
+          <w:numId w:val="17"/>
+        </w:numPr>
+        <w:rPr>
+          <w:b/>
+          <w:bCs/>
+        </w:rPr>
+      </w:pPr>
+      <w:r>
+        <w:rPr>
+          <w:b/>
+          <w:bCs/>
+        </w:rPr>
+        <w:t xml:space="preserve">Service: </w:t>
+      </w:r>
+      <w:r>
+        <w:rPr>
+          <w:rFonts w:ascii="Courier New" w:hAnsi="Courier New" w:cs="Courier New"/>
+        </w:rPr>
+        <w:t>nest g service service-name</w:t>
+      </w:r>
+      <w:r>
+        <w:t xml:space="preserve"> (với service-name là tên service).</w:t>
+      </w:r>
+    </w:p>
+    <w:p>
+      <w:pPr>
+        <w:rPr>
+          <w:b/>
+          <w:bCs/>
+        </w:rPr>
+      </w:pPr>
+    </w:p>
+    <w:p>
+      <w:pPr>
+        <w:rPr>
+          <w:b/>
+          <w:bCs/>
+          <w:color w:val="FF0000"/>
+        </w:rPr>
+      </w:pPr>
+      <w:r>
+        <w:rPr>
+          <w:b/>
+          <w:bCs/>
+          <w:color w:val="FF0000"/>
+        </w:rPr>
+        <w:t>Tóm tắt</w:t>
+      </w:r>
+      <w:r>
+        <w:rPr>
+          <w:b/>
+          <w:bCs/>
+          <w:color w:val="FF0000"/>
+        </w:rPr>
+        <w:t xml:space="preserve"> chức năng:</w:t>
+      </w:r>
+    </w:p>
+    <w:p>
+      <w:pPr>
+        <w:pStyle w:val="ListParagraph"/>
+        <w:numPr>
+          <w:ilvl w:val="0"/>
+          <w:numId w:val="20"/>
+        </w:numPr>
+        <w:rPr>
+          <w:rFonts w:ascii="Courier New" w:hAnsi="Courier New" w:cs="Courier New"/>
+        </w:rPr>
+      </w:pPr>
+      <w:r>
+        <w:rPr>
+          <w:b/>
+          <w:bCs/>
+        </w:rPr>
+        <w:t>***.</w:t>
+      </w:r>
+      <w:r>
+        <w:rPr>
+          <w:b/>
+          <w:bCs/>
+        </w:rPr>
+        <w:t>service.ts</w:t>
+      </w:r>
+      <w:r>
+        <w:rPr>
+          <w:b/>
+          <w:bCs/>
+        </w:rPr>
+        <w:t xml:space="preserve">: </w:t>
+      </w:r>
+      <w:r>
+        <w:t>decorator </w:t>
+      </w:r>
+      <w:r>
+        <w:rPr>
+          <w:rFonts w:ascii="Courier New" w:hAnsi="Courier New" w:cs="Courier New"/>
+        </w:rPr>
+        <w:t>@Injectable()</w:t>
+      </w:r>
+      <w:r>
+        <w:t xml:space="preserve"> sẽ khai báo cho biết </w:t>
+      </w:r>
+      <w:r>
+        <w:rPr>
+          <w:rFonts w:ascii="Courier New" w:hAnsi="Courier New" w:cs="Courier New"/>
+        </w:rPr>
+        <w:t>***.service.ts</w:t>
+      </w:r>
+      <w:r>
+        <w:t xml:space="preserve"> là 1 </w:t>
+      </w:r>
+      <w:r>
+        <w:rPr>
+          <w:rFonts w:ascii="Courier New" w:hAnsi="Courier New" w:cs="Courier New"/>
+        </w:rPr>
+        <w:t>dependency.</w:t>
+      </w:r>
+    </w:p>
+    <w:p>
+      <w:pPr>
+        <w:pStyle w:val="ListParagraph"/>
+        <w:shd w:val="clear" w:color="auto" w:fill="1E1E1E"/>
+        <w:spacing w:line="285" w:lineRule="atLeast"/>
+        <w:rPr>
+          <w:rFonts w:ascii="Consolas" w:eastAsia="Times New Roman" w:hAnsi="Consolas" w:cs="Times New Roman"/>
+          <w:color w:val="D4D4D4"/>
+          <w:sz w:val="21"/>
+          <w:szCs w:val="21"/>
+          <w:lang w:val="en-US"/>
+        </w:rPr>
+      </w:pPr>
+      <w:r>
+        <w:rPr>
+          <w:rFonts w:ascii="Consolas" w:eastAsia="Times New Roman" w:hAnsi="Consolas" w:cs="Times New Roman"/>
+          <w:color w:val="D4D4D4"/>
+          <w:sz w:val="21"/>
+          <w:szCs w:val="21"/>
+          <w:lang w:val="en-US"/>
+        </w:rPr>
+        <w:t>@</w:t>
+      </w:r>
+      <w:r>
+        <w:rPr>
+          <w:rFonts w:ascii="Consolas" w:eastAsia="Times New Roman" w:hAnsi="Consolas" w:cs="Times New Roman"/>
+          <w:color w:val="DCDCAA"/>
+          <w:sz w:val="21"/>
+          <w:szCs w:val="21"/>
+          <w:lang w:val="en-US"/>
+        </w:rPr>
+        <w:t>Injectable</w:t>
+      </w:r>
+      <w:r>
+        <w:rPr>
+          <w:rFonts w:ascii="Consolas" w:eastAsia="Times New Roman" w:hAnsi="Consolas" w:cs="Times New Roman"/>
+          <w:color w:val="D4D4D4"/>
+          <w:sz w:val="21"/>
+          <w:szCs w:val="21"/>
+          <w:lang w:val="en-US"/>
+        </w:rPr>
+        <w:t>()</w:t>
+      </w:r>
+    </w:p>
+    <w:p>
+      <w:pPr>
+        <w:pStyle w:val="ListParagraph"/>
+        <w:shd w:val="clear" w:color="auto" w:fill="1E1E1E"/>
+        <w:spacing w:line="285" w:lineRule="atLeast"/>
+        <w:rPr>
+          <w:rFonts w:ascii="Consolas" w:eastAsia="Times New Roman" w:hAnsi="Consolas" w:cs="Times New Roman"/>
+          <w:color w:val="D4D4D4"/>
+          <w:sz w:val="21"/>
+          <w:szCs w:val="21"/>
+          <w:lang w:val="en-US"/>
+        </w:rPr>
+      </w:pPr>
+      <w:r>
+        <w:rPr>
+          <w:rFonts w:ascii="Consolas" w:eastAsia="Times New Roman" w:hAnsi="Consolas" w:cs="Times New Roman"/>
+          <w:color w:val="C586C0"/>
+          <w:sz w:val="21"/>
+          <w:szCs w:val="21"/>
+          <w:lang w:val="en-US"/>
+        </w:rPr>
+        <w:t>export</w:t>
+      </w:r>
+      <w:r>
+        <w:rPr>
+          <w:rFonts w:ascii="Consolas" w:eastAsia="Times New Roman" w:hAnsi="Consolas" w:cs="Times New Roman"/>
+          <w:color w:val="D4D4D4"/>
+          <w:sz w:val="21"/>
+          <w:szCs w:val="21"/>
+          <w:lang w:val="en-US"/>
+        </w:rPr>
+        <w:t xml:space="preserve"> </w:t>
+      </w:r>
+      <w:r>
+        <w:rPr>
+          <w:rFonts w:ascii="Consolas" w:eastAsia="Times New Roman" w:hAnsi="Consolas" w:cs="Times New Roman"/>
+          <w:color w:val="569CD6"/>
+          <w:sz w:val="21"/>
+          <w:szCs w:val="21"/>
+          <w:lang w:val="en-US"/>
+        </w:rPr>
+        <w:t>class</w:t>
+      </w:r>
+      <w:r>
+        <w:rPr>
+          <w:rFonts w:ascii="Consolas" w:eastAsia="Times New Roman" w:hAnsi="Consolas" w:cs="Times New Roman"/>
+          <w:color w:val="D4D4D4"/>
+          <w:sz w:val="21"/>
+          <w:szCs w:val="21"/>
+          <w:lang w:val="en-US"/>
+        </w:rPr>
+        <w:t xml:space="preserve"> </w:t>
+      </w:r>
+      <w:r>
+        <w:rPr>
+          <w:rFonts w:ascii="Consolas" w:eastAsia="Times New Roman" w:hAnsi="Consolas" w:cs="Times New Roman"/>
+          <w:color w:val="4EC9B0"/>
+          <w:sz w:val="21"/>
+          <w:szCs w:val="21"/>
+          <w:lang w:val="en-US"/>
+        </w:rPr>
+        <w:t>AuthService</w:t>
+      </w:r>
+      <w:r>
+        <w:rPr>
+          <w:rFonts w:ascii="Consolas" w:eastAsia="Times New Roman" w:hAnsi="Consolas" w:cs="Times New Roman"/>
+          <w:color w:val="D4D4D4"/>
+          <w:sz w:val="21"/>
+          <w:szCs w:val="21"/>
+          <w:lang w:val="en-US"/>
+        </w:rPr>
+        <w:t xml:space="preserve"> {</w:t>
+      </w:r>
+      <w:r>
+        <w:rPr>
+          <w:rFonts w:ascii="Consolas" w:eastAsia="Times New Roman" w:hAnsi="Consolas" w:cs="Times New Roman"/>
+          <w:color w:val="D4D4D4"/>
+          <w:sz w:val="21"/>
+          <w:szCs w:val="21"/>
+          <w:lang w:val="en-US"/>
+        </w:rPr>
+        <w:t>}</w:t>
+      </w:r>
+    </w:p>
+    <w:p>
+      <w:pPr>
+        <w:pStyle w:val="ListParagraph"/>
+        <w:rPr>
+          <w:rFonts w:ascii="Courier New" w:hAnsi="Courier New" w:cs="Courier New"/>
+        </w:rPr>
+      </w:pPr>
+    </w:p>
+    <w:p>
+      <w:pPr>
+        <w:pStyle w:val="ListParagraph"/>
+        <w:numPr>
+          <w:ilvl w:val="0"/>
+          <w:numId w:val="20"/>
+        </w:numPr>
+      </w:pPr>
+      <w:r>
+        <w:rPr>
+          <w:b/>
+          <w:bCs/>
+        </w:rPr>
+        <w:t>***</w:t>
+      </w:r>
+      <w:r>
+        <w:rPr>
+          <w:b/>
+          <w:bCs/>
+        </w:rPr>
+        <w:t>.controller.ts</w:t>
+      </w:r>
+      <w:r>
+        <w:rPr>
+          <w:b/>
+          <w:bCs/>
+        </w:rPr>
+        <w:t xml:space="preserve">:  </w:t>
+      </w:r>
+      <w:r>
+        <w:t xml:space="preserve"> ***.</w:t>
+      </w:r>
+      <w:r>
+        <w:rPr>
+          <w:rFonts w:ascii="Courier New" w:hAnsi="Courier New" w:cs="Courier New"/>
+        </w:rPr>
+        <w:t>controller</w:t>
+      </w:r>
+      <w:r>
+        <w:t xml:space="preserve"> khai báo nó cần </w:t>
+      </w:r>
+      <w:r>
+        <w:rPr>
+          <w:rFonts w:ascii="Courier New" w:hAnsi="Courier New" w:cs="Courier New"/>
+        </w:rPr>
+        <w:t>dependency</w:t>
+      </w:r>
+      <w:r>
+        <w:t xml:space="preserve"> ***.</w:t>
+      </w:r>
+      <w:r>
+        <w:rPr>
+          <w:rFonts w:ascii="Courier New" w:hAnsi="Courier New" w:cs="Courier New"/>
+        </w:rPr>
+        <w:t>service.ts</w:t>
+      </w:r>
+      <w:r>
+        <w:t xml:space="preserve"> thông qua </w:t>
+      </w:r>
+      <w:r>
+        <w:rPr>
+          <w:rFonts w:ascii="Courier New" w:hAnsi="Courier New" w:cs="Courier New"/>
+        </w:rPr>
+        <w:t>constructor</w:t>
+      </w:r>
+      <w:r>
+        <w:t>:</w:t>
+      </w:r>
+    </w:p>
+    <w:p>
+      <w:pPr>
+        <w:pStyle w:val="ListParagraph"/>
+        <w:shd w:val="clear" w:color="auto" w:fill="1E1E1E"/>
+        <w:spacing w:line="285" w:lineRule="atLeast"/>
+        <w:rPr>
+          <w:rFonts w:ascii="Consolas" w:eastAsia="Times New Roman" w:hAnsi="Consolas" w:cs="Times New Roman"/>
+          <w:color w:val="D4D4D4"/>
+          <w:sz w:val="21"/>
+          <w:szCs w:val="21"/>
+          <w:lang w:val="en-US"/>
+        </w:rPr>
+      </w:pPr>
+      <w:r>
+        <w:rPr>
+          <w:rFonts w:ascii="Consolas" w:eastAsia="Times New Roman" w:hAnsi="Consolas" w:cs="Times New Roman"/>
+          <w:color w:val="D4D4D4"/>
+          <w:sz w:val="21"/>
+          <w:szCs w:val="21"/>
+          <w:lang w:val="en-US"/>
+        </w:rPr>
+        <w:t>@</w:t>
+      </w:r>
+      <w:r>
+        <w:rPr>
+          <w:rFonts w:ascii="Consolas" w:eastAsia="Times New Roman" w:hAnsi="Consolas" w:cs="Times New Roman"/>
+          <w:color w:val="DCDCAA"/>
+          <w:sz w:val="21"/>
+          <w:szCs w:val="21"/>
+          <w:lang w:val="en-US"/>
+        </w:rPr>
+        <w:t>Controller</w:t>
+      </w:r>
+      <w:r>
+        <w:rPr>
+          <w:rFonts w:ascii="Consolas" w:eastAsia="Times New Roman" w:hAnsi="Consolas" w:cs="Times New Roman"/>
+          <w:color w:val="D4D4D4"/>
+          <w:sz w:val="21"/>
+          <w:szCs w:val="21"/>
+          <w:lang w:val="en-US"/>
+        </w:rPr>
+        <w:t>(</w:t>
+      </w:r>
+      <w:r>
+        <w:rPr>
+          <w:rFonts w:ascii="Consolas" w:eastAsia="Times New Roman" w:hAnsi="Consolas" w:cs="Times New Roman"/>
+          <w:color w:val="CE9178"/>
+          <w:sz w:val="21"/>
+          <w:szCs w:val="21"/>
+          <w:lang w:val="en-US"/>
+        </w:rPr>
+        <w:t>'auth'</w:t>
+      </w:r>
+      <w:r>
+        <w:rPr>
+          <w:rFonts w:ascii="Consolas" w:eastAsia="Times New Roman" w:hAnsi="Consolas" w:cs="Times New Roman"/>
+          <w:color w:val="D4D4D4"/>
+          <w:sz w:val="21"/>
+          <w:szCs w:val="21"/>
+          <w:lang w:val="en-US"/>
+        </w:rPr>
+        <w:t>)</w:t>
+      </w:r>
+    </w:p>
+    <w:p>
+      <w:pPr>
+        <w:pStyle w:val="ListParagraph"/>
+        <w:shd w:val="clear" w:color="auto" w:fill="1E1E1E"/>
+        <w:spacing w:line="285" w:lineRule="atLeast"/>
+        <w:rPr>
+          <w:rFonts w:ascii="Consolas" w:eastAsia="Times New Roman" w:hAnsi="Consolas" w:cs="Times New Roman"/>
+          <w:color w:val="D4D4D4"/>
+          <w:sz w:val="21"/>
+          <w:szCs w:val="21"/>
+          <w:lang w:val="en-US"/>
+        </w:rPr>
+      </w:pPr>
+      <w:r>
+        <w:rPr>
+          <w:rFonts w:ascii="Consolas" w:eastAsia="Times New Roman" w:hAnsi="Consolas" w:cs="Times New Roman"/>
+          <w:color w:val="C586C0"/>
+          <w:sz w:val="21"/>
+          <w:szCs w:val="21"/>
+          <w:lang w:val="en-US"/>
+        </w:rPr>
+        <w:t>export</w:t>
+      </w:r>
+      <w:r>
+        <w:rPr>
+          <w:rFonts w:ascii="Consolas" w:eastAsia="Times New Roman" w:hAnsi="Consolas" w:cs="Times New Roman"/>
+          <w:color w:val="D4D4D4"/>
+          <w:sz w:val="21"/>
+          <w:szCs w:val="21"/>
+          <w:lang w:val="en-US"/>
+        </w:rPr>
+        <w:t xml:space="preserve"> </w:t>
+      </w:r>
+      <w:r>
+        <w:rPr>
+          <w:rFonts w:ascii="Consolas" w:eastAsia="Times New Roman" w:hAnsi="Consolas" w:cs="Times New Roman"/>
+          <w:color w:val="569CD6"/>
+          <w:sz w:val="21"/>
+          <w:szCs w:val="21"/>
+          <w:lang w:val="en-US"/>
+        </w:rPr>
+        <w:t>class</w:t>
+      </w:r>
+      <w:r>
+        <w:rPr>
+          <w:rFonts w:ascii="Consolas" w:eastAsia="Times New Roman" w:hAnsi="Consolas" w:cs="Times New Roman"/>
+          <w:color w:val="D4D4D4"/>
+          <w:sz w:val="21"/>
+          <w:szCs w:val="21"/>
+          <w:lang w:val="en-US"/>
+        </w:rPr>
+        <w:t xml:space="preserve"> </w:t>
+      </w:r>
+      <w:r>
+        <w:rPr>
+          <w:rFonts w:ascii="Consolas" w:eastAsia="Times New Roman" w:hAnsi="Consolas" w:cs="Times New Roman"/>
+          <w:color w:val="4EC9B0"/>
+          <w:sz w:val="21"/>
+          <w:szCs w:val="21"/>
+          <w:lang w:val="en-US"/>
+        </w:rPr>
+        <w:t>AuthController</w:t>
+      </w:r>
+      <w:r>
+        <w:rPr>
+          <w:rFonts w:ascii="Consolas" w:eastAsia="Times New Roman" w:hAnsi="Consolas" w:cs="Times New Roman"/>
+          <w:color w:val="D4D4D4"/>
+          <w:sz w:val="21"/>
+          <w:szCs w:val="21"/>
+          <w:lang w:val="en-US"/>
+        </w:rPr>
+        <w:t xml:space="preserve"> {</w:t>
+      </w:r>
+    </w:p>
+    <w:p>
+      <w:pPr>
+        <w:pStyle w:val="ListParagraph"/>
+        <w:shd w:val="clear" w:color="auto" w:fill="1E1E1E"/>
+        <w:spacing w:line="285" w:lineRule="atLeast"/>
+        <w:rPr>
+          <w:rFonts w:ascii="Consolas" w:eastAsia="Times New Roman" w:hAnsi="Consolas" w:cs="Times New Roman"/>
+          <w:color w:val="D4D4D4"/>
+          <w:sz w:val="21"/>
+          <w:szCs w:val="21"/>
+          <w:lang w:val="en-US"/>
+        </w:rPr>
+      </w:pPr>
+      <w:r>
+        <w:rPr>
+          <w:rFonts w:ascii="Consolas" w:eastAsia="Times New Roman" w:hAnsi="Consolas" w:cs="Times New Roman"/>
+          <w:color w:val="D4D4D4"/>
+          <w:sz w:val="21"/>
+          <w:szCs w:val="21"/>
+          <w:lang w:val="en-US"/>
+        </w:rPr>
+        <w:t xml:space="preserve">    </w:t>
+      </w:r>
+      <w:r>
+        <w:rPr>
+          <w:rFonts w:ascii="Consolas" w:eastAsia="Times New Roman" w:hAnsi="Consolas" w:cs="Times New Roman"/>
+          <w:color w:val="569CD6"/>
+          <w:sz w:val="21"/>
+          <w:szCs w:val="21"/>
+          <w:lang w:val="en-US"/>
+        </w:rPr>
+        <w:t>constructor</w:t>
+      </w:r>
+      <w:r>
+        <w:rPr>
+          <w:rFonts w:ascii="Consolas" w:eastAsia="Times New Roman" w:hAnsi="Consolas" w:cs="Times New Roman"/>
+          <w:color w:val="D4D4D4"/>
+          <w:sz w:val="21"/>
+          <w:szCs w:val="21"/>
+          <w:lang w:val="en-US"/>
+        </w:rPr>
+        <w:t>(</w:t>
+      </w:r>
+      <w:r>
+        <w:rPr>
+          <w:rFonts w:ascii="Consolas" w:eastAsia="Times New Roman" w:hAnsi="Consolas" w:cs="Times New Roman"/>
+          <w:color w:val="569CD6"/>
+          <w:sz w:val="21"/>
+          <w:szCs w:val="21"/>
+          <w:lang w:val="en-US"/>
+        </w:rPr>
+        <w:t>private</w:t>
+      </w:r>
+      <w:r>
+        <w:rPr>
+          <w:rFonts w:ascii="Consolas" w:eastAsia="Times New Roman" w:hAnsi="Consolas" w:cs="Times New Roman"/>
+          <w:color w:val="D4D4D4"/>
+          <w:sz w:val="21"/>
+          <w:szCs w:val="21"/>
+          <w:lang w:val="en-US"/>
+        </w:rPr>
+        <w:t xml:space="preserve"> </w:t>
+      </w:r>
+      <w:r>
+        <w:rPr>
+          <w:rFonts w:ascii="Consolas" w:eastAsia="Times New Roman" w:hAnsi="Consolas" w:cs="Times New Roman"/>
+          <w:color w:val="9CDCFE"/>
+          <w:sz w:val="21"/>
+          <w:szCs w:val="21"/>
+          <w:lang w:val="en-US"/>
+        </w:rPr>
+        <w:t>authService</w:t>
+      </w:r>
+      <w:r>
+        <w:rPr>
+          <w:rFonts w:ascii="Consolas" w:eastAsia="Times New Roman" w:hAnsi="Consolas" w:cs="Times New Roman"/>
+          <w:color w:val="D4D4D4"/>
+          <w:sz w:val="21"/>
+          <w:szCs w:val="21"/>
+          <w:lang w:val="en-US"/>
+        </w:rPr>
+        <w:t xml:space="preserve">: </w:t>
+      </w:r>
+      <w:r>
+        <w:rPr>
+          <w:rFonts w:ascii="Consolas" w:eastAsia="Times New Roman" w:hAnsi="Consolas" w:cs="Times New Roman"/>
+          <w:color w:val="4EC9B0"/>
+          <w:sz w:val="21"/>
+          <w:szCs w:val="21"/>
+          <w:lang w:val="en-US"/>
+        </w:rPr>
+        <w:t>AuthService</w:t>
+      </w:r>
+      <w:r>
+        <w:rPr>
+          <w:rFonts w:ascii="Consolas" w:eastAsia="Times New Roman" w:hAnsi="Consolas" w:cs="Times New Roman"/>
+          <w:color w:val="D4D4D4"/>
+          <w:sz w:val="21"/>
+          <w:szCs w:val="21"/>
+          <w:lang w:val="en-US"/>
+        </w:rPr>
+        <w:t>){}</w:t>
+      </w:r>
+    </w:p>
+    <w:p>
+      <w:pPr>
+        <w:pStyle w:val="ListParagraph"/>
+      </w:pPr>
+    </w:p>
+    <w:p>
+      <w:pPr>
+        <w:pStyle w:val="ListParagraph"/>
+        <w:numPr>
+          <w:ilvl w:val="0"/>
+          <w:numId w:val="20"/>
+        </w:numPr>
+      </w:pPr>
+      <w:r>
+        <w:rPr>
+          <w:b/>
+          <w:bCs/>
+        </w:rPr>
+        <w:t>***</w:t>
+      </w:r>
+      <w:r>
+        <w:rPr>
+          <w:b/>
+          <w:bCs/>
+        </w:rPr>
+        <w:t>.module.ts</w:t>
+      </w:r>
+      <w:r>
+        <w:rPr>
+          <w:b/>
+          <w:bCs/>
+        </w:rPr>
+        <w:t xml:space="preserve">: </w:t>
+      </w:r>
+      <w:r>
+        <w:t xml:space="preserve">trong </w:t>
+      </w:r>
+      <w:r>
+        <w:t>file này ***.service được import vào mà truyền vào trong mảng provides của decorator @module()</w:t>
+      </w:r>
+    </w:p>
+    <w:p>
+      <w:pPr>
+        <w:pStyle w:val="ListParagraph"/>
+        <w:shd w:val="clear" w:color="auto" w:fill="1E1E1E"/>
+        <w:spacing w:line="285" w:lineRule="atLeast"/>
+        <w:rPr>
+          <w:rFonts w:ascii="Consolas" w:eastAsia="Times New Roman" w:hAnsi="Consolas" w:cs="Times New Roman"/>
+          <w:color w:val="D4D4D4"/>
+          <w:sz w:val="21"/>
+          <w:szCs w:val="21"/>
+          <w:lang w:val="en-US"/>
+        </w:rPr>
+      </w:pPr>
+      <w:r>
+        <w:rPr>
+          <w:rFonts w:ascii="Consolas" w:eastAsia="Times New Roman" w:hAnsi="Consolas" w:cs="Times New Roman"/>
+          <w:color w:val="D4D4D4"/>
+          <w:sz w:val="21"/>
+          <w:szCs w:val="21"/>
+          <w:lang w:val="en-US"/>
+        </w:rPr>
+        <w:t>@</w:t>
+      </w:r>
+      <w:r>
+        <w:rPr>
+          <w:rFonts w:ascii="Consolas" w:eastAsia="Times New Roman" w:hAnsi="Consolas" w:cs="Times New Roman"/>
+          <w:color w:val="DCDCAA"/>
+          <w:sz w:val="21"/>
+          <w:szCs w:val="21"/>
+          <w:lang w:val="en-US"/>
+        </w:rPr>
+        <w:t>Module</w:t>
+      </w:r>
+      <w:r>
+        <w:rPr>
+          <w:rFonts w:ascii="Consolas" w:eastAsia="Times New Roman" w:hAnsi="Consolas" w:cs="Times New Roman"/>
+          <w:color w:val="D4D4D4"/>
+          <w:sz w:val="21"/>
+          <w:szCs w:val="21"/>
+          <w:lang w:val="en-US"/>
+        </w:rPr>
+        <w:t>({</w:t>
+      </w:r>
+    </w:p>
+    <w:p>
+      <w:pPr>
+        <w:pStyle w:val="ListParagraph"/>
+        <w:shd w:val="clear" w:color="auto" w:fill="1E1E1E"/>
+        <w:spacing w:line="285" w:lineRule="atLeast"/>
+        <w:rPr>
+          <w:rFonts w:ascii="Consolas" w:eastAsia="Times New Roman" w:hAnsi="Consolas" w:cs="Times New Roman"/>
+          <w:color w:val="D4D4D4"/>
+          <w:sz w:val="21"/>
+          <w:szCs w:val="21"/>
+          <w:lang w:val="en-US"/>
+        </w:rPr>
+      </w:pPr>
+      <w:r>
+        <w:rPr>
+          <w:rFonts w:ascii="Consolas" w:eastAsia="Times New Roman" w:hAnsi="Consolas" w:cs="Times New Roman"/>
+          <w:color w:val="D4D4D4"/>
+          <w:sz w:val="21"/>
+          <w:szCs w:val="21"/>
+          <w:lang w:val="en-US"/>
+        </w:rPr>
+        <w:t xml:space="preserve">  </w:t>
+      </w:r>
+      <w:r>
+        <w:rPr>
+          <w:rFonts w:ascii="Consolas" w:eastAsia="Times New Roman" w:hAnsi="Consolas" w:cs="Times New Roman"/>
+          <w:color w:val="9CDCFE"/>
+          <w:sz w:val="21"/>
+          <w:szCs w:val="21"/>
+          <w:lang w:val="en-US"/>
+        </w:rPr>
+        <w:t>imports:</w:t>
+      </w:r>
+      <w:r>
+        <w:rPr>
+          <w:rFonts w:ascii="Consolas" w:eastAsia="Times New Roman" w:hAnsi="Consolas" w:cs="Times New Roman"/>
+          <w:color w:val="D4D4D4"/>
+          <w:sz w:val="21"/>
+          <w:szCs w:val="21"/>
+          <w:lang w:val="en-US"/>
+        </w:rPr>
+        <w:t xml:space="preserve"> [</w:t>
+      </w:r>
+    </w:p>
+    <w:p>
+      <w:pPr>
+        <w:pStyle w:val="ListParagraph"/>
+        <w:shd w:val="clear" w:color="auto" w:fill="1E1E1E"/>
+        <w:spacing w:line="285" w:lineRule="atLeast"/>
+        <w:rPr>
+          <w:rFonts w:ascii="Consolas" w:eastAsia="Times New Roman" w:hAnsi="Consolas" w:cs="Times New Roman"/>
+          <w:color w:val="D4D4D4"/>
+          <w:sz w:val="21"/>
+          <w:szCs w:val="21"/>
+          <w:lang w:val="en-US"/>
+        </w:rPr>
+      </w:pPr>
+      <w:r>
+        <w:rPr>
+          <w:rFonts w:ascii="Consolas" w:eastAsia="Times New Roman" w:hAnsi="Consolas" w:cs="Times New Roman"/>
+          <w:color w:val="D4D4D4"/>
+          <w:sz w:val="21"/>
+          <w:szCs w:val="21"/>
+          <w:lang w:val="en-US"/>
+        </w:rPr>
+        <w:t xml:space="preserve">    </w:t>
+      </w:r>
+      <w:r>
+        <w:rPr>
+          <w:rFonts w:ascii="Consolas" w:eastAsia="Times New Roman" w:hAnsi="Consolas" w:cs="Times New Roman"/>
+          <w:color w:val="4EC9B0"/>
+          <w:sz w:val="21"/>
+          <w:szCs w:val="21"/>
+          <w:lang w:val="en-US"/>
+        </w:rPr>
+        <w:t>ConfigModule</w:t>
+      </w:r>
+      <w:r>
+        <w:rPr>
+          <w:rFonts w:ascii="Consolas" w:eastAsia="Times New Roman" w:hAnsi="Consolas" w:cs="Times New Roman"/>
+          <w:color w:val="D4D4D4"/>
+          <w:sz w:val="21"/>
+          <w:szCs w:val="21"/>
+          <w:lang w:val="en-US"/>
+        </w:rPr>
+        <w:t>,</w:t>
+      </w:r>
+    </w:p>
+    <w:p>
+      <w:pPr>
+        <w:pStyle w:val="ListParagraph"/>
+        <w:shd w:val="clear" w:color="auto" w:fill="1E1E1E"/>
+        <w:spacing w:line="285" w:lineRule="atLeast"/>
+        <w:rPr>
+          <w:rFonts w:ascii="Consolas" w:eastAsia="Times New Roman" w:hAnsi="Consolas" w:cs="Times New Roman"/>
+          <w:color w:val="D4D4D4"/>
+          <w:sz w:val="21"/>
+          <w:szCs w:val="21"/>
+          <w:lang w:val="en-US"/>
+        </w:rPr>
+      </w:pPr>
+      <w:r>
+        <w:rPr>
+          <w:rFonts w:ascii="Consolas" w:eastAsia="Times New Roman" w:hAnsi="Consolas" w:cs="Times New Roman"/>
+          <w:color w:val="D4D4D4"/>
+          <w:sz w:val="21"/>
+          <w:szCs w:val="21"/>
+          <w:lang w:val="en-US"/>
+        </w:rPr>
+        <w:t>  ],</w:t>
+      </w:r>
+    </w:p>
+    <w:p>
+      <w:pPr>
+        <w:pStyle w:val="ListParagraph"/>
+        <w:shd w:val="clear" w:color="auto" w:fill="1E1E1E"/>
+        <w:spacing w:line="285" w:lineRule="atLeast"/>
+        <w:rPr>
+          <w:rFonts w:ascii="Consolas" w:eastAsia="Times New Roman" w:hAnsi="Consolas" w:cs="Times New Roman"/>
+          <w:color w:val="D4D4D4"/>
+          <w:sz w:val="21"/>
+          <w:szCs w:val="21"/>
+          <w:lang w:val="en-US"/>
+        </w:rPr>
+      </w:pPr>
+      <w:r>
+        <w:rPr>
+          <w:rFonts w:ascii="Consolas" w:eastAsia="Times New Roman" w:hAnsi="Consolas" w:cs="Times New Roman"/>
+          <w:color w:val="D4D4D4"/>
+          <w:sz w:val="21"/>
+          <w:szCs w:val="21"/>
+          <w:lang w:val="en-US"/>
+        </w:rPr>
+        <w:t xml:space="preserve">  </w:t>
+      </w:r>
+      <w:r>
+        <w:rPr>
+          <w:rFonts w:ascii="Consolas" w:eastAsia="Times New Roman" w:hAnsi="Consolas" w:cs="Times New Roman"/>
+          <w:color w:val="9CDCFE"/>
+          <w:sz w:val="21"/>
+          <w:szCs w:val="21"/>
+          <w:lang w:val="en-US"/>
+        </w:rPr>
+        <w:t>providers:</w:t>
+      </w:r>
+      <w:r>
+        <w:rPr>
+          <w:rFonts w:ascii="Consolas" w:eastAsia="Times New Roman" w:hAnsi="Consolas" w:cs="Times New Roman"/>
+          <w:color w:val="D4D4D4"/>
+          <w:sz w:val="21"/>
+          <w:szCs w:val="21"/>
+          <w:lang w:val="en-US"/>
+        </w:rPr>
+        <w:t xml:space="preserve"> [</w:t>
+      </w:r>
+      <w:r>
+        <w:rPr>
+          <w:rFonts w:ascii="Consolas" w:eastAsia="Times New Roman" w:hAnsi="Consolas" w:cs="Times New Roman"/>
+          <w:color w:val="4EC9B0"/>
+          <w:sz w:val="21"/>
+          <w:szCs w:val="21"/>
+          <w:lang w:val="en-US"/>
+        </w:rPr>
+        <w:t>AuthService</w:t>
+      </w:r>
+      <w:r>
+        <w:rPr>
+          <w:rFonts w:ascii="Consolas" w:eastAsia="Times New Roman" w:hAnsi="Consolas" w:cs="Times New Roman"/>
+          <w:color w:val="D4D4D4"/>
+          <w:sz w:val="21"/>
+          <w:szCs w:val="21"/>
+          <w:lang w:val="en-US"/>
+        </w:rPr>
+        <w:t xml:space="preserve">, </w:t>
+      </w:r>
+      <w:r>
+        <w:rPr>
+          <w:rFonts w:ascii="Consolas" w:eastAsia="Times New Roman" w:hAnsi="Consolas" w:cs="Times New Roman"/>
+          <w:color w:val="4EC9B0"/>
+          <w:sz w:val="21"/>
+          <w:szCs w:val="21"/>
+          <w:lang w:val="en-US"/>
+        </w:rPr>
+        <w:t>JwtStrategy</w:t>
+      </w:r>
+      <w:r>
+        <w:rPr>
+          <w:rFonts w:ascii="Consolas" w:eastAsia="Times New Roman" w:hAnsi="Consolas" w:cs="Times New Roman"/>
+          <w:color w:val="D4D4D4"/>
+          <w:sz w:val="21"/>
+          <w:szCs w:val="21"/>
+          <w:lang w:val="en-US"/>
+        </w:rPr>
+        <w:t>],</w:t>
+      </w:r>
+      <w:r>
+        <w:rPr>
+          <w:rFonts w:ascii="Consolas" w:eastAsia="Times New Roman" w:hAnsi="Consolas" w:cs="Times New Roman"/>
+          <w:color w:val="D4D4D4"/>
+          <w:sz w:val="21"/>
+          <w:szCs w:val="21"/>
+          <w:lang w:val="en-US"/>
+        </w:rPr>
+        <w:t xml:space="preserve"> // để service ở đây</w:t>
+      </w:r>
+    </w:p>
+    <w:p>
+      <w:pPr>
+        <w:pStyle w:val="ListParagraph"/>
+        <w:shd w:val="clear" w:color="auto" w:fill="1E1E1E"/>
+        <w:spacing w:line="285" w:lineRule="atLeast"/>
+        <w:rPr>
+          <w:rFonts w:ascii="Consolas" w:eastAsia="Times New Roman" w:hAnsi="Consolas" w:cs="Times New Roman"/>
+          <w:color w:val="D4D4D4"/>
+          <w:sz w:val="21"/>
+          <w:szCs w:val="21"/>
+          <w:lang w:val="en-US"/>
+        </w:rPr>
+      </w:pPr>
+      <w:r>
+        <w:rPr>
+          <w:rFonts w:ascii="Consolas" w:eastAsia="Times New Roman" w:hAnsi="Consolas" w:cs="Times New Roman"/>
+          <w:color w:val="D4D4D4"/>
+          <w:sz w:val="21"/>
+          <w:szCs w:val="21"/>
+          <w:lang w:val="en-US"/>
+        </w:rPr>
+        <w:t xml:space="preserve">  </w:t>
+      </w:r>
+      <w:r>
+        <w:rPr>
+          <w:rFonts w:ascii="Consolas" w:eastAsia="Times New Roman" w:hAnsi="Consolas" w:cs="Times New Roman"/>
+          <w:color w:val="9CDCFE"/>
+          <w:sz w:val="21"/>
+          <w:szCs w:val="21"/>
+          <w:lang w:val="en-US"/>
+        </w:rPr>
+        <w:t>controllers:</w:t>
+      </w:r>
+      <w:r>
+        <w:rPr>
+          <w:rFonts w:ascii="Consolas" w:eastAsia="Times New Roman" w:hAnsi="Consolas" w:cs="Times New Roman"/>
+          <w:color w:val="D4D4D4"/>
+          <w:sz w:val="21"/>
+          <w:szCs w:val="21"/>
+          <w:lang w:val="en-US"/>
+        </w:rPr>
+        <w:t xml:space="preserve"> [</w:t>
+      </w:r>
+      <w:r>
+        <w:rPr>
+          <w:rFonts w:ascii="Consolas" w:eastAsia="Times New Roman" w:hAnsi="Consolas" w:cs="Times New Roman"/>
+          <w:color w:val="4EC9B0"/>
+          <w:sz w:val="21"/>
+          <w:szCs w:val="21"/>
+          <w:lang w:val="en-US"/>
+        </w:rPr>
+        <w:t>AuthController</w:t>
+      </w:r>
+      <w:r>
+        <w:rPr>
+          <w:rFonts w:ascii="Consolas" w:eastAsia="Times New Roman" w:hAnsi="Consolas" w:cs="Times New Roman"/>
+          <w:color w:val="D4D4D4"/>
+          <w:sz w:val="21"/>
+          <w:szCs w:val="21"/>
+          <w:lang w:val="en-US"/>
+        </w:rPr>
+        <w:t>],</w:t>
+      </w:r>
+    </w:p>
+    <w:p>
+      <w:pPr>
+        <w:pStyle w:val="ListParagraph"/>
+        <w:shd w:val="clear" w:color="auto" w:fill="1E1E1E"/>
+        <w:spacing w:line="285" w:lineRule="atLeast"/>
+        <w:rPr>
+          <w:rFonts w:ascii="Consolas" w:eastAsia="Times New Roman" w:hAnsi="Consolas" w:cs="Times New Roman"/>
+          <w:color w:val="D4D4D4"/>
+          <w:sz w:val="21"/>
+          <w:szCs w:val="21"/>
+          <w:lang w:val="en-US"/>
+        </w:rPr>
+      </w:pPr>
+      <w:r>
+        <w:rPr>
+          <w:rFonts w:ascii="Consolas" w:eastAsia="Times New Roman" w:hAnsi="Consolas" w:cs="Times New Roman"/>
+          <w:color w:val="D4D4D4"/>
+          <w:sz w:val="21"/>
+          <w:szCs w:val="21"/>
+          <w:lang w:val="en-US"/>
+        </w:rPr>
+        <w:t xml:space="preserve">  </w:t>
+      </w:r>
+      <w:r>
+        <w:rPr>
+          <w:rFonts w:ascii="Consolas" w:eastAsia="Times New Roman" w:hAnsi="Consolas" w:cs="Times New Roman"/>
+          <w:color w:val="9CDCFE"/>
+          <w:sz w:val="21"/>
+          <w:szCs w:val="21"/>
+          <w:lang w:val="en-US"/>
+        </w:rPr>
+        <w:t>exports:</w:t>
+      </w:r>
+      <w:r>
+        <w:rPr>
+          <w:rFonts w:ascii="Consolas" w:eastAsia="Times New Roman" w:hAnsi="Consolas" w:cs="Times New Roman"/>
+          <w:color w:val="D4D4D4"/>
+          <w:sz w:val="21"/>
+          <w:szCs w:val="21"/>
+          <w:lang w:val="en-US"/>
+        </w:rPr>
+        <w:t>[</w:t>
+      </w:r>
+      <w:r>
+        <w:rPr>
+          <w:rFonts w:ascii="Consolas" w:eastAsia="Times New Roman" w:hAnsi="Consolas" w:cs="Times New Roman"/>
+          <w:color w:val="4EC9B0"/>
+          <w:sz w:val="21"/>
+          <w:szCs w:val="21"/>
+          <w:lang w:val="en-US"/>
+        </w:rPr>
+        <w:t>JwtStrategy</w:t>
+      </w:r>
+      <w:r>
+        <w:rPr>
+          <w:rFonts w:ascii="Consolas" w:eastAsia="Times New Roman" w:hAnsi="Consolas" w:cs="Times New Roman"/>
+          <w:color w:val="D4D4D4"/>
+          <w:sz w:val="21"/>
+          <w:szCs w:val="21"/>
+          <w:lang w:val="en-US"/>
+        </w:rPr>
+        <w:t xml:space="preserve">, </w:t>
+      </w:r>
+      <w:r>
+        <w:rPr>
+          <w:rFonts w:ascii="Consolas" w:eastAsia="Times New Roman" w:hAnsi="Consolas" w:cs="Times New Roman"/>
+          <w:color w:val="4EC9B0"/>
+          <w:sz w:val="21"/>
+          <w:szCs w:val="21"/>
+          <w:lang w:val="en-US"/>
+        </w:rPr>
+        <w:t>PassportModule</w:t>
+      </w:r>
+      <w:r>
+        <w:rPr>
+          <w:rFonts w:ascii="Consolas" w:eastAsia="Times New Roman" w:hAnsi="Consolas" w:cs="Times New Roman"/>
+          <w:color w:val="D4D4D4"/>
+          <w:sz w:val="21"/>
+          <w:szCs w:val="21"/>
+          <w:lang w:val="en-US"/>
+        </w:rPr>
+        <w:t>]</w:t>
+      </w:r>
+    </w:p>
+    <w:p>
+      <w:pPr>
+        <w:pStyle w:val="ListParagraph"/>
+        <w:shd w:val="clear" w:color="auto" w:fill="1E1E1E"/>
+        <w:spacing w:line="285" w:lineRule="atLeast"/>
+        <w:rPr>
+          <w:rFonts w:ascii="Consolas" w:eastAsia="Times New Roman" w:hAnsi="Consolas" w:cs="Times New Roman"/>
+          <w:color w:val="D4D4D4"/>
+          <w:sz w:val="21"/>
+          <w:szCs w:val="21"/>
+          <w:lang w:val="en-US"/>
+        </w:rPr>
+      </w:pPr>
+      <w:r>
+        <w:rPr>
+          <w:rFonts w:ascii="Consolas" w:eastAsia="Times New Roman" w:hAnsi="Consolas" w:cs="Times New Roman"/>
+          <w:color w:val="D4D4D4"/>
+          <w:sz w:val="21"/>
+          <w:szCs w:val="21"/>
+          <w:lang w:val="en-US"/>
+        </w:rPr>
+        <w:t>})</w:t>
+      </w:r>
+    </w:p>
+    <w:p>
+      <w:pPr>
+        <w:pStyle w:val="ListParagraph"/>
+      </w:pPr>
+    </w:p>
+    <w:p>
+      <w:pPr>
+        <w:pStyle w:val="ListParagraph"/>
+      </w:pPr>
     </w:p>
     <w:p/>
     <w:p>
@@ -721,7 +3079,6 @@
       <w:bookmarkStart w:id="8" w:name="_4d34og8" w:colFirst="0" w:colLast="0"/>
       <w:bookmarkEnd w:id="8"/>
       <w:r>
-        <w:lastRenderedPageBreak/>
         <w:t>Section 2: Task Management Application (REST API)</w:t>
       </w:r>
     </w:p>
@@ -1534,7 +3891,6 @@
           <w:szCs w:val="24"/>
           <w:shd w:val="clear" w:color="auto" w:fill="1D1D1D"/>
         </w:rPr>
-        <w:lastRenderedPageBreak/>
         <w:t xml:space="preserve">  </w:t>
       </w:r>
       <w:r>
@@ -2805,6 +5161,7 @@
           <w:sz w:val="21"/>
           <w:szCs w:val="21"/>
         </w:rPr>
+        <w:lastRenderedPageBreak/>
         <w:t xml:space="preserve">  </w:t>
       </w:r>
       <w:r>
@@ -3062,6 +5419,7 @@
     </w:p>
     <w:p>
       <w:pPr>
+        <w:pStyle w:val="Heading3"/>
         <w:numPr>
           <w:ilvl w:val="2"/>
           <w:numId w:val="3"/>
@@ -3150,7 +5508,6 @@
           <w:sz w:val="21"/>
           <w:szCs w:val="21"/>
         </w:rPr>
-        <w:lastRenderedPageBreak/>
         <w:t>export</w:t>
       </w:r>
       <w:r>
@@ -3923,7 +6280,7 @@
                     <pic:cNvPicPr preferRelativeResize="0"/>
                   </pic:nvPicPr>
                   <pic:blipFill>
-                    <a:blip r:embed="rId7"/>
+                    <a:blip r:embed="rId9"/>
                     <a:srcRect/>
                     <a:stretch>
                       <a:fillRect/>
@@ -3956,6 +6313,7 @@
         <w:ind w:left="720"/>
       </w:pPr>
       <w:r>
+        <w:lastRenderedPageBreak/>
         <w:t>Nếu sau này sửa database, cụ thể ở đây là bảng Task, muốn thêm 1 trường là creator.</w:t>
       </w:r>
     </w:p>
@@ -4092,7 +6450,7 @@
                     <pic:cNvPicPr preferRelativeResize="0"/>
                   </pic:nvPicPr>
                   <pic:blipFill>
-                    <a:blip r:embed="rId8"/>
+                    <a:blip r:embed="rId10"/>
                     <a:srcRect/>
                     <a:stretch>
                       <a:fillRect/>
@@ -4241,7 +6599,6 @@
           <w:sz w:val="21"/>
           <w:szCs w:val="21"/>
         </w:rPr>
-        <w:lastRenderedPageBreak/>
         <w:t xml:space="preserve">    })</w:t>
       </w:r>
     </w:p>
@@ -4343,7 +6700,7 @@
                     <pic:cNvPicPr preferRelativeResize="0"/>
                   </pic:nvPicPr>
                   <pic:blipFill>
-                    <a:blip r:embed="rId9"/>
+                    <a:blip r:embed="rId11"/>
                     <a:srcRect/>
                     <a:stretch>
                       <a:fillRect/>
@@ -4420,7 +6777,7 @@
                     <pic:cNvPicPr/>
                   </pic:nvPicPr>
                   <pic:blipFill>
-                    <a:blip r:embed="rId10"/>
+                    <a:blip r:embed="rId12"/>
                     <a:stretch>
                       <a:fillRect/>
                     </a:stretch>
@@ -4446,7 +6803,13 @@
         <w:ind w:left="720"/>
       </w:pPr>
       <w:r>
-        <w:t>Điều tất nhiên, quan trong là các trường này không được lấy ra.</w:t>
+        <w:t>Điều tất nhiên, quan tr</w:t>
+      </w:r>
+      <w:r>
+        <w:t>ọ</w:t>
+      </w:r>
+      <w:r>
+        <w:t>ng là các trường này không được lấy ra.</w:t>
       </w:r>
     </w:p>
     <w:p>
@@ -4490,7 +6853,7 @@
                     <pic:cNvPicPr/>
                   </pic:nvPicPr>
                   <pic:blipFill>
-                    <a:blip r:embed="rId11"/>
+                    <a:blip r:embed="rId13"/>
                     <a:stretch>
                       <a:fillRect/>
                     </a:stretch>
@@ -4520,6 +6883,7 @@
         </w:rPr>
       </w:pPr>
       <w:r>
+        <w:lastRenderedPageBreak/>
         <w:t xml:space="preserve">Chuyển qua file controler: </w:t>
       </w:r>
       <w:r>
@@ -4936,7 +7300,6 @@
         <w:rPr>
           <w:noProof/>
         </w:rPr>
-        <w:lastRenderedPageBreak/>
         <w:drawing>
           <wp:inline distT="0" distB="0" distL="0" distR="0" wp14:anchorId="2318D661" wp14:editId="666D2BE2">
             <wp:extent cx="5943600" cy="1823720"/>
@@ -4953,7 +7316,7 @@
                     <pic:cNvPicPr/>
                   </pic:nvPicPr>
                   <pic:blipFill>
-                    <a:blip r:embed="rId12"/>
+                    <a:blip r:embed="rId14"/>
                     <a:stretch>
                       <a:fillRect/>
                     </a:stretch>
@@ -4984,17 +7347,36 @@
     </w:p>
     <w:p>
       <w:pPr>
+        <w:pStyle w:val="Heading3"/>
         <w:numPr>
           <w:ilvl w:val="2"/>
           <w:numId w:val="3"/>
         </w:numPr>
       </w:pPr>
       <w:r>
+        <w:t>CRUD cơ bản với DB postgres</w:t>
+      </w:r>
+    </w:p>
+    <w:p/>
+    <w:p/>
+    <w:p>
+      <w:pPr>
+        <w:ind w:left="720"/>
+      </w:pPr>
+    </w:p>
+    <w:p>
+      <w:pPr>
+        <w:numPr>
+          <w:ilvl w:val="2"/>
+          <w:numId w:val="3"/>
+        </w:numPr>
+      </w:pPr>
+      <w:r>
         <w:t>Prima</w:t>
       </w:r>
     </w:p>
     <w:p>
-      <w:hyperlink r:id="rId13">
+      <w:hyperlink r:id="rId15">
         <w:r>
           <w:rPr>
             <w:color w:val="1155CC"/>
@@ -5009,7 +7391,7 @@
       <w:r>
         <w:t xml:space="preserve">Để convert code viết bằng typeORM sang prisma : </w:t>
       </w:r>
-      <w:hyperlink r:id="rId14">
+      <w:hyperlink r:id="rId16">
         <w:r>
           <w:rPr>
             <w:color w:val="1155CC"/>
@@ -5030,6 +7412,7 @@
         <w:rPr>
           <w:noProof/>
         </w:rPr>
+        <w:lastRenderedPageBreak/>
         <w:drawing>
           <wp:inline distT="114300" distB="114300" distL="114300" distR="114300" wp14:anchorId="67D5F2A0" wp14:editId="15C9D365">
             <wp:extent cx="4876800" cy="2705100"/>
@@ -5044,7 +7427,7 @@
                     <pic:cNvPicPr preferRelativeResize="0"/>
                   </pic:nvPicPr>
                   <pic:blipFill>
-                    <a:blip r:embed="rId15"/>
+                    <a:blip r:embed="rId17"/>
                     <a:srcRect/>
                     <a:stretch>
                       <a:fillRect/>
@@ -5078,7 +7461,6 @@
       <w:bookmarkStart w:id="14" w:name="_1ksv4uv" w:colFirst="0" w:colLast="0"/>
       <w:bookmarkEnd w:id="14"/>
       <w:r>
-        <w:lastRenderedPageBreak/>
         <w:t>Section 5: Auth Part 1 – Authentication</w:t>
       </w:r>
     </w:p>
@@ -5118,7 +7500,7 @@
                     <pic:cNvPicPr preferRelativeResize="0"/>
                   </pic:nvPicPr>
                   <pic:blipFill>
-                    <a:blip r:embed="rId16"/>
+                    <a:blip r:embed="rId18"/>
                     <a:srcRect/>
                     <a:stretch>
                       <a:fillRect/>
@@ -5186,6 +7568,7 @@
         </w:numPr>
       </w:pPr>
       <w:r>
+        <w:lastRenderedPageBreak/>
         <w:t>Authentication</w:t>
       </w:r>
     </w:p>
@@ -5621,7 +8004,6 @@
         <w:pStyle w:val="Heading4"/>
       </w:pPr>
       <w:r>
-        <w:lastRenderedPageBreak/>
         <w:t>2.5.2.1</w:t>
       </w:r>
       <w:r>
@@ -6042,6 +8424,7 @@
           <w:szCs w:val="21"/>
           <w:lang w:val="en-US"/>
         </w:rPr>
+        <w:lastRenderedPageBreak/>
         <w:t xml:space="preserve">    </w:t>
       </w:r>
       <w:r>
@@ -6461,25 +8844,39 @@
     </w:p>
     <w:p/>
     <w:p>
-      <w:r>
-        <w:t xml:space="preserve">Chuyển qua file </w:t>
-      </w:r>
-      <w:r>
+      <w:pPr>
         <w:rPr>
           <w:b/>
           <w:bCs/>
         </w:rPr>
-        <w:t>auth.service.ts</w:t>
+      </w:pPr>
+      <w:r>
+        <w:t xml:space="preserve">Chuyển qua file </w:t>
       </w:r>
       <w:r>
         <w:rPr>
           <w:b/>
           <w:bCs/>
         </w:rPr>
+        <w:t>auth.service.ts</w:t>
+      </w:r>
+      <w:r>
+        <w:rPr>
+          <w:b/>
+          <w:bCs/>
+        </w:rPr>
         <w:t xml:space="preserve"> , </w:t>
       </w:r>
       <w:bookmarkStart w:id="16" w:name="_2jxsxqh" w:colFirst="0" w:colLast="0"/>
       <w:bookmarkEnd w:id="16"/>
+    </w:p>
+    <w:p>
+      <w:r>
+        <w:t>Còn tiếp</w:t>
+      </w:r>
+      <w:r>
+        <w:t>………..</w:t>
+      </w:r>
     </w:p>
     <w:p>
       <w:pPr>
@@ -6512,7 +8909,7 @@
           <w:lang w:val="en-US"/>
         </w:rPr>
       </w:pPr>
-      <w:hyperlink r:id="rId17" w:anchor="/one-to-one-relations" w:history="1">
+      <w:hyperlink r:id="rId19" w:anchor="/one-to-one-relations" w:history="1">
         <w:r>
           <w:rPr>
             <w:rStyle w:val="Hyperlink"/>
@@ -6532,7 +8929,7 @@
           <w:lang w:val="en-US"/>
         </w:rPr>
       </w:pPr>
-      <w:hyperlink r:id="rId18" w:anchor="/many-to-one-one-to-many-relations" w:history="1">
+      <w:hyperlink r:id="rId20" w:anchor="/many-to-one-one-to-many-relations" w:history="1">
         <w:r>
           <w:rPr>
             <w:rStyle w:val="Hyperlink"/>
@@ -6552,7 +8949,7 @@
           <w:lang w:val="en-US"/>
         </w:rPr>
       </w:pPr>
-      <w:hyperlink r:id="rId19" w:anchor="/many-to-many-relations" w:history="1">
+      <w:hyperlink r:id="rId21" w:anchor="/many-to-many-relations" w:history="1">
         <w:r>
           <w:rPr>
             <w:rStyle w:val="Hyperlink"/>
@@ -6833,6 +9230,7 @@
         <w:pStyle w:val="ListParagraph"/>
       </w:pPr>
       <w:r>
+        <w:lastRenderedPageBreak/>
         <w:t>DB_HOST=localhost</w:t>
       </w:r>
     </w:p>
@@ -8732,7 +11130,7 @@
       <w:r>
         <w:t xml:space="preserve">Login web heroku và truy cập vào trang </w:t>
       </w:r>
-      <w:hyperlink r:id="rId20" w:history="1">
+      <w:hyperlink r:id="rId22" w:history="1">
         <w:r>
           <w:rPr>
             <w:rStyle w:val="Hyperlink"/>
@@ -8829,146 +11227,11 @@
         <w:rPr>
           <w:noProof/>
         </w:rPr>
-        <w:lastRenderedPageBreak/>
         <w:drawing>
           <wp:inline distT="0" distB="0" distL="0" distR="0" wp14:anchorId="0C9BAFA1" wp14:editId="506BF807">
             <wp:extent cx="5943600" cy="1557020"/>
             <wp:effectExtent l="0" t="0" r="0" b="5080"/>
             <wp:docPr id="11" name="Picture 11"/>
-            <wp:cNvGraphicFramePr>
-              <a:graphicFrameLocks xmlns:a="http://schemas.openxmlformats.org/drawingml/2006/main" noChangeAspect="1"/>
-            </wp:cNvGraphicFramePr>
-            <a:graphic xmlns:a="http://schemas.openxmlformats.org/drawingml/2006/main">
-              <a:graphicData uri="http://schemas.openxmlformats.org/drawingml/2006/picture">
-                <pic:pic xmlns:pic="http://schemas.openxmlformats.org/drawingml/2006/picture">
-                  <pic:nvPicPr>
-                    <pic:cNvPr id="1" name=""/>
-                    <pic:cNvPicPr/>
-                  </pic:nvPicPr>
-                  <pic:blipFill>
-                    <a:blip r:embed="rId21"/>
-                    <a:stretch>
-                      <a:fillRect/>
-                    </a:stretch>
-                  </pic:blipFill>
-                  <pic:spPr>
-                    <a:xfrm>
-                      <a:off x="0" y="0"/>
-                      <a:ext cx="5943600" cy="1557020"/>
-                    </a:xfrm>
-                    <a:prstGeom prst="rect">
-                      <a:avLst/>
-                    </a:prstGeom>
-                  </pic:spPr>
-                </pic:pic>
-              </a:graphicData>
-            </a:graphic>
-          </wp:inline>
-        </w:drawing>
-      </w:r>
-    </w:p>
-    <w:p>
-      <w:pPr>
-        <w:pStyle w:val="ListParagraph"/>
-      </w:pPr>
-    </w:p>
-    <w:p>
-      <w:pPr>
-        <w:pStyle w:val="ListParagraph"/>
-        <w:numPr>
-          <w:ilvl w:val="0"/>
-          <w:numId w:val="15"/>
-        </w:numPr>
-      </w:pPr>
-      <w:r>
-        <w:t xml:space="preserve">Sau khi create addOn xong f5 lại trang sẽ thấy Heroku Postgres trong tab resources </w:t>
-      </w:r>
-    </w:p>
-    <w:p>
-      <w:pPr>
-        <w:pStyle w:val="ListParagraph"/>
-      </w:pPr>
-      <w:r>
-        <w:rPr>
-          <w:noProof/>
-        </w:rPr>
-        <w:drawing>
-          <wp:inline distT="0" distB="0" distL="0" distR="0" wp14:anchorId="03AFA702" wp14:editId="0B38C0A2">
-            <wp:extent cx="5943600" cy="3392170"/>
-            <wp:effectExtent l="0" t="0" r="0" b="0"/>
-            <wp:docPr id="13" name="Picture 13"/>
-            <wp:cNvGraphicFramePr>
-              <a:graphicFrameLocks xmlns:a="http://schemas.openxmlformats.org/drawingml/2006/main" noChangeAspect="1"/>
-            </wp:cNvGraphicFramePr>
-            <a:graphic xmlns:a="http://schemas.openxmlformats.org/drawingml/2006/main">
-              <a:graphicData uri="http://schemas.openxmlformats.org/drawingml/2006/picture">
-                <pic:pic xmlns:pic="http://schemas.openxmlformats.org/drawingml/2006/picture">
-                  <pic:nvPicPr>
-                    <pic:cNvPr id="1" name=""/>
-                    <pic:cNvPicPr/>
-                  </pic:nvPicPr>
-                  <pic:blipFill>
-                    <a:blip r:embed="rId22"/>
-                    <a:stretch>
-                      <a:fillRect/>
-                    </a:stretch>
-                  </pic:blipFill>
-                  <pic:spPr>
-                    <a:xfrm>
-                      <a:off x="0" y="0"/>
-                      <a:ext cx="5943600" cy="3392170"/>
-                    </a:xfrm>
-                    <a:prstGeom prst="rect">
-                      <a:avLst/>
-                    </a:prstGeom>
-                  </pic:spPr>
-                </pic:pic>
-              </a:graphicData>
-            </a:graphic>
-          </wp:inline>
-        </w:drawing>
-      </w:r>
-    </w:p>
-    <w:p>
-      <w:pPr>
-        <w:pStyle w:val="ListParagraph"/>
-        <w:numPr>
-          <w:ilvl w:val="0"/>
-          <w:numId w:val="15"/>
-        </w:numPr>
-      </w:pPr>
-      <w:r>
-        <w:t>Click vào add-ons Heroku Postgres</w:t>
-      </w:r>
-      <w:r>
-        <w:t xml:space="preserve"> để có thể check 1 số thông tin khác</w:t>
-      </w:r>
-    </w:p>
-    <w:p>
-      <w:pPr>
-        <w:pStyle w:val="ListParagraph"/>
-        <w:numPr>
-          <w:ilvl w:val="0"/>
-          <w:numId w:val="15"/>
-        </w:numPr>
-      </w:pPr>
-      <w:r>
-        <w:t>Sửa file .env thêm thuộc tính MODE=production, biến này để kiểm tra xem code đang chạy môi trường dev hay prod</w:t>
-      </w:r>
-    </w:p>
-    <w:p>
-      <w:pPr>
-        <w:pStyle w:val="ListParagraph"/>
-      </w:pPr>
-      <w:r>
-        <w:rPr>
-          <w:noProof/>
-        </w:rPr>
-        <w:drawing>
-          <wp:inline distT="0" distB="0" distL="0" distR="0" wp14:anchorId="47773005" wp14:editId="427A1139">
-            <wp:extent cx="3667637" cy="2248214"/>
-            <wp:effectExtent l="0" t="0" r="9525" b="0"/>
-            <wp:docPr id="14" name="Picture 14"/>
             <wp:cNvGraphicFramePr>
               <a:graphicFrameLocks xmlns:a="http://schemas.openxmlformats.org/drawingml/2006/main" noChangeAspect="1"/>
             </wp:cNvGraphicFramePr>
@@ -8988,6 +11251,141 @@
                   <pic:spPr>
                     <a:xfrm>
                       <a:off x="0" y="0"/>
+                      <a:ext cx="5943600" cy="1557020"/>
+                    </a:xfrm>
+                    <a:prstGeom prst="rect">
+                      <a:avLst/>
+                    </a:prstGeom>
+                  </pic:spPr>
+                </pic:pic>
+              </a:graphicData>
+            </a:graphic>
+          </wp:inline>
+        </w:drawing>
+      </w:r>
+    </w:p>
+    <w:p>
+      <w:pPr>
+        <w:pStyle w:val="ListParagraph"/>
+      </w:pPr>
+    </w:p>
+    <w:p>
+      <w:pPr>
+        <w:pStyle w:val="ListParagraph"/>
+        <w:numPr>
+          <w:ilvl w:val="0"/>
+          <w:numId w:val="15"/>
+        </w:numPr>
+      </w:pPr>
+      <w:r>
+        <w:t xml:space="preserve">Sau khi create addOn xong f5 lại trang sẽ thấy Heroku Postgres trong tab resources </w:t>
+      </w:r>
+    </w:p>
+    <w:p>
+      <w:pPr>
+        <w:pStyle w:val="ListParagraph"/>
+      </w:pPr>
+      <w:r>
+        <w:rPr>
+          <w:noProof/>
+        </w:rPr>
+        <w:drawing>
+          <wp:inline distT="0" distB="0" distL="0" distR="0" wp14:anchorId="03AFA702" wp14:editId="0B38C0A2">
+            <wp:extent cx="5943600" cy="3392170"/>
+            <wp:effectExtent l="0" t="0" r="0" b="0"/>
+            <wp:docPr id="13" name="Picture 13"/>
+            <wp:cNvGraphicFramePr>
+              <a:graphicFrameLocks xmlns:a="http://schemas.openxmlformats.org/drawingml/2006/main" noChangeAspect="1"/>
+            </wp:cNvGraphicFramePr>
+            <a:graphic xmlns:a="http://schemas.openxmlformats.org/drawingml/2006/main">
+              <a:graphicData uri="http://schemas.openxmlformats.org/drawingml/2006/picture">
+                <pic:pic xmlns:pic="http://schemas.openxmlformats.org/drawingml/2006/picture">
+                  <pic:nvPicPr>
+                    <pic:cNvPr id="1" name=""/>
+                    <pic:cNvPicPr/>
+                  </pic:nvPicPr>
+                  <pic:blipFill>
+                    <a:blip r:embed="rId24"/>
+                    <a:stretch>
+                      <a:fillRect/>
+                    </a:stretch>
+                  </pic:blipFill>
+                  <pic:spPr>
+                    <a:xfrm>
+                      <a:off x="0" y="0"/>
+                      <a:ext cx="5943600" cy="3392170"/>
+                    </a:xfrm>
+                    <a:prstGeom prst="rect">
+                      <a:avLst/>
+                    </a:prstGeom>
+                  </pic:spPr>
+                </pic:pic>
+              </a:graphicData>
+            </a:graphic>
+          </wp:inline>
+        </w:drawing>
+      </w:r>
+    </w:p>
+    <w:p>
+      <w:pPr>
+        <w:pStyle w:val="ListParagraph"/>
+        <w:numPr>
+          <w:ilvl w:val="0"/>
+          <w:numId w:val="15"/>
+        </w:numPr>
+      </w:pPr>
+      <w:r>
+        <w:t>Click vào add-ons Heroku Postgres</w:t>
+      </w:r>
+      <w:r>
+        <w:t xml:space="preserve"> để có thể check 1 số thông tin khác</w:t>
+      </w:r>
+    </w:p>
+    <w:p>
+      <w:pPr>
+        <w:pStyle w:val="ListParagraph"/>
+        <w:numPr>
+          <w:ilvl w:val="0"/>
+          <w:numId w:val="15"/>
+        </w:numPr>
+      </w:pPr>
+      <w:r>
+        <w:lastRenderedPageBreak/>
+        <w:t>Sửa file .env thêm thuộc tính MODE=production, biến này để kiểm tra xem code đang chạy môi trường dev hay prod</w:t>
+      </w:r>
+    </w:p>
+    <w:p>
+      <w:pPr>
+        <w:pStyle w:val="ListParagraph"/>
+      </w:pPr>
+      <w:r>
+        <w:rPr>
+          <w:noProof/>
+        </w:rPr>
+        <w:drawing>
+          <wp:inline distT="0" distB="0" distL="0" distR="0" wp14:anchorId="47773005" wp14:editId="427A1139">
+            <wp:extent cx="3667637" cy="2248214"/>
+            <wp:effectExtent l="0" t="0" r="9525" b="0"/>
+            <wp:docPr id="14" name="Picture 14"/>
+            <wp:cNvGraphicFramePr>
+              <a:graphicFrameLocks xmlns:a="http://schemas.openxmlformats.org/drawingml/2006/main" noChangeAspect="1"/>
+            </wp:cNvGraphicFramePr>
+            <a:graphic xmlns:a="http://schemas.openxmlformats.org/drawingml/2006/main">
+              <a:graphicData uri="http://schemas.openxmlformats.org/drawingml/2006/picture">
+                <pic:pic xmlns:pic="http://schemas.openxmlformats.org/drawingml/2006/picture">
+                  <pic:nvPicPr>
+                    <pic:cNvPr id="1" name=""/>
+                    <pic:cNvPicPr/>
+                  </pic:nvPicPr>
+                  <pic:blipFill>
+                    <a:blip r:embed="rId25"/>
+                    <a:stretch>
+                      <a:fillRect/>
+                    </a:stretch>
+                  </pic:blipFill>
+                  <pic:spPr>
+                    <a:xfrm>
+                      <a:off x="0" y="0"/>
                       <a:ext cx="3667637" cy="2248214"/>
                     </a:xfrm>
                     <a:prstGeom prst="rect">
@@ -9010,7 +11408,6 @@
         </w:numPr>
       </w:pPr>
       <w:r>
-        <w:lastRenderedPageBreak/>
         <w:t>Sửa code ở app.module.ts phần kết nối cơ sở dũ liệu như sau, thêm thuốc tính ssl+extra nếu ở bản product.</w:t>
       </w:r>
     </w:p>
@@ -10647,6 +13044,7 @@
           <w:rFonts w:ascii="Courier New" w:hAnsi="Courier New" w:cs="Courier New"/>
           <w:lang w:val="en-US"/>
         </w:rPr>
+        <w:lastRenderedPageBreak/>
         <w:t>extra: {</w:t>
       </w:r>
     </w:p>
@@ -10741,12 +13139,214 @@
           <w:bCs/>
           <w:color w:val="4F81BD" w:themeColor="accent1"/>
         </w:rPr>
-        <w:lastRenderedPageBreak/>
         <w:t>Docker</w:t>
       </w:r>
-    </w:p>
-    <w:p>
-      <w:hyperlink r:id="rId24">
+      <w:r>
+        <w:rPr>
+          <w:b/>
+          <w:bCs/>
+          <w:color w:val="4F81BD" w:themeColor="accent1"/>
+        </w:rPr>
+        <w:t xml:space="preserve"> + pgadmin</w:t>
+      </w:r>
+    </w:p>
+    <w:p>
+      <w:pPr>
+        <w:pStyle w:val="Heading2"/>
+        <w:numPr>
+          <w:ilvl w:val="1"/>
+          <w:numId w:val="3"/>
+        </w:numPr>
+      </w:pPr>
+      <w:r>
+        <w:t>Cài đặt</w:t>
+      </w:r>
+    </w:p>
+    <w:p>
+      <w:pPr>
+        <w:pStyle w:val="ListParagraph"/>
+        <w:ind w:left="432"/>
+      </w:pPr>
+      <w:r>
+        <w:t xml:space="preserve">Cài đặt docker theo link: </w:t>
+      </w:r>
+      <w:hyperlink r:id="rId26" w:history="1">
+        <w:r>
+          <w:rPr>
+            <w:rStyle w:val="Hyperlink"/>
+          </w:rPr>
+          <w:t>https://www.docker.com/products/docker-desktop</w:t>
+        </w:r>
+      </w:hyperlink>
+    </w:p>
+    <w:p>
+      <w:pPr>
+        <w:pStyle w:val="ListParagraph"/>
+        <w:ind w:left="432"/>
+      </w:pPr>
+    </w:p>
+    <w:p>
+      <w:pPr>
+        <w:pStyle w:val="ListParagraph"/>
+        <w:ind w:left="432"/>
+      </w:pPr>
+      <w:r>
+        <w:t xml:space="preserve">Cài đặt pgAdmin để quản lý database theo link: </w:t>
+      </w:r>
+      <w:hyperlink r:id="rId27" w:history="1">
+        <w:r>
+          <w:rPr>
+            <w:rStyle w:val="Hyperlink"/>
+          </w:rPr>
+          <w:t>https://www.pgadmin.org/download/</w:t>
+        </w:r>
+      </w:hyperlink>
+    </w:p>
+    <w:p/>
+    <w:p>
+      <w:pPr>
+        <w:pStyle w:val="Heading2"/>
+        <w:numPr>
+          <w:ilvl w:val="1"/>
+          <w:numId w:val="3"/>
+        </w:numPr>
+      </w:pPr>
+      <w:r>
+        <w:t>Khởi chạy postgress</w:t>
+      </w:r>
+    </w:p>
+    <w:p>
+      <w:pPr>
+        <w:pStyle w:val="Heading3"/>
+        <w:numPr>
+          <w:ilvl w:val="2"/>
+          <w:numId w:val="3"/>
+        </w:numPr>
+      </w:pPr>
+      <w:r>
+        <w:t>Khởi chạy bằng docker</w:t>
+      </w:r>
+    </w:p>
+    <w:p>
+      <w:r>
+        <w:t>Mở terminal chạy lệnh sau:</w:t>
+      </w:r>
+    </w:p>
+    <w:p>
+      <w:pPr>
+        <w:rPr>
+          <w:rFonts w:ascii="Courier New" w:hAnsi="Courier New" w:cs="Courier New"/>
+          <w:lang w:val="en-US"/>
+        </w:rPr>
+      </w:pPr>
+      <w:r>
+        <w:rPr>
+          <w:rFonts w:ascii="Courier New" w:hAnsi="Courier New" w:cs="Courier New"/>
+          <w:lang w:val="en-US"/>
+        </w:rPr>
+        <w:t>docker run --name postgres</w:t>
+      </w:r>
+      <w:r>
+        <w:rPr>
+          <w:rFonts w:ascii="Courier New" w:hAnsi="Courier New" w:cs="Courier New"/>
+          <w:lang w:val="en-US"/>
+        </w:rPr>
+        <w:t>-nest</w:t>
+      </w:r>
+      <w:r>
+        <w:rPr>
+          <w:rFonts w:ascii="Courier New" w:hAnsi="Courier New" w:cs="Courier New"/>
+          <w:lang w:val="en-US"/>
+        </w:rPr>
+        <w:t xml:space="preserve"> -e POSTGRES_PASSWORD=</w:t>
+      </w:r>
+      <w:r>
+        <w:rPr>
+          <w:rFonts w:ascii="Courier New" w:hAnsi="Courier New" w:cs="Courier New"/>
+          <w:lang w:val="en-US"/>
+        </w:rPr>
+        <w:t>postgres</w:t>
+      </w:r>
+      <w:r>
+        <w:rPr>
+          <w:rFonts w:ascii="Courier New" w:hAnsi="Courier New" w:cs="Courier New"/>
+          <w:lang w:val="en-US"/>
+        </w:rPr>
+        <w:t xml:space="preserve"> -d postgres</w:t>
+      </w:r>
+    </w:p>
+    <w:p/>
+    <w:p>
+      <w:pPr>
+        <w:rPr>
+          <w:b/>
+          <w:bCs/>
+          <w:lang w:val="en-US"/>
+        </w:rPr>
+      </w:pPr>
+      <w:r>
+        <w:t xml:space="preserve">Tham khảo ở link: </w:t>
+      </w:r>
+      <w:hyperlink r:id="rId28" w:history="1">
+        <w:r>
+          <w:rPr>
+            <w:rStyle w:val="Hyperlink"/>
+          </w:rPr>
+          <w:t>https://hub.docker.com/_/postgres</w:t>
+        </w:r>
+      </w:hyperlink>
+      <w:r>
+        <w:t xml:space="preserve"> (mục </w:t>
+      </w:r>
+      <w:r>
+        <w:rPr>
+          <w:b/>
+          <w:bCs/>
+          <w:lang w:val="en-US"/>
+        </w:rPr>
+        <w:t>start a postgres instance</w:t>
+      </w:r>
+      <w:r>
+        <w:t>)</w:t>
+      </w:r>
+    </w:p>
+    <w:p>
+      <w:pPr>
+        <w:pStyle w:val="Heading3"/>
+        <w:numPr>
+          <w:ilvl w:val="2"/>
+          <w:numId w:val="3"/>
+        </w:numPr>
+      </w:pPr>
+      <w:r>
+        <w:t>Khởi chạy trên window</w:t>
+      </w:r>
+    </w:p>
+    <w:p>
+      <w:pPr>
+        <w:rPr>
+          <w:b/>
+          <w:bCs/>
+        </w:rPr>
+      </w:pPr>
+    </w:p>
+    <w:p>
+      <w:pPr>
+        <w:rPr>
+          <w:b/>
+          <w:bCs/>
+        </w:rPr>
+      </w:pPr>
+      <w:r>
+        <w:rPr>
+          <w:b/>
+          <w:bCs/>
+        </w:rPr>
+        <w:t>Note:</w:t>
+      </w:r>
+    </w:p>
+    <w:p>
+      <w:hyperlink r:id="rId29">
         <w:r>
           <w:rPr>
             <w:color w:val="1155CC"/>
@@ -10778,6 +13378,7 @@
           <w:bCs/>
           <w:color w:val="4F81BD" w:themeColor="accent1"/>
         </w:rPr>
+        <w:lastRenderedPageBreak/>
         <w:t>TypeORM</w:t>
       </w:r>
     </w:p>
@@ -10808,20 +13409,35 @@
       <w:r>
         <w:t>, Browser, Cordova, PhoneGap, Ionic, React Native, NativeScript, Expo và Electron và có thể được sử dụng với TypeScript và JavaScript (ES5, ES6, ES7, ES8)</w:t>
       </w:r>
-    </w:p>
-    <w:p>
-      <w:hyperlink r:id="rId25" w:anchor="/active-record-data-mapper/what-is-the-data-mapper-pattern">
+      <w:r>
+        <w:t>.</w:t>
+      </w:r>
+    </w:p>
+    <w:p>
+      <w:r>
+        <w:t>Phân biêt Data mapper và Active Record</w:t>
+      </w:r>
+    </w:p>
+    <w:p>
+      <w:hyperlink r:id="rId30" w:anchor="/active-record-data-mapper/what-is-the-data-mapper-pattern">
         <w:r>
           <w:rPr>
             <w:color w:val="1155CC"/>
             <w:u w:val="single"/>
           </w:rPr>
-          <w:t>https://typeorm.io/#/active-record-data-mapper/what-is-the-data-mapper-pattern</w:t>
+          <w:t>https://typeorm.io/#/active-record-data-mapper/what</w:t>
+        </w:r>
+        <w:r>
+          <w:rPr>
+            <w:color w:val="1155CC"/>
+            <w:u w:val="single"/>
+          </w:rPr>
+          <w:t>-is-the-data-mapper-pattern</w:t>
         </w:r>
       </w:hyperlink>
     </w:p>
     <w:p>
-      <w:hyperlink r:id="rId26">
+      <w:hyperlink r:id="rId31">
         <w:r>
           <w:rPr>
             <w:color w:val="1155CC"/>
@@ -11051,6 +13667,232 @@
     </w:lvl>
   </w:abstractNum>
   <w:abstractNum w:abstractNumId="2" w15:restartNumberingAfterBreak="0">
+    <w:nsid w:val="120D3CFA"/>
+    <w:multiLevelType w:val="hybridMultilevel"/>
+    <w:tmpl w:val="293C5D96"/>
+    <w:lvl w:ilvl="0" w:tplc="04090001">
+      <w:start w:val="1"/>
+      <w:numFmt w:val="bullet"/>
+      <w:lvlText w:val=""/>
+      <w:lvlJc w:val="left"/>
+      <w:pPr>
+        <w:ind w:left="720" w:hanging="360"/>
+      </w:pPr>
+      <w:rPr>
+        <w:rFonts w:ascii="Symbol" w:hAnsi="Symbol" w:hint="default"/>
+      </w:rPr>
+    </w:lvl>
+    <w:lvl w:ilvl="1" w:tplc="04090003" w:tentative="1">
+      <w:start w:val="1"/>
+      <w:numFmt w:val="bullet"/>
+      <w:lvlText w:val="o"/>
+      <w:lvlJc w:val="left"/>
+      <w:pPr>
+        <w:ind w:left="1440" w:hanging="360"/>
+      </w:pPr>
+      <w:rPr>
+        <w:rFonts w:ascii="Courier New" w:hAnsi="Courier New" w:cs="Courier New" w:hint="default"/>
+      </w:rPr>
+    </w:lvl>
+    <w:lvl w:ilvl="2" w:tplc="04090005" w:tentative="1">
+      <w:start w:val="1"/>
+      <w:numFmt w:val="bullet"/>
+      <w:lvlText w:val=""/>
+      <w:lvlJc w:val="left"/>
+      <w:pPr>
+        <w:ind w:left="2160" w:hanging="360"/>
+      </w:pPr>
+      <w:rPr>
+        <w:rFonts w:ascii="Wingdings" w:hAnsi="Wingdings" w:hint="default"/>
+      </w:rPr>
+    </w:lvl>
+    <w:lvl w:ilvl="3" w:tplc="04090001" w:tentative="1">
+      <w:start w:val="1"/>
+      <w:numFmt w:val="bullet"/>
+      <w:lvlText w:val=""/>
+      <w:lvlJc w:val="left"/>
+      <w:pPr>
+        <w:ind w:left="2880" w:hanging="360"/>
+      </w:pPr>
+      <w:rPr>
+        <w:rFonts w:ascii="Symbol" w:hAnsi="Symbol" w:hint="default"/>
+      </w:rPr>
+    </w:lvl>
+    <w:lvl w:ilvl="4" w:tplc="04090003" w:tentative="1">
+      <w:start w:val="1"/>
+      <w:numFmt w:val="bullet"/>
+      <w:lvlText w:val="o"/>
+      <w:lvlJc w:val="left"/>
+      <w:pPr>
+        <w:ind w:left="3600" w:hanging="360"/>
+      </w:pPr>
+      <w:rPr>
+        <w:rFonts w:ascii="Courier New" w:hAnsi="Courier New" w:cs="Courier New" w:hint="default"/>
+      </w:rPr>
+    </w:lvl>
+    <w:lvl w:ilvl="5" w:tplc="04090005" w:tentative="1">
+      <w:start w:val="1"/>
+      <w:numFmt w:val="bullet"/>
+      <w:lvlText w:val=""/>
+      <w:lvlJc w:val="left"/>
+      <w:pPr>
+        <w:ind w:left="4320" w:hanging="360"/>
+      </w:pPr>
+      <w:rPr>
+        <w:rFonts w:ascii="Wingdings" w:hAnsi="Wingdings" w:hint="default"/>
+      </w:rPr>
+    </w:lvl>
+    <w:lvl w:ilvl="6" w:tplc="04090001" w:tentative="1">
+      <w:start w:val="1"/>
+      <w:numFmt w:val="bullet"/>
+      <w:lvlText w:val=""/>
+      <w:lvlJc w:val="left"/>
+      <w:pPr>
+        <w:ind w:left="5040" w:hanging="360"/>
+      </w:pPr>
+      <w:rPr>
+        <w:rFonts w:ascii="Symbol" w:hAnsi="Symbol" w:hint="default"/>
+      </w:rPr>
+    </w:lvl>
+    <w:lvl w:ilvl="7" w:tplc="04090003" w:tentative="1">
+      <w:start w:val="1"/>
+      <w:numFmt w:val="bullet"/>
+      <w:lvlText w:val="o"/>
+      <w:lvlJc w:val="left"/>
+      <w:pPr>
+        <w:ind w:left="5760" w:hanging="360"/>
+      </w:pPr>
+      <w:rPr>
+        <w:rFonts w:ascii="Courier New" w:hAnsi="Courier New" w:cs="Courier New" w:hint="default"/>
+      </w:rPr>
+    </w:lvl>
+    <w:lvl w:ilvl="8" w:tplc="04090005" w:tentative="1">
+      <w:start w:val="1"/>
+      <w:numFmt w:val="bullet"/>
+      <w:lvlText w:val=""/>
+      <w:lvlJc w:val="left"/>
+      <w:pPr>
+        <w:ind w:left="6480" w:hanging="360"/>
+      </w:pPr>
+      <w:rPr>
+        <w:rFonts w:ascii="Wingdings" w:hAnsi="Wingdings" w:hint="default"/>
+      </w:rPr>
+    </w:lvl>
+  </w:abstractNum>
+  <w:abstractNum w:abstractNumId="3" w15:restartNumberingAfterBreak="0">
+    <w:nsid w:val="14F82DB6"/>
+    <w:multiLevelType w:val="hybridMultilevel"/>
+    <w:tmpl w:val="968C092E"/>
+    <w:lvl w:ilvl="0" w:tplc="04090001">
+      <w:start w:val="1"/>
+      <w:numFmt w:val="bullet"/>
+      <w:lvlText w:val=""/>
+      <w:lvlJc w:val="left"/>
+      <w:pPr>
+        <w:ind w:left="720" w:hanging="360"/>
+      </w:pPr>
+      <w:rPr>
+        <w:rFonts w:ascii="Symbol" w:hAnsi="Symbol" w:hint="default"/>
+      </w:rPr>
+    </w:lvl>
+    <w:lvl w:ilvl="1" w:tplc="04090003" w:tentative="1">
+      <w:start w:val="1"/>
+      <w:numFmt w:val="bullet"/>
+      <w:lvlText w:val="o"/>
+      <w:lvlJc w:val="left"/>
+      <w:pPr>
+        <w:ind w:left="1440" w:hanging="360"/>
+      </w:pPr>
+      <w:rPr>
+        <w:rFonts w:ascii="Courier New" w:hAnsi="Courier New" w:cs="Courier New" w:hint="default"/>
+      </w:rPr>
+    </w:lvl>
+    <w:lvl w:ilvl="2" w:tplc="04090005" w:tentative="1">
+      <w:start w:val="1"/>
+      <w:numFmt w:val="bullet"/>
+      <w:lvlText w:val=""/>
+      <w:lvlJc w:val="left"/>
+      <w:pPr>
+        <w:ind w:left="2160" w:hanging="360"/>
+      </w:pPr>
+      <w:rPr>
+        <w:rFonts w:ascii="Wingdings" w:hAnsi="Wingdings" w:hint="default"/>
+      </w:rPr>
+    </w:lvl>
+    <w:lvl w:ilvl="3" w:tplc="04090001" w:tentative="1">
+      <w:start w:val="1"/>
+      <w:numFmt w:val="bullet"/>
+      <w:lvlText w:val=""/>
+      <w:lvlJc w:val="left"/>
+      <w:pPr>
+        <w:ind w:left="2880" w:hanging="360"/>
+      </w:pPr>
+      <w:rPr>
+        <w:rFonts w:ascii="Symbol" w:hAnsi="Symbol" w:hint="default"/>
+      </w:rPr>
+    </w:lvl>
+    <w:lvl w:ilvl="4" w:tplc="04090003" w:tentative="1">
+      <w:start w:val="1"/>
+      <w:numFmt w:val="bullet"/>
+      <w:lvlText w:val="o"/>
+      <w:lvlJc w:val="left"/>
+      <w:pPr>
+        <w:ind w:left="3600" w:hanging="360"/>
+      </w:pPr>
+      <w:rPr>
+        <w:rFonts w:ascii="Courier New" w:hAnsi="Courier New" w:cs="Courier New" w:hint="default"/>
+      </w:rPr>
+    </w:lvl>
+    <w:lvl w:ilvl="5" w:tplc="04090005" w:tentative="1">
+      <w:start w:val="1"/>
+      <w:numFmt w:val="bullet"/>
+      <w:lvlText w:val=""/>
+      <w:lvlJc w:val="left"/>
+      <w:pPr>
+        <w:ind w:left="4320" w:hanging="360"/>
+      </w:pPr>
+      <w:rPr>
+        <w:rFonts w:ascii="Wingdings" w:hAnsi="Wingdings" w:hint="default"/>
+      </w:rPr>
+    </w:lvl>
+    <w:lvl w:ilvl="6" w:tplc="04090001" w:tentative="1">
+      <w:start w:val="1"/>
+      <w:numFmt w:val="bullet"/>
+      <w:lvlText w:val=""/>
+      <w:lvlJc w:val="left"/>
+      <w:pPr>
+        <w:ind w:left="5040" w:hanging="360"/>
+      </w:pPr>
+      <w:rPr>
+        <w:rFonts w:ascii="Symbol" w:hAnsi="Symbol" w:hint="default"/>
+      </w:rPr>
+    </w:lvl>
+    <w:lvl w:ilvl="7" w:tplc="04090003" w:tentative="1">
+      <w:start w:val="1"/>
+      <w:numFmt w:val="bullet"/>
+      <w:lvlText w:val="o"/>
+      <w:lvlJc w:val="left"/>
+      <w:pPr>
+        <w:ind w:left="5760" w:hanging="360"/>
+      </w:pPr>
+      <w:rPr>
+        <w:rFonts w:ascii="Courier New" w:hAnsi="Courier New" w:cs="Courier New" w:hint="default"/>
+      </w:rPr>
+    </w:lvl>
+    <w:lvl w:ilvl="8" w:tplc="04090005" w:tentative="1">
+      <w:start w:val="1"/>
+      <w:numFmt w:val="bullet"/>
+      <w:lvlText w:val=""/>
+      <w:lvlJc w:val="left"/>
+      <w:pPr>
+        <w:ind w:left="6480" w:hanging="360"/>
+      </w:pPr>
+      <w:rPr>
+        <w:rFonts w:ascii="Wingdings" w:hAnsi="Wingdings" w:hint="default"/>
+      </w:rPr>
+    </w:lvl>
+  </w:abstractNum>
+  <w:abstractNum w:abstractNumId="4" w15:restartNumberingAfterBreak="0">
     <w:nsid w:val="15A627EE"/>
     <w:multiLevelType w:val="multilevel"/>
     <w:tmpl w:val="0D7A8344"/>
@@ -11199,7 +14041,120 @@
       </w:rPr>
     </w:lvl>
   </w:abstractNum>
-  <w:abstractNum w:abstractNumId="3" w15:restartNumberingAfterBreak="0">
+  <w:abstractNum w:abstractNumId="5" w15:restartNumberingAfterBreak="0">
+    <w:nsid w:val="1BA6650F"/>
+    <w:multiLevelType w:val="hybridMultilevel"/>
+    <w:tmpl w:val="93FA88B6"/>
+    <w:lvl w:ilvl="0" w:tplc="04090001">
+      <w:start w:val="1"/>
+      <w:numFmt w:val="bullet"/>
+      <w:lvlText w:val=""/>
+      <w:lvlJc w:val="left"/>
+      <w:pPr>
+        <w:ind w:left="1440" w:hanging="360"/>
+      </w:pPr>
+      <w:rPr>
+        <w:rFonts w:ascii="Symbol" w:hAnsi="Symbol" w:hint="default"/>
+      </w:rPr>
+    </w:lvl>
+    <w:lvl w:ilvl="1" w:tplc="04090003" w:tentative="1">
+      <w:start w:val="1"/>
+      <w:numFmt w:val="bullet"/>
+      <w:lvlText w:val="o"/>
+      <w:lvlJc w:val="left"/>
+      <w:pPr>
+        <w:ind w:left="2160" w:hanging="360"/>
+      </w:pPr>
+      <w:rPr>
+        <w:rFonts w:ascii="Courier New" w:hAnsi="Courier New" w:cs="Courier New" w:hint="default"/>
+      </w:rPr>
+    </w:lvl>
+    <w:lvl w:ilvl="2" w:tplc="04090005" w:tentative="1">
+      <w:start w:val="1"/>
+      <w:numFmt w:val="bullet"/>
+      <w:lvlText w:val=""/>
+      <w:lvlJc w:val="left"/>
+      <w:pPr>
+        <w:ind w:left="2880" w:hanging="360"/>
+      </w:pPr>
+      <w:rPr>
+        <w:rFonts w:ascii="Wingdings" w:hAnsi="Wingdings" w:hint="default"/>
+      </w:rPr>
+    </w:lvl>
+    <w:lvl w:ilvl="3" w:tplc="04090001" w:tentative="1">
+      <w:start w:val="1"/>
+      <w:numFmt w:val="bullet"/>
+      <w:lvlText w:val=""/>
+      <w:lvlJc w:val="left"/>
+      <w:pPr>
+        <w:ind w:left="3600" w:hanging="360"/>
+      </w:pPr>
+      <w:rPr>
+        <w:rFonts w:ascii="Symbol" w:hAnsi="Symbol" w:hint="default"/>
+      </w:rPr>
+    </w:lvl>
+    <w:lvl w:ilvl="4" w:tplc="04090003" w:tentative="1">
+      <w:start w:val="1"/>
+      <w:numFmt w:val="bullet"/>
+      <w:lvlText w:val="o"/>
+      <w:lvlJc w:val="left"/>
+      <w:pPr>
+        <w:ind w:left="4320" w:hanging="360"/>
+      </w:pPr>
+      <w:rPr>
+        <w:rFonts w:ascii="Courier New" w:hAnsi="Courier New" w:cs="Courier New" w:hint="default"/>
+      </w:rPr>
+    </w:lvl>
+    <w:lvl w:ilvl="5" w:tplc="04090005" w:tentative="1">
+      <w:start w:val="1"/>
+      <w:numFmt w:val="bullet"/>
+      <w:lvlText w:val=""/>
+      <w:lvlJc w:val="left"/>
+      <w:pPr>
+        <w:ind w:left="5040" w:hanging="360"/>
+      </w:pPr>
+      <w:rPr>
+        <w:rFonts w:ascii="Wingdings" w:hAnsi="Wingdings" w:hint="default"/>
+      </w:rPr>
+    </w:lvl>
+    <w:lvl w:ilvl="6" w:tplc="04090001" w:tentative="1">
+      <w:start w:val="1"/>
+      <w:numFmt w:val="bullet"/>
+      <w:lvlText w:val=""/>
+      <w:lvlJc w:val="left"/>
+      <w:pPr>
+        <w:ind w:left="5760" w:hanging="360"/>
+      </w:pPr>
+      <w:rPr>
+        <w:rFonts w:ascii="Symbol" w:hAnsi="Symbol" w:hint="default"/>
+      </w:rPr>
+    </w:lvl>
+    <w:lvl w:ilvl="7" w:tplc="04090003" w:tentative="1">
+      <w:start w:val="1"/>
+      <w:numFmt w:val="bullet"/>
+      <w:lvlText w:val="o"/>
+      <w:lvlJc w:val="left"/>
+      <w:pPr>
+        <w:ind w:left="6480" w:hanging="360"/>
+      </w:pPr>
+      <w:rPr>
+        <w:rFonts w:ascii="Courier New" w:hAnsi="Courier New" w:cs="Courier New" w:hint="default"/>
+      </w:rPr>
+    </w:lvl>
+    <w:lvl w:ilvl="8" w:tplc="04090005" w:tentative="1">
+      <w:start w:val="1"/>
+      <w:numFmt w:val="bullet"/>
+      <w:lvlText w:val=""/>
+      <w:lvlJc w:val="left"/>
+      <w:pPr>
+        <w:ind w:left="7200" w:hanging="360"/>
+      </w:pPr>
+      <w:rPr>
+        <w:rFonts w:ascii="Wingdings" w:hAnsi="Wingdings" w:hint="default"/>
+      </w:rPr>
+    </w:lvl>
+  </w:abstractNum>
+  <w:abstractNum w:abstractNumId="6" w15:restartNumberingAfterBreak="0">
     <w:nsid w:val="1CFD5F42"/>
     <w:multiLevelType w:val="hybridMultilevel"/>
     <w:tmpl w:val="5BBE0654"/>
@@ -11312,7 +14267,7 @@
       </w:rPr>
     </w:lvl>
   </w:abstractNum>
-  <w:abstractNum w:abstractNumId="4" w15:restartNumberingAfterBreak="0">
+  <w:abstractNum w:abstractNumId="7" w15:restartNumberingAfterBreak="0">
     <w:nsid w:val="25A5641E"/>
     <w:multiLevelType w:val="multilevel"/>
     <w:tmpl w:val="0409001F"/>
@@ -11398,7 +14353,7 @@
       </w:pPr>
     </w:lvl>
   </w:abstractNum>
-  <w:abstractNum w:abstractNumId="5" w15:restartNumberingAfterBreak="0">
+  <w:abstractNum w:abstractNumId="8" w15:restartNumberingAfterBreak="0">
     <w:nsid w:val="29B70332"/>
     <w:multiLevelType w:val="multilevel"/>
     <w:tmpl w:val="95CAEE00"/>
@@ -11511,7 +14466,7 @@
       </w:rPr>
     </w:lvl>
   </w:abstractNum>
-  <w:abstractNum w:abstractNumId="6" w15:restartNumberingAfterBreak="0">
+  <w:abstractNum w:abstractNumId="9" w15:restartNumberingAfterBreak="0">
     <w:nsid w:val="2A581E0C"/>
     <w:multiLevelType w:val="hybridMultilevel"/>
     <w:tmpl w:val="AD40F7C0"/>
@@ -11597,7 +14552,7 @@
       </w:pPr>
     </w:lvl>
   </w:abstractNum>
-  <w:abstractNum w:abstractNumId="7" w15:restartNumberingAfterBreak="0">
+  <w:abstractNum w:abstractNumId="10" w15:restartNumberingAfterBreak="0">
     <w:nsid w:val="3DA3537A"/>
     <w:multiLevelType w:val="multilevel"/>
     <w:tmpl w:val="744E6FC8"/>
@@ -11710,7 +14665,7 @@
       </w:rPr>
     </w:lvl>
   </w:abstractNum>
-  <w:abstractNum w:abstractNumId="8" w15:restartNumberingAfterBreak="0">
+  <w:abstractNum w:abstractNumId="11" w15:restartNumberingAfterBreak="0">
     <w:nsid w:val="40694F35"/>
     <w:multiLevelType w:val="hybridMultilevel"/>
     <w:tmpl w:val="D534A494"/>
@@ -11823,7 +14778,7 @@
       </w:rPr>
     </w:lvl>
   </w:abstractNum>
-  <w:abstractNum w:abstractNumId="9" w15:restartNumberingAfterBreak="0">
+  <w:abstractNum w:abstractNumId="12" w15:restartNumberingAfterBreak="0">
     <w:nsid w:val="456913AB"/>
     <w:multiLevelType w:val="multilevel"/>
     <w:tmpl w:val="0409001F"/>
@@ -11909,7 +14864,120 @@
       </w:pPr>
     </w:lvl>
   </w:abstractNum>
-  <w:abstractNum w:abstractNumId="10" w15:restartNumberingAfterBreak="0">
+  <w:abstractNum w:abstractNumId="13" w15:restartNumberingAfterBreak="0">
+    <w:nsid w:val="45A332B3"/>
+    <w:multiLevelType w:val="hybridMultilevel"/>
+    <w:tmpl w:val="8F5C539E"/>
+    <w:lvl w:ilvl="0" w:tplc="04090001">
+      <w:start w:val="1"/>
+      <w:numFmt w:val="bullet"/>
+      <w:lvlText w:val=""/>
+      <w:lvlJc w:val="left"/>
+      <w:pPr>
+        <w:ind w:left="720" w:hanging="360"/>
+      </w:pPr>
+      <w:rPr>
+        <w:rFonts w:ascii="Symbol" w:hAnsi="Symbol" w:hint="default"/>
+      </w:rPr>
+    </w:lvl>
+    <w:lvl w:ilvl="1" w:tplc="04090003" w:tentative="1">
+      <w:start w:val="1"/>
+      <w:numFmt w:val="bullet"/>
+      <w:lvlText w:val="o"/>
+      <w:lvlJc w:val="left"/>
+      <w:pPr>
+        <w:ind w:left="1440" w:hanging="360"/>
+      </w:pPr>
+      <w:rPr>
+        <w:rFonts w:ascii="Courier New" w:hAnsi="Courier New" w:cs="Courier New" w:hint="default"/>
+      </w:rPr>
+    </w:lvl>
+    <w:lvl w:ilvl="2" w:tplc="04090005" w:tentative="1">
+      <w:start w:val="1"/>
+      <w:numFmt w:val="bullet"/>
+      <w:lvlText w:val=""/>
+      <w:lvlJc w:val="left"/>
+      <w:pPr>
+        <w:ind w:left="2160" w:hanging="360"/>
+      </w:pPr>
+      <w:rPr>
+        <w:rFonts w:ascii="Wingdings" w:hAnsi="Wingdings" w:hint="default"/>
+      </w:rPr>
+    </w:lvl>
+    <w:lvl w:ilvl="3" w:tplc="04090001" w:tentative="1">
+      <w:start w:val="1"/>
+      <w:numFmt w:val="bullet"/>
+      <w:lvlText w:val=""/>
+      <w:lvlJc w:val="left"/>
+      <w:pPr>
+        <w:ind w:left="2880" w:hanging="360"/>
+      </w:pPr>
+      <w:rPr>
+        <w:rFonts w:ascii="Symbol" w:hAnsi="Symbol" w:hint="default"/>
+      </w:rPr>
+    </w:lvl>
+    <w:lvl w:ilvl="4" w:tplc="04090003" w:tentative="1">
+      <w:start w:val="1"/>
+      <w:numFmt w:val="bullet"/>
+      <w:lvlText w:val="o"/>
+      <w:lvlJc w:val="left"/>
+      <w:pPr>
+        <w:ind w:left="3600" w:hanging="360"/>
+      </w:pPr>
+      <w:rPr>
+        <w:rFonts w:ascii="Courier New" w:hAnsi="Courier New" w:cs="Courier New" w:hint="default"/>
+      </w:rPr>
+    </w:lvl>
+    <w:lvl w:ilvl="5" w:tplc="04090005" w:tentative="1">
+      <w:start w:val="1"/>
+      <w:numFmt w:val="bullet"/>
+      <w:lvlText w:val=""/>
+      <w:lvlJc w:val="left"/>
+      <w:pPr>
+        <w:ind w:left="4320" w:hanging="360"/>
+      </w:pPr>
+      <w:rPr>
+        <w:rFonts w:ascii="Wingdings" w:hAnsi="Wingdings" w:hint="default"/>
+      </w:rPr>
+    </w:lvl>
+    <w:lvl w:ilvl="6" w:tplc="04090001" w:tentative="1">
+      <w:start w:val="1"/>
+      <w:numFmt w:val="bullet"/>
+      <w:lvlText w:val=""/>
+      <w:lvlJc w:val="left"/>
+      <w:pPr>
+        <w:ind w:left="5040" w:hanging="360"/>
+      </w:pPr>
+      <w:rPr>
+        <w:rFonts w:ascii="Symbol" w:hAnsi="Symbol" w:hint="default"/>
+      </w:rPr>
+    </w:lvl>
+    <w:lvl w:ilvl="7" w:tplc="04090003" w:tentative="1">
+      <w:start w:val="1"/>
+      <w:numFmt w:val="bullet"/>
+      <w:lvlText w:val="o"/>
+      <w:lvlJc w:val="left"/>
+      <w:pPr>
+        <w:ind w:left="5760" w:hanging="360"/>
+      </w:pPr>
+      <w:rPr>
+        <w:rFonts w:ascii="Courier New" w:hAnsi="Courier New" w:cs="Courier New" w:hint="default"/>
+      </w:rPr>
+    </w:lvl>
+    <w:lvl w:ilvl="8" w:tplc="04090005" w:tentative="1">
+      <w:start w:val="1"/>
+      <w:numFmt w:val="bullet"/>
+      <w:lvlText w:val=""/>
+      <w:lvlJc w:val="left"/>
+      <w:pPr>
+        <w:ind w:left="6480" w:hanging="360"/>
+      </w:pPr>
+      <w:rPr>
+        <w:rFonts w:ascii="Wingdings" w:hAnsi="Wingdings" w:hint="default"/>
+      </w:rPr>
+    </w:lvl>
+  </w:abstractNum>
+  <w:abstractNum w:abstractNumId="14" w15:restartNumberingAfterBreak="0">
     <w:nsid w:val="46597F6A"/>
     <w:multiLevelType w:val="multilevel"/>
     <w:tmpl w:val="D7FEBC10"/>
@@ -12022,7 +15090,120 @@
       </w:rPr>
     </w:lvl>
   </w:abstractNum>
-  <w:abstractNum w:abstractNumId="11" w15:restartNumberingAfterBreak="0">
+  <w:abstractNum w:abstractNumId="15" w15:restartNumberingAfterBreak="0">
+    <w:nsid w:val="4A823304"/>
+    <w:multiLevelType w:val="hybridMultilevel"/>
+    <w:tmpl w:val="ABF66C64"/>
+    <w:lvl w:ilvl="0" w:tplc="04090001">
+      <w:start w:val="1"/>
+      <w:numFmt w:val="bullet"/>
+      <w:lvlText w:val=""/>
+      <w:lvlJc w:val="left"/>
+      <w:pPr>
+        <w:ind w:left="720" w:hanging="360"/>
+      </w:pPr>
+      <w:rPr>
+        <w:rFonts w:ascii="Symbol" w:hAnsi="Symbol" w:hint="default"/>
+      </w:rPr>
+    </w:lvl>
+    <w:lvl w:ilvl="1" w:tplc="04090003" w:tentative="1">
+      <w:start w:val="1"/>
+      <w:numFmt w:val="bullet"/>
+      <w:lvlText w:val="o"/>
+      <w:lvlJc w:val="left"/>
+      <w:pPr>
+        <w:ind w:left="1440" w:hanging="360"/>
+      </w:pPr>
+      <w:rPr>
+        <w:rFonts w:ascii="Courier New" w:hAnsi="Courier New" w:cs="Courier New" w:hint="default"/>
+      </w:rPr>
+    </w:lvl>
+    <w:lvl w:ilvl="2" w:tplc="04090005" w:tentative="1">
+      <w:start w:val="1"/>
+      <w:numFmt w:val="bullet"/>
+      <w:lvlText w:val=""/>
+      <w:lvlJc w:val="left"/>
+      <w:pPr>
+        <w:ind w:left="2160" w:hanging="360"/>
+      </w:pPr>
+      <w:rPr>
+        <w:rFonts w:ascii="Wingdings" w:hAnsi="Wingdings" w:hint="default"/>
+      </w:rPr>
+    </w:lvl>
+    <w:lvl w:ilvl="3" w:tplc="04090001" w:tentative="1">
+      <w:start w:val="1"/>
+      <w:numFmt w:val="bullet"/>
+      <w:lvlText w:val=""/>
+      <w:lvlJc w:val="left"/>
+      <w:pPr>
+        <w:ind w:left="2880" w:hanging="360"/>
+      </w:pPr>
+      <w:rPr>
+        <w:rFonts w:ascii="Symbol" w:hAnsi="Symbol" w:hint="default"/>
+      </w:rPr>
+    </w:lvl>
+    <w:lvl w:ilvl="4" w:tplc="04090003" w:tentative="1">
+      <w:start w:val="1"/>
+      <w:numFmt w:val="bullet"/>
+      <w:lvlText w:val="o"/>
+      <w:lvlJc w:val="left"/>
+      <w:pPr>
+        <w:ind w:left="3600" w:hanging="360"/>
+      </w:pPr>
+      <w:rPr>
+        <w:rFonts w:ascii="Courier New" w:hAnsi="Courier New" w:cs="Courier New" w:hint="default"/>
+      </w:rPr>
+    </w:lvl>
+    <w:lvl w:ilvl="5" w:tplc="04090005" w:tentative="1">
+      <w:start w:val="1"/>
+      <w:numFmt w:val="bullet"/>
+      <w:lvlText w:val=""/>
+      <w:lvlJc w:val="left"/>
+      <w:pPr>
+        <w:ind w:left="4320" w:hanging="360"/>
+      </w:pPr>
+      <w:rPr>
+        <w:rFonts w:ascii="Wingdings" w:hAnsi="Wingdings" w:hint="default"/>
+      </w:rPr>
+    </w:lvl>
+    <w:lvl w:ilvl="6" w:tplc="04090001" w:tentative="1">
+      <w:start w:val="1"/>
+      <w:numFmt w:val="bullet"/>
+      <w:lvlText w:val=""/>
+      <w:lvlJc w:val="left"/>
+      <w:pPr>
+        <w:ind w:left="5040" w:hanging="360"/>
+      </w:pPr>
+      <w:rPr>
+        <w:rFonts w:ascii="Symbol" w:hAnsi="Symbol" w:hint="default"/>
+      </w:rPr>
+    </w:lvl>
+    <w:lvl w:ilvl="7" w:tplc="04090003" w:tentative="1">
+      <w:start w:val="1"/>
+      <w:numFmt w:val="bullet"/>
+      <w:lvlText w:val="o"/>
+      <w:lvlJc w:val="left"/>
+      <w:pPr>
+        <w:ind w:left="5760" w:hanging="360"/>
+      </w:pPr>
+      <w:rPr>
+        <w:rFonts w:ascii="Courier New" w:hAnsi="Courier New" w:cs="Courier New" w:hint="default"/>
+      </w:rPr>
+    </w:lvl>
+    <w:lvl w:ilvl="8" w:tplc="04090005" w:tentative="1">
+      <w:start w:val="1"/>
+      <w:numFmt w:val="bullet"/>
+      <w:lvlText w:val=""/>
+      <w:lvlJc w:val="left"/>
+      <w:pPr>
+        <w:ind w:left="6480" w:hanging="360"/>
+      </w:pPr>
+      <w:rPr>
+        <w:rFonts w:ascii="Wingdings" w:hAnsi="Wingdings" w:hint="default"/>
+      </w:rPr>
+    </w:lvl>
+  </w:abstractNum>
+  <w:abstractNum w:abstractNumId="16" w15:restartNumberingAfterBreak="0">
     <w:nsid w:val="5E4952F2"/>
     <w:multiLevelType w:val="multilevel"/>
     <w:tmpl w:val="84C60AF8"/>
@@ -12135,7 +15316,7 @@
       </w:rPr>
     </w:lvl>
   </w:abstractNum>
-  <w:abstractNum w:abstractNumId="12" w15:restartNumberingAfterBreak="0">
+  <w:abstractNum w:abstractNumId="17" w15:restartNumberingAfterBreak="0">
     <w:nsid w:val="6F00184D"/>
     <w:multiLevelType w:val="hybridMultilevel"/>
     <w:tmpl w:val="DAAEF0F0"/>
@@ -12248,7 +15429,7 @@
       </w:rPr>
     </w:lvl>
   </w:abstractNum>
-  <w:abstractNum w:abstractNumId="13" w15:restartNumberingAfterBreak="0">
+  <w:abstractNum w:abstractNumId="18" w15:restartNumberingAfterBreak="0">
     <w:nsid w:val="6F393D79"/>
     <w:multiLevelType w:val="multilevel"/>
     <w:tmpl w:val="30BAD18E"/>
@@ -12361,7 +15542,7 @@
       </w:rPr>
     </w:lvl>
   </w:abstractNum>
-  <w:abstractNum w:abstractNumId="14" w15:restartNumberingAfterBreak="0">
+  <w:abstractNum w:abstractNumId="19" w15:restartNumberingAfterBreak="0">
     <w:nsid w:val="72B84CFB"/>
     <w:multiLevelType w:val="multilevel"/>
     <w:tmpl w:val="D9424488"/>
@@ -12448,49 +15629,64 @@
     </w:lvl>
   </w:abstractNum>
   <w:num w:numId="1">
-    <w:abstractNumId w:val="7"/>
+    <w:abstractNumId w:val="10"/>
   </w:num>
   <w:num w:numId="2">
-    <w:abstractNumId w:val="13"/>
+    <w:abstractNumId w:val="18"/>
   </w:num>
   <w:num w:numId="3">
+    <w:abstractNumId w:val="19"/>
+  </w:num>
+  <w:num w:numId="4">
     <w:abstractNumId w:val="14"/>
   </w:num>
-  <w:num w:numId="4">
-    <w:abstractNumId w:val="10"/>
-  </w:num>
   <w:num w:numId="5">
-    <w:abstractNumId w:val="5"/>
+    <w:abstractNumId w:val="8"/>
   </w:num>
   <w:num w:numId="6">
     <w:abstractNumId w:val="0"/>
   </w:num>
   <w:num w:numId="7">
-    <w:abstractNumId w:val="11"/>
+    <w:abstractNumId w:val="16"/>
   </w:num>
   <w:num w:numId="8">
-    <w:abstractNumId w:val="9"/>
+    <w:abstractNumId w:val="12"/>
   </w:num>
   <w:num w:numId="9">
-    <w:abstractNumId w:val="4"/>
+    <w:abstractNumId w:val="7"/>
   </w:num>
   <w:num w:numId="10">
     <w:abstractNumId w:val="1"/>
   </w:num>
   <w:num w:numId="11">
+    <w:abstractNumId w:val="6"/>
+  </w:num>
+  <w:num w:numId="12">
+    <w:abstractNumId w:val="11"/>
+  </w:num>
+  <w:num w:numId="13">
+    <w:abstractNumId w:val="17"/>
+  </w:num>
+  <w:num w:numId="14">
+    <w:abstractNumId w:val="4"/>
+  </w:num>
+  <w:num w:numId="15">
+    <w:abstractNumId w:val="9"/>
+  </w:num>
+  <w:num w:numId="16">
+    <w:abstractNumId w:val="15"/>
+  </w:num>
+  <w:num w:numId="17">
+    <w:abstractNumId w:val="13"/>
+  </w:num>
+  <w:num w:numId="18">
     <w:abstractNumId w:val="3"/>
   </w:num>
-  <w:num w:numId="12">
-    <w:abstractNumId w:val="8"/>
+  <w:num w:numId="19">
+    <w:abstractNumId w:val="5"/>
   </w:num>
-  <w:num w:numId="13">
-    <w:abstractNumId w:val="12"/>
-  </w:num>
-  <w:num w:numId="14">
+  <w:num w:numId="20">
     <w:abstractNumId w:val="2"/>
-  </w:num>
-  <w:num w:numId="15">
-    <w:abstractNumId w:val="6"/>
   </w:num>
 </w:numbering>
 </file>

</xml_diff>